<commit_message>
Model Estimate Method Added
</commit_message>
<xml_diff>
--- a/Analysis/paper.docx
+++ b/Analysis/paper.docx
@@ -266,6 +266,190 @@
         <w:t xml:space="preserve">Methods</w:t>
       </w:r>
       <w:bookmarkEnd w:id="21"/>
+    </w:p>
+    <w:p>
+      <w:pPr>
+        <w:pStyle w:val="FirstParagraph"/>
+      </w:pPr>
+      <w:r>
+        <w:t xml:space="preserve">The current methodology provided by the author for estimating house price supply function uses parametric models. The author in the paper aims to establish a function</w:t>
+      </w:r>
+      <w:r>
+        <w:t xml:space="preserve"> </w:t>
+      </w:r>
+      <m:oMath>
+        <m:r>
+          <m:t>r</m:t>
+        </m:r>
+        <m:r>
+          <m:t>(</m:t>
+        </m:r>
+        <m:r>
+          <m:t>ν</m:t>
+        </m:r>
+        <m:r>
+          <m:t>)</m:t>
+        </m:r>
+      </m:oMath>
+      <w:r>
+        <w:t xml:space="preserve"> </w:t>
+      </w:r>
+      <w:r>
+        <w:t xml:space="preserve">which relates land price</w:t>
+      </w:r>
+      <w:r>
+        <w:t xml:space="preserve"> </w:t>
+      </w:r>
+      <m:oMath>
+        <m:r>
+          <m:t>(</m:t>
+        </m:r>
+        <m:sSub>
+          <m:e>
+            <m:r>
+              <m:t>p</m:t>
+            </m:r>
+          </m:e>
+          <m:sub>
+            <m:r>
+              <m:t>l</m:t>
+            </m:r>
+          </m:sub>
+        </m:sSub>
+        <m:r>
+          <m:t>)</m:t>
+        </m:r>
+      </m:oMath>
+      <w:r>
+        <w:t xml:space="preserve"> </w:t>
+      </w:r>
+      <w:r>
+        <w:t xml:space="preserve">and home value per unit land</w:t>
+      </w:r>
+      <w:r>
+        <w:t xml:space="preserve"> </w:t>
+      </w:r>
+      <m:oMath>
+        <m:r>
+          <m:t>(</m:t>
+        </m:r>
+        <m:r>
+          <m:t>ν</m:t>
+        </m:r>
+        <m:r>
+          <m:t>)</m:t>
+        </m:r>
+      </m:oMath>
+      <w:r>
+        <w:t xml:space="preserve">. The parametric functions used for the purpose is OLS with different variations in it. The paper has used multiple transformation on data to produce linear, log linear and polynomial linear models to best identify the relation.</w:t>
+      </w:r>
+    </w:p>
+    <w:p>
+      <w:pPr>
+        <w:pStyle w:val="BodyText"/>
+      </w:pPr>
+      <w:r>
+        <w:t xml:space="preserve">Since, the function</w:t>
+      </w:r>
+      <w:r>
+        <w:t xml:space="preserve"> </w:t>
+      </w:r>
+      <m:oMath>
+        <m:r>
+          <m:t>r</m:t>
+        </m:r>
+        <m:r>
+          <m:t>(</m:t>
+        </m:r>
+        <m:r>
+          <m:t>ν</m:t>
+        </m:r>
+        <m:r>
+          <m:t>)</m:t>
+        </m:r>
+      </m:oMath>
+      <w:r>
+        <w:t xml:space="preserve"> </w:t>
+      </w:r>
+      <w:r>
+        <w:t xml:space="preserve">forms the root of further analysis and calculation, it is imperative that we replicate the study of these models to test the robustness and the assumptions behind the models.</w:t>
+      </w:r>
+      <w:r>
+        <w:t xml:space="preserve"> </w:t>
+      </w:r>
+      <w:r>
+        <w:t xml:space="preserve">We decided two split the method of implementation in two direction. The first method is to use a different model for replication and the other is changing the loss function used in the model.</w:t>
+      </w:r>
+    </w:p>
+    <w:p>
+      <w:pPr>
+        <w:pStyle w:val="BodyText"/>
+      </w:pPr>
+      <w:r>
+        <w:t xml:space="preserve">For the first case of different model, we decided use Generalized Linear Model with different distribution families. Using different families allows us to verify the condition of normality of error in the models used by authors. We noticed that the gaussian distribution family with log independent and dependent variable produced a line that fitted the best with the data and the corresponding coefficients were very similar to the log linear model used by the author.</w:t>
+      </w:r>
+    </w:p>
+    <w:p>
+      <w:pPr>
+        <w:pStyle w:val="BodyText"/>
+      </w:pPr>
+      <w:r>
+        <w:t xml:space="preserve">In the case of different loss function, we wrote a function code to implement log linear regression with gradient descent loss function. The gradient descent loss function provides a more flexible approach because of the presence of hyperparameters</w:t>
+      </w:r>
+      <w:r>
+        <w:t xml:space="preserve"> </w:t>
+      </w:r>
+      <w:r>
+        <w:rPr>
+          <w:i/>
+        </w:rPr>
+        <w:t xml:space="preserve">learning rate</w:t>
+      </w:r>
+      <w:r>
+        <w:t xml:space="preserve"> </w:t>
+      </w:r>
+      <w:r>
+        <w:t xml:space="preserve">and</w:t>
+      </w:r>
+      <w:r>
+        <w:t xml:space="preserve"> </w:t>
+      </w:r>
+      <w:r>
+        <w:rPr>
+          <w:i/>
+        </w:rPr>
+        <w:t xml:space="preserve">number of iteration</w:t>
+      </w:r>
+      <w:r>
+        <w:t xml:space="preserve">. The author of the paper has not explored this methodology, therefore we had no information about the value of hyperparameters</w:t>
+      </w:r>
+      <w:r>
+        <w:t xml:space="preserve"> </w:t>
+      </w:r>
+      <w:r>
+        <w:rPr>
+          <w:i/>
+        </w:rPr>
+        <w:t xml:space="preserve">learning rate</w:t>
+      </w:r>
+      <w:r>
+        <w:t xml:space="preserve"> </w:t>
+      </w:r>
+      <w:r>
+        <w:t xml:space="preserve">and</w:t>
+      </w:r>
+      <w:r>
+        <w:t xml:space="preserve"> </w:t>
+      </w:r>
+      <w:r>
+        <w:rPr>
+          <w:i/>
+        </w:rPr>
+        <w:t xml:space="preserve">number of iteration</w:t>
+      </w:r>
+      <w:r>
+        <w:t xml:space="preserve">, therefore we ran a simulation study to determine the hyperparameters that delivered values of coefficients very similar to that of the models used by the author</w:t>
+      </w:r>
     </w:p>
     <w:p>
       <w:pPr>

</xml_diff>

<commit_message>
Added the Coefficient Table in RMarkdown
</commit_message>
<xml_diff>
--- a/Analysis/paper.docx
+++ b/Analysis/paper.docx
@@ -461,6 +461,528 @@
       </w:r>
       <w:bookmarkEnd w:id="22"/>
     </w:p>
+    <w:p>
+      <w:pPr>
+        <w:pStyle w:val="TableCaption"/>
+      </w:pPr>
+      <w:r>
+        <w:t xml:space="preserve">Table 1: Table</w:t>
+      </w:r>
+    </w:p>
+    <w:tbl>
+      <w:tblPr>
+        <w:tblStyle w:val="Table"/>
+        <w:tblW w:type="pct" w:w="0.0"/>
+        <w:tblLook w:firstRow="1"/>
+        <w:tblCaption w:val="Table 1: Table"/>
+      </w:tblPr>
+      <w:tblGrid/>
+      <w:tr>
+        <w:trPr>
+          <w:cnfStyle w:firstRow="1"/>
+        </w:trPr>
+        <w:tc>
+          <w:tcPr>
+            <w:tcBorders>
+              <w:bottom w:val="single"/>
+            </w:tcBorders>
+            <w:vAlign w:val="bottom"/>
+          </w:tcPr>
+          <w:p>
+            <w:pPr>
+              <w:pStyle w:val="Compact"/>
+              <w:jc w:val="left"/>
+            </w:pPr>
+            <w:r>
+              <w:t xml:space="preserve">ï..</w:t>
+            </w:r>
+          </w:p>
+        </w:tc>
+        <w:tc>
+          <w:tcPr>
+            <w:tcBorders>
+              <w:bottom w:val="single"/>
+            </w:tcBorders>
+            <w:vAlign w:val="bottom"/>
+          </w:tcPr>
+          <w:p>
+            <w:pPr>
+              <w:pStyle w:val="Compact"/>
+              <w:jc w:val="left"/>
+            </w:pPr>
+            <w:r>
+              <w:t xml:space="preserve">Log Linear</w:t>
+            </w:r>
+          </w:p>
+        </w:tc>
+        <w:tc>
+          <w:tcPr>
+            <w:tcBorders>
+              <w:bottom w:val="single"/>
+            </w:tcBorders>
+            <w:vAlign w:val="bottom"/>
+          </w:tcPr>
+          <w:p>
+            <w:pPr>
+              <w:pStyle w:val="Compact"/>
+              <w:jc w:val="left"/>
+            </w:pPr>
+            <w:r>
+              <w:t xml:space="preserve">Linear</w:t>
+            </w:r>
+          </w:p>
+        </w:tc>
+        <w:tc>
+          <w:tcPr>
+            <w:tcBorders>
+              <w:bottom w:val="single"/>
+            </w:tcBorders>
+            <w:vAlign w:val="bottom"/>
+          </w:tcPr>
+          <w:p>
+            <w:pPr>
+              <w:pStyle w:val="Compact"/>
+              <w:jc w:val="left"/>
+            </w:pPr>
+            <w:r>
+              <w:t xml:space="preserve">Quadratic</w:t>
+            </w:r>
+          </w:p>
+        </w:tc>
+        <w:tc>
+          <w:tcPr>
+            <w:tcBorders>
+              <w:bottom w:val="single"/>
+            </w:tcBorders>
+            <w:vAlign w:val="bottom"/>
+          </w:tcPr>
+          <w:p>
+            <w:pPr>
+              <w:pStyle w:val="Compact"/>
+              <w:jc w:val="left"/>
+            </w:pPr>
+            <w:r>
+              <w:t xml:space="preserve">Cubic</w:t>
+            </w:r>
+          </w:p>
+        </w:tc>
+        <w:tc>
+          <w:tcPr>
+            <w:tcBorders>
+              <w:bottom w:val="single"/>
+            </w:tcBorders>
+            <w:vAlign w:val="bottom"/>
+          </w:tcPr>
+          <w:p>
+            <w:pPr>
+              <w:pStyle w:val="Compact"/>
+              <w:jc w:val="left"/>
+            </w:pPr>
+            <w:r>
+              <w:t xml:space="preserve">Gaussian Generalized Linear Model</w:t>
+            </w:r>
+          </w:p>
+        </w:tc>
+        <w:tc>
+          <w:tcPr>
+            <w:tcBorders>
+              <w:bottom w:val="single"/>
+            </w:tcBorders>
+            <w:vAlign w:val="bottom"/>
+          </w:tcPr>
+          <w:p>
+            <w:pPr>
+              <w:pStyle w:val="Compact"/>
+              <w:jc w:val="left"/>
+            </w:pPr>
+            <w:r>
+              <w:t xml:space="preserve">Gaussian Generalized Log Linear Model</w:t>
+            </w:r>
+          </w:p>
+        </w:tc>
+        <w:tc>
+          <w:tcPr>
+            <w:tcBorders>
+              <w:bottom w:val="single"/>
+            </w:tcBorders>
+            <w:vAlign w:val="bottom"/>
+          </w:tcPr>
+          <w:p>
+            <w:pPr>
+              <w:pStyle w:val="Compact"/>
+              <w:jc w:val="left"/>
+            </w:pPr>
+            <w:r>
+              <w:t xml:space="preserve">Gradient Descent Log Linear Model</w:t>
+            </w:r>
+          </w:p>
+        </w:tc>
+      </w:tr>
+      <w:tr>
+        <w:tc>
+          <w:p>
+            <w:pPr>
+              <w:pStyle w:val="Compact"/>
+              <w:jc w:val="left"/>
+            </w:pPr>
+            <w:r>
+              <w:t xml:space="preserve">v</w:t>
+            </w:r>
+          </w:p>
+        </w:tc>
+        <w:tc>
+          <w:p/>
+        </w:tc>
+        <w:tc>
+          <w:p>
+            <w:pPr>
+              <w:pStyle w:val="Compact"/>
+              <w:jc w:val="left"/>
+            </w:pPr>
+            <w:r>
+              <w:t xml:space="preserve">0.1394</w:t>
+            </w:r>
+          </w:p>
+        </w:tc>
+        <w:tc>
+          <w:p>
+            <w:pPr>
+              <w:pStyle w:val="Compact"/>
+              <w:jc w:val="left"/>
+            </w:pPr>
+            <w:r>
+              <w:t xml:space="preserve">0.1685</w:t>
+            </w:r>
+          </w:p>
+        </w:tc>
+        <w:tc>
+          <w:p>
+            <w:pPr>
+              <w:pStyle w:val="Compact"/>
+              <w:jc w:val="left"/>
+            </w:pPr>
+            <w:r>
+              <w:t xml:space="preserve">0.1622</w:t>
+            </w:r>
+          </w:p>
+        </w:tc>
+        <w:tc>
+          <w:p>
+            <w:pPr>
+              <w:pStyle w:val="Compact"/>
+              <w:jc w:val="left"/>
+            </w:pPr>
+            <w:r>
+              <w:t xml:space="preserve">0.1526</w:t>
+            </w:r>
+          </w:p>
+        </w:tc>
+        <w:tc>
+          <w:p/>
+        </w:tc>
+        <w:tc>
+          <w:p/>
+        </w:tc>
+      </w:tr>
+      <w:tr>
+        <w:tc>
+          <w:p>
+            <w:pPr>
+              <w:pStyle w:val="Compact"/>
+              <w:jc w:val="left"/>
+            </w:pPr>
+            <w:r>
+              <w:t xml:space="preserve">v2</w:t>
+            </w:r>
+          </w:p>
+        </w:tc>
+        <w:tc>
+          <w:p/>
+        </w:tc>
+        <w:tc>
+          <w:p/>
+        </w:tc>
+        <w:tc>
+          <w:p>
+            <w:pPr>
+              <w:pStyle w:val="Compact"/>
+              <w:jc w:val="left"/>
+            </w:pPr>
+            <w:r>
+              <w:t xml:space="preserve">-2e-04</w:t>
+            </w:r>
+          </w:p>
+        </w:tc>
+        <w:tc>
+          <w:p>
+            <w:pPr>
+              <w:pStyle w:val="Compact"/>
+              <w:jc w:val="left"/>
+            </w:pPr>
+            <w:r>
+              <w:t xml:space="preserve">-1e-04</w:t>
+            </w:r>
+          </w:p>
+        </w:tc>
+        <w:tc>
+          <w:p/>
+        </w:tc>
+        <w:tc>
+          <w:p/>
+        </w:tc>
+        <w:tc>
+          <w:p/>
+        </w:tc>
+      </w:tr>
+      <w:tr>
+        <w:tc>
+          <w:p>
+            <w:pPr>
+              <w:pStyle w:val="Compact"/>
+              <w:jc w:val="left"/>
+            </w:pPr>
+            <w:r>
+              <w:t xml:space="preserve">v3</w:t>
+            </w:r>
+          </w:p>
+        </w:tc>
+        <w:tc>
+          <w:p/>
+        </w:tc>
+        <w:tc>
+          <w:p/>
+        </w:tc>
+        <w:tc>
+          <w:p/>
+        </w:tc>
+        <w:tc>
+          <w:p>
+            <w:pPr>
+              <w:pStyle w:val="Compact"/>
+              <w:jc w:val="left"/>
+            </w:pPr>
+            <w:r>
+              <w:t xml:space="preserve">3.9e-07</w:t>
+            </w:r>
+          </w:p>
+        </w:tc>
+        <w:tc>
+          <w:p/>
+        </w:tc>
+        <w:tc>
+          <w:p/>
+        </w:tc>
+        <w:tc>
+          <w:p/>
+        </w:tc>
+      </w:tr>
+      <w:tr>
+        <w:tc>
+          <w:p>
+            <w:pPr>
+              <w:pStyle w:val="Compact"/>
+              <w:jc w:val="left"/>
+            </w:pPr>
+            <w:r>
+              <w:t xml:space="preserve">Constant</w:t>
+            </w:r>
+          </w:p>
+        </w:tc>
+        <w:tc>
+          <w:p>
+            <w:pPr>
+              <w:pStyle w:val="Compact"/>
+              <w:jc w:val="left"/>
+            </w:pPr>
+            <w:r>
+              <w:t xml:space="preserve">-1.605</w:t>
+            </w:r>
+          </w:p>
+        </w:tc>
+        <w:tc>
+          <w:p/>
+        </w:tc>
+        <w:tc>
+          <w:p/>
+        </w:tc>
+        <w:tc>
+          <w:p/>
+        </w:tc>
+        <w:tc>
+          <w:p/>
+        </w:tc>
+        <w:tc>
+          <w:p>
+            <w:pPr>
+              <w:pStyle w:val="Compact"/>
+              <w:jc w:val="left"/>
+            </w:pPr>
+            <w:r>
+              <w:t xml:space="preserve">-1.631603</w:t>
+            </w:r>
+          </w:p>
+        </w:tc>
+        <w:tc>
+          <w:p>
+            <w:pPr>
+              <w:pStyle w:val="Compact"/>
+              <w:jc w:val="left"/>
+            </w:pPr>
+            <w:r>
+              <w:t xml:space="preserve">-1.631195</w:t>
+            </w:r>
+          </w:p>
+        </w:tc>
+      </w:tr>
+      <w:tr>
+        <w:tc>
+          <w:p>
+            <w:pPr>
+              <w:pStyle w:val="Compact"/>
+              <w:jc w:val="left"/>
+            </w:pPr>
+            <w:r>
+              <w:t xml:space="preserve">log(v)</w:t>
+            </w:r>
+          </w:p>
+        </w:tc>
+        <w:tc>
+          <w:p>
+            <w:pPr>
+              <w:pStyle w:val="Compact"/>
+              <w:jc w:val="left"/>
+            </w:pPr>
+            <w:r>
+              <w:t xml:space="preserve">0.909</w:t>
+            </w:r>
+          </w:p>
+        </w:tc>
+        <w:tc>
+          <w:p/>
+        </w:tc>
+        <w:tc>
+          <w:p/>
+        </w:tc>
+        <w:tc>
+          <w:p/>
+        </w:tc>
+        <w:tc>
+          <w:p/>
+        </w:tc>
+        <w:tc>
+          <w:p>
+            <w:pPr>
+              <w:pStyle w:val="Compact"/>
+              <w:jc w:val="left"/>
+            </w:pPr>
+            <w:r>
+              <w:t xml:space="preserve">0.918632</w:t>
+            </w:r>
+          </w:p>
+        </w:tc>
+        <w:tc>
+          <w:p>
+            <w:pPr>
+              <w:pStyle w:val="Compact"/>
+              <w:jc w:val="left"/>
+            </w:pPr>
+            <w:r>
+              <w:t xml:space="preserve">0.918491</w:t>
+            </w:r>
+          </w:p>
+        </w:tc>
+      </w:tr>
+      <w:tr>
+        <w:tc>
+          <w:p>
+            <w:pPr>
+              <w:pStyle w:val="Compact"/>
+              <w:jc w:val="left"/>
+            </w:pPr>
+            <w:r>
+              <w:t xml:space="preserve">N</w:t>
+            </w:r>
+          </w:p>
+        </w:tc>
+        <w:tc>
+          <w:p>
+            <w:pPr>
+              <w:pStyle w:val="Compact"/>
+              <w:jc w:val="left"/>
+            </w:pPr>
+            <w:r>
+              <w:t xml:space="preserve">6234</w:t>
+            </w:r>
+          </w:p>
+        </w:tc>
+        <w:tc>
+          <w:p>
+            <w:pPr>
+              <w:pStyle w:val="Compact"/>
+              <w:jc w:val="left"/>
+            </w:pPr>
+            <w:r>
+              <w:t xml:space="preserve">6234</w:t>
+            </w:r>
+          </w:p>
+        </w:tc>
+        <w:tc>
+          <w:p>
+            <w:pPr>
+              <w:pStyle w:val="Compact"/>
+              <w:jc w:val="left"/>
+            </w:pPr>
+            <w:r>
+              <w:t xml:space="preserve">6234</w:t>
+            </w:r>
+          </w:p>
+        </w:tc>
+        <w:tc>
+          <w:p>
+            <w:pPr>
+              <w:pStyle w:val="Compact"/>
+              <w:jc w:val="left"/>
+            </w:pPr>
+            <w:r>
+              <w:t xml:space="preserve">6234</w:t>
+            </w:r>
+          </w:p>
+        </w:tc>
+        <w:tc>
+          <w:p>
+            <w:pPr>
+              <w:pStyle w:val="Compact"/>
+              <w:jc w:val="left"/>
+            </w:pPr>
+            <w:r>
+              <w:t xml:space="preserve">6234</w:t>
+            </w:r>
+          </w:p>
+        </w:tc>
+        <w:tc>
+          <w:p>
+            <w:pPr>
+              <w:pStyle w:val="Compact"/>
+              <w:jc w:val="left"/>
+            </w:pPr>
+            <w:r>
+              <w:t xml:space="preserve">6234</w:t>
+            </w:r>
+          </w:p>
+        </w:tc>
+        <w:tc>
+          <w:p>
+            <w:pPr>
+              <w:pStyle w:val="Compact"/>
+              <w:jc w:val="left"/>
+            </w:pPr>
+            <w:r>
+              <w:t xml:space="preserve">6234</w:t>
+            </w:r>
+          </w:p>
+        </w:tc>
+      </w:tr>
+    </w:tbl>
     <w:p>
       <w:pPr>
         <w:pStyle w:val="Heading1"/>

</xml_diff>

<commit_message>
Updating the results in paper.rmd
</commit_message>
<xml_diff>
--- a/Analysis/paper.docx
+++ b/Analysis/paper.docx
@@ -463,6 +463,14 @@
     </w:p>
     <w:p>
       <w:pPr>
+        <w:pStyle w:val="FirstParagraph"/>
+      </w:pPr>
+      <w:r>
+        <w:t xml:space="preserve">The original paper had estimated the r(v) function which characterizes the relationship between the price of land and the value of housing per unit of land. Using OLS for log-linear, linear, quadratic and cubic models, it reports the estimates of the equilibrium locus. We have enclosed the same in Table 1. We have replicated the same results using gaussian log-linear model and gradient descent log linear model. Results are enclosed in Table 2. For both of these two models, they fit the main features of the residential data substantially well and their performance is similar to the earlier four models. All the p-values were calculated using heteroskedasticity-robust standard errors and they were significant at 1% level. For effective and comprehensive comparisons of all the six models used, we have also enclosed a plot of all our six models. As iterated, we see r(v) functions form all the six models yielding similarly shaped production functions</w:t>
+      </w:r>
+    </w:p>
+    <w:p>
+      <w:pPr>
         <w:pStyle w:val="TableCaption"/>
       </w:pPr>
       <w:r>
@@ -494,7 +502,7 @@
               <w:jc w:val="left"/>
             </w:pPr>
             <w:r>
-              <w:t xml:space="preserve">ï..</w:t>
+              <w:t xml:space="preserve">X</w:t>
             </w:r>
           </w:p>
         </w:tc>
@@ -631,7 +639,11 @@
           </w:p>
         </w:tc>
         <w:tc>
-          <w:p/>
+          <w:p>
+            <w:pPr>
+              <w:pStyle w:val="Compact"/>
+            </w:pPr>
+          </w:p>
         </w:tc>
         <w:tc>
           <w:p>
@@ -678,10 +690,18 @@
           </w:p>
         </w:tc>
         <w:tc>
-          <w:p/>
-        </w:tc>
-        <w:tc>
-          <w:p/>
+          <w:p>
+            <w:pPr>
+              <w:pStyle w:val="Compact"/>
+            </w:pPr>
+          </w:p>
+        </w:tc>
+        <w:tc>
+          <w:p>
+            <w:pPr>
+              <w:pStyle w:val="Compact"/>
+            </w:pPr>
+          </w:p>
         </w:tc>
       </w:tr>
       <w:tr>
@@ -697,10 +717,18 @@
           </w:p>
         </w:tc>
         <w:tc>
-          <w:p/>
-        </w:tc>
-        <w:tc>
-          <w:p/>
+          <w:p>
+            <w:pPr>
+              <w:pStyle w:val="Compact"/>
+            </w:pPr>
+          </w:p>
+        </w:tc>
+        <w:tc>
+          <w:p>
+            <w:pPr>
+              <w:pStyle w:val="Compact"/>
+            </w:pPr>
+          </w:p>
         </w:tc>
         <w:tc>
           <w:p>
@@ -725,13 +753,25 @@
           </w:p>
         </w:tc>
         <w:tc>
-          <w:p/>
-        </w:tc>
-        <w:tc>
-          <w:p/>
-        </w:tc>
-        <w:tc>
-          <w:p/>
+          <w:p>
+            <w:pPr>
+              <w:pStyle w:val="Compact"/>
+            </w:pPr>
+          </w:p>
+        </w:tc>
+        <w:tc>
+          <w:p>
+            <w:pPr>
+              <w:pStyle w:val="Compact"/>
+            </w:pPr>
+          </w:p>
+        </w:tc>
+        <w:tc>
+          <w:p>
+            <w:pPr>
+              <w:pStyle w:val="Compact"/>
+            </w:pPr>
+          </w:p>
         </w:tc>
       </w:tr>
       <w:tr>
@@ -747,13 +787,25 @@
           </w:p>
         </w:tc>
         <w:tc>
-          <w:p/>
-        </w:tc>
-        <w:tc>
-          <w:p/>
-        </w:tc>
-        <w:tc>
-          <w:p/>
+          <w:p>
+            <w:pPr>
+              <w:pStyle w:val="Compact"/>
+            </w:pPr>
+          </w:p>
+        </w:tc>
+        <w:tc>
+          <w:p>
+            <w:pPr>
+              <w:pStyle w:val="Compact"/>
+            </w:pPr>
+          </w:p>
+        </w:tc>
+        <w:tc>
+          <w:p>
+            <w:pPr>
+              <w:pStyle w:val="Compact"/>
+            </w:pPr>
+          </w:p>
         </w:tc>
         <w:tc>
           <w:p>
@@ -767,13 +819,25 @@
           </w:p>
         </w:tc>
         <w:tc>
-          <w:p/>
-        </w:tc>
-        <w:tc>
-          <w:p/>
-        </w:tc>
-        <w:tc>
-          <w:p/>
+          <w:p>
+            <w:pPr>
+              <w:pStyle w:val="Compact"/>
+            </w:pPr>
+          </w:p>
+        </w:tc>
+        <w:tc>
+          <w:p>
+            <w:pPr>
+              <w:pStyle w:val="Compact"/>
+            </w:pPr>
+          </w:p>
+        </w:tc>
+        <w:tc>
+          <w:p>
+            <w:pPr>
+              <w:pStyle w:val="Compact"/>
+            </w:pPr>
+          </w:p>
         </w:tc>
       </w:tr>
       <w:tr>
@@ -800,16 +864,32 @@
           </w:p>
         </w:tc>
         <w:tc>
-          <w:p/>
-        </w:tc>
-        <w:tc>
-          <w:p/>
-        </w:tc>
-        <w:tc>
-          <w:p/>
-        </w:tc>
-        <w:tc>
-          <w:p/>
+          <w:p>
+            <w:pPr>
+              <w:pStyle w:val="Compact"/>
+            </w:pPr>
+          </w:p>
+        </w:tc>
+        <w:tc>
+          <w:p>
+            <w:pPr>
+              <w:pStyle w:val="Compact"/>
+            </w:pPr>
+          </w:p>
+        </w:tc>
+        <w:tc>
+          <w:p>
+            <w:pPr>
+              <w:pStyle w:val="Compact"/>
+            </w:pPr>
+          </w:p>
+        </w:tc>
+        <w:tc>
+          <w:p>
+            <w:pPr>
+              <w:pStyle w:val="Compact"/>
+            </w:pPr>
+          </w:p>
         </w:tc>
         <w:tc>
           <w:p>
@@ -858,16 +938,32 @@
           </w:p>
         </w:tc>
         <w:tc>
-          <w:p/>
-        </w:tc>
-        <w:tc>
-          <w:p/>
-        </w:tc>
-        <w:tc>
-          <w:p/>
-        </w:tc>
-        <w:tc>
-          <w:p/>
+          <w:p>
+            <w:pPr>
+              <w:pStyle w:val="Compact"/>
+            </w:pPr>
+          </w:p>
+        </w:tc>
+        <w:tc>
+          <w:p>
+            <w:pPr>
+              <w:pStyle w:val="Compact"/>
+            </w:pPr>
+          </w:p>
+        </w:tc>
+        <w:tc>
+          <w:p>
+            <w:pPr>
+              <w:pStyle w:val="Compact"/>
+            </w:pPr>
+          </w:p>
+        </w:tc>
+        <w:tc>
+          <w:p>
+            <w:pPr>
+              <w:pStyle w:val="Compact"/>
+            </w:pPr>
+          </w:p>
         </w:tc>
         <w:tc>
           <w:p>
@@ -1069,6 +1165,109 @@
 <file path=word/numbering.xml><?xml version="1.0" encoding="utf-8"?>
 <w:numbering xmlns:w="http://schemas.openxmlformats.org/wordprocessingml/2006/main">
   <w:abstractNum w:abstractNumId="990">
+    <w:nsid w:val="170cd2de"/>
+    <w:multiLevelType w:val="multilevel"/>
+    <w:lvl w:ilvl="0">
+      <w:numFmt w:val="bullet"/>
+      <w:lvlText w:val=" "/>
+      <w:lvlJc w:val="left"/>
+      <w:pPr>
+        <w:tabs>
+          <w:tab w:val="num" w:pos="0"/>
+        </w:tabs>
+        <w:ind w:left="480" w:hanging="480"/>
+      </w:pPr>
+    </w:lvl>
+    <w:lvl w:ilvl="1">
+      <w:numFmt w:val="bullet"/>
+      <w:lvlText w:val=" "/>
+      <w:lvlJc w:val="left"/>
+      <w:pPr>
+        <w:tabs>
+          <w:tab w:val="num" w:pos="720"/>
+        </w:tabs>
+        <w:ind w:left="1200" w:hanging="480"/>
+      </w:pPr>
+    </w:lvl>
+    <w:lvl w:ilvl="2">
+      <w:numFmt w:val="bullet"/>
+      <w:lvlText w:val=" "/>
+      <w:lvlJc w:val="left"/>
+      <w:pPr>
+        <w:tabs>
+          <w:tab w:val="num" w:pos="1440"/>
+        </w:tabs>
+        <w:ind w:left="1920" w:hanging="480"/>
+      </w:pPr>
+    </w:lvl>
+    <w:lvl w:ilvl="3">
+      <w:numFmt w:val="bullet"/>
+      <w:lvlText w:val=" "/>
+      <w:lvlJc w:val="left"/>
+      <w:pPr>
+        <w:tabs>
+          <w:tab w:val="num" w:pos="2160"/>
+        </w:tabs>
+        <w:ind w:left="2640" w:hanging="480"/>
+      </w:pPr>
+    </w:lvl>
+    <w:lvl w:ilvl="4">
+      <w:numFmt w:val="bullet"/>
+      <w:lvlText w:val=" "/>
+      <w:lvlJc w:val="left"/>
+      <w:pPr>
+        <w:tabs>
+          <w:tab w:val="num" w:pos="2880"/>
+        </w:tabs>
+        <w:ind w:left="3360" w:hanging="480"/>
+      </w:pPr>
+    </w:lvl>
+    <w:lvl w:ilvl="5">
+      <w:numFmt w:val="bullet"/>
+      <w:lvlText w:val=" "/>
+      <w:lvlJc w:val="left"/>
+      <w:pPr>
+        <w:tabs>
+          <w:tab w:val="num" w:pos="3600"/>
+        </w:tabs>
+        <w:ind w:left="4080" w:hanging="480"/>
+      </w:pPr>
+    </w:lvl>
+    <w:lvl w:ilvl="6">
+      <w:numFmt w:val="bullet"/>
+      <w:lvlText w:val=" "/>
+      <w:lvlJc w:val="left"/>
+      <w:pPr>
+        <w:tabs>
+          <w:tab w:val="num" w:pos="4320"/>
+        </w:tabs>
+        <w:ind w:left="4800" w:hanging="480"/>
+      </w:pPr>
+    </w:lvl>
+    <w:lvl w:ilvl="7">
+      <w:numFmt w:val="bullet"/>
+      <w:lvlText w:val=" "/>
+      <w:lvlJc w:val="left"/>
+      <w:pPr>
+        <w:tabs>
+          <w:tab w:val="num" w:pos="5040"/>
+        </w:tabs>
+        <w:ind w:left="5520" w:hanging="480"/>
+      </w:pPr>
+    </w:lvl>
+    <w:lvl w:ilvl="8">
+      <w:numFmt w:val="bullet"/>
+      <w:lvlText w:val=" "/>
+      <w:lvlJc w:val="left"/>
+      <w:pPr>
+        <w:tabs>
+          <w:tab w:val="num" w:pos="5760"/>
+        </w:tabs>
+        <w:ind w:left="6240" w:hanging="480"/>
+      </w:pPr>
+    </w:lvl>
+  </w:abstractNum>
+  <w:abstractNum w:abstractNumId="990">
     <w:nsid w:val="2c1ae401"/>
     <w:multiLevelType w:val="multilevel"/>
     <w:lvl w:ilvl="0">
@@ -1171,6 +1370,9 @@
       </w:pPr>
     </w:lvl>
   </w:abstractNum>
+  <w:num w:numId="1000">
+    <w:abstractNumId w:val="990"/>
+  </w:num>
   <w:num w:numId="1000">
     <w:abstractNumId w:val="990"/>
   </w:num>

</xml_diff>

<commit_message>
Updating the paper.rmd with images
</commit_message>
<xml_diff>
--- a/Analysis/paper.docx
+++ b/Analysis/paper.docx
@@ -378,7 +378,7 @@
         <w:t xml:space="preserve"> </w:t>
       </w:r>
       <w:r>
-        <w:t xml:space="preserve">We decided two split the method of implementation in two direction. The first method is to use a different model for replication and the other is changing the loss function used in the model.</w:t>
+        <w:t xml:space="preserve">We decided to split the method of implementation in two direction. The first method is to use a different model for replication and the other is changing the loss function used in the model.</w:t>
       </w:r>
     </w:p>
     <w:p>
@@ -453,6 +453,88 @@
     </w:p>
     <w:p>
       <w:pPr>
+        <w:pStyle w:val="BodyText"/>
+      </w:pPr>
+      <w:r>
+        <w:t xml:space="preserve">The paper uses Ordinary Differential Equations for calculating the supply functions,</w:t>
+      </w:r>
+      <w:r>
+        <w:t xml:space="preserve"> </w:t>
+      </w:r>
+      <m:oMath>
+        <m:r>
+          <m:t>s</m:t>
+        </m:r>
+        <m:r>
+          <m:t>(</m:t>
+        </m:r>
+        <m:r>
+          <m:t>p</m:t>
+        </m:r>
+        <m:r>
+          <m:t>)</m:t>
+        </m:r>
+      </m:oMath>
+      <w:r>
+        <w:t xml:space="preserve">. For this package</w:t>
+      </w:r>
+      <w:r>
+        <w:t xml:space="preserve"> </w:t>
+      </w:r>
+      <w:r>
+        <w:t xml:space="preserve">‘</w:t>
+      </w:r>
+      <w:r>
+        <w:t xml:space="preserve">odesolve</w:t>
+      </w:r>
+      <w:r>
+        <w:t xml:space="preserve">’</w:t>
+      </w:r>
+      <w:r>
+        <w:t xml:space="preserve"> </w:t>
+      </w:r>
+      <w:r>
+        <w:t xml:space="preserve">has been used in the base paper. Package</w:t>
+      </w:r>
+      <w:r>
+        <w:t xml:space="preserve"> </w:t>
+      </w:r>
+      <w:r>
+        <w:t xml:space="preserve">‘</w:t>
+      </w:r>
+      <w:r>
+        <w:t xml:space="preserve">odesolve</w:t>
+      </w:r>
+      <w:r>
+        <w:t xml:space="preserve">’</w:t>
+      </w:r>
+      <w:r>
+        <w:t xml:space="preserve"> </w:t>
+      </w:r>
+      <w:r>
+        <w:t xml:space="preserve">has been removed from the CRAN repository. The more recent package</w:t>
+      </w:r>
+      <w:r>
+        <w:t xml:space="preserve"> </w:t>
+      </w:r>
+      <w:r>
+        <w:t xml:space="preserve">‘</w:t>
+      </w:r>
+      <w:r>
+        <w:t xml:space="preserve">deSolve</w:t>
+      </w:r>
+      <w:r>
+        <w:t xml:space="preserve">’</w:t>
+      </w:r>
+      <w:r>
+        <w:t xml:space="preserve"> </w:t>
+      </w:r>
+      <w:r>
+        <w:t xml:space="preserve">completely supersedes odesolve and we have installed the same.</w:t>
+      </w:r>
+    </w:p>
+    <w:p>
+      <w:pPr>
         <w:pStyle w:val="Heading1"/>
       </w:pPr>
       <w:bookmarkStart w:id="22" w:name="results"/>
@@ -466,7 +548,39 @@
         <w:pStyle w:val="FirstParagraph"/>
       </w:pPr>
       <w:r>
-        <w:t xml:space="preserve">The original paper had estimated the r(v) function which characterizes the relationship between the price of land and the value of housing per unit of land. Using OLS for log-linear, linear, quadratic and cubic models, it reports the estimates of the equilibrium locus. We have enclosed the same in Table 1. We have replicated the same results using gaussian log-linear model and gradient descent log linear model. Results are enclosed in Table 2. For both of these two models, they fit the main features of the residential data substantially well and their performance is similar to the earlier four models. All the p-values were calculated using heteroskedasticity-robust standard errors and they were significant at 1% level. For effective and comprehensive comparisons of all the six models used, we have also enclosed a plot of all our six models. As iterated, we see r(v) functions form all the six models yielding similarly shaped production functions</w:t>
+        <w:t xml:space="preserve">The original paper had estimated the r(v) function which characterizes the relationship between the price of land and the value of housing per unit of land. Using OLS for log-linear, linear, quadratic and cubic models, it reports the estimates of the equilibrium locus. We have replicated the same results using gaussian log-linear model and gradient descent log linear model. Results are enclosed in Table 1. For both of these two models, they fit the main features of the residential data substantially well and their performance is similar to the earlier four models. All the p-values were calculated using heteroskedasticity-robust standard errors and they were significant at 1% level. For effective and comprehensive comparisons of all the six models used, we have also enclosed a plot of all our six models. Please refer to figure 1. As iterated, we see r(v) functions form all the six models yielding similarly shaped slopes. We were able to establish the monotonicity condition of</w:t>
+      </w:r>
+      <w:r>
+        <w:t xml:space="preserve"> </w:t>
+      </w:r>
+      <w:r>
+        <w:t xml:space="preserve">$r(\v)$</w:t>
+      </w:r>
+      <w:r>
+        <w:t xml:space="preserve"> </w:t>
+      </w:r>
+      <w:r>
+        <w:t xml:space="preserve">to be satisfied for the two replication models as well under all the polynomial estimation cases for the range of values of v observed in the data.</w:t>
+      </w:r>
+    </w:p>
+    <w:p>
+      <w:pPr>
+        <w:pStyle w:val="BodyText"/>
+      </w:pPr>
+      <w:r>
+        <w:t xml:space="preserve">From the base paper, the log linear models establishes the change in value of land (variable: v) with unit change in land price (variable: pland). It calculates of slope to be</w:t>
+      </w:r>
+      <w:r>
+        <w:t xml:space="preserve"> </w:t>
+      </w:r>
+      <w:r>
+        <w:t xml:space="preserve">$log(\v)$</w:t>
+      </w:r>
+      <w:r>
+        <w:t xml:space="preserve"> </w:t>
+      </w:r>
+      <w:r>
+        <w:t xml:space="preserve">as 0.909 and the intercept coefficient as -1.605. Upon replicating the same intentions through Generalized Log Linear Model, we get the slope to be 0.9186 and the intercept as -1.63. the slope and intercept coefficient from Gradient Descent Log Linear Model are 0.9184 and -1.6311 respectively. Thus, we observe similar performance in calculating the housing per unit of land from all of them.</w:t>
       </w:r>
     </w:p>
     <w:p>
@@ -1081,34 +1195,89 @@
     </w:tbl>
     <w:p>
       <w:pPr>
-        <w:pStyle w:val="Heading1"/>
-      </w:pPr>
-      <w:bookmarkStart w:id="23" w:name="conclusion"/>
-      <w:r>
-        <w:t xml:space="preserve">Conclusion</w:t>
-      </w:r>
-      <w:bookmarkEnd w:id="23"/>
+        <w:pStyle w:val="CaptionedFigure"/>
+      </w:pPr>
+      <w:r>
+        <w:drawing>
+          <wp:inline>
+            <wp:extent cx="5334000" cy="3577570"/>
+            <wp:effectExtent b="0" l="0" r="0" t="0"/>
+            <wp:docPr descr="Figure 1: Rplot_with_AllModel" title="" id="1" name="Picture"/>
+            <a:graphic>
+              <a:graphicData uri="http://schemas.openxmlformats.org/drawingml/2006/picture">
+                <pic:pic>
+                  <pic:nvPicPr>
+                    <pic:cNvPr descr="Rplot_with_AllModel.png" id="0" name="Picture"/>
+                    <pic:cNvPicPr>
+                      <a:picLocks noChangeArrowheads="1" noChangeAspect="1"/>
+                    </pic:cNvPicPr>
+                  </pic:nvPicPr>
+                  <pic:blipFill>
+                    <a:blip r:embed="rId23"/>
+                    <a:stretch>
+                      <a:fillRect/>
+                    </a:stretch>
+                  </pic:blipFill>
+                  <pic:spPr bwMode="auto">
+                    <a:xfrm>
+                      <a:off x="0" y="0"/>
+                      <a:ext cx="5334000" cy="3577570"/>
+                    </a:xfrm>
+                    <a:prstGeom prst="rect">
+                      <a:avLst/>
+                    </a:prstGeom>
+                    <a:noFill/>
+                    <a:ln w="9525">
+                      <a:noFill/>
+                      <a:headEnd/>
+                      <a:tailEnd/>
+                    </a:ln>
+                  </pic:spPr>
+                </pic:pic>
+              </a:graphicData>
+            </a:graphic>
+          </wp:inline>
+        </w:drawing>
+      </w:r>
     </w:p>
     <w:p>
       <w:pPr>
+        <w:pStyle w:val="ImageCaption"/>
+      </w:pPr>
+      <w:r>
+        <w:t xml:space="preserve">Figure 1: Rplot_with_AllModel</w:t>
+      </w:r>
+    </w:p>
+    <w:p>
+      <w:pPr>
         <w:pStyle w:val="Heading1"/>
       </w:pPr>
-      <w:bookmarkStart w:id="24" w:name="references"/>
-      <w:r>
-        <w:t xml:space="preserve">References</w:t>
+      <w:bookmarkStart w:id="24" w:name="conclusion"/>
+      <w:r>
+        <w:t xml:space="preserve">Conclusion</w:t>
       </w:r>
       <w:bookmarkEnd w:id="24"/>
     </w:p>
     <w:p>
       <w:pPr>
+        <w:pStyle w:val="Heading1"/>
+      </w:pPr>
+      <w:bookmarkStart w:id="25" w:name="references"/>
+      <w:r>
+        <w:t xml:space="preserve">References</w:t>
+      </w:r>
+      <w:bookmarkEnd w:id="25"/>
+    </w:p>
+    <w:p>
+      <w:pPr>
         <w:pStyle w:val="FirstParagraph"/>
       </w:pPr>
       <w:r>
         <w:t xml:space="preserve">1.@epple2010new</w:t>
       </w:r>
     </w:p>
-    <w:bookmarkStart w:id="26" w:name="refs"/>
-    <w:bookmarkStart w:id="25" w:name="ref-epple2010new"/>
+    <w:bookmarkStart w:id="27" w:name="refs"/>
+    <w:bookmarkStart w:id="26" w:name="ref-epple2010new"/>
     <w:p>
       <w:pPr>
         <w:pStyle w:val="Bibliography"/>
@@ -1132,8 +1301,8 @@
         <w:t xml:space="preserve">100 (3): 905–24.</w:t>
       </w:r>
     </w:p>
-    <w:bookmarkEnd w:id="25"/>
     <w:bookmarkEnd w:id="26"/>
+    <w:bookmarkEnd w:id="27"/>
     <w:sectPr/>
   </w:body>
 </w:document>

</xml_diff>

<commit_message>
Added the data section in Rmd
</commit_message>
<xml_diff>
--- a/Analysis/paper.docx
+++ b/Analysis/paper.docx
@@ -561,13 +561,143 @@
     </w:p>
     <w:p>
       <w:pPr>
+        <w:pStyle w:val="Heading2"/>
+      </w:pPr>
+      <w:bookmarkStart w:id="22" w:name="data"/>
+      <w:r>
+        <w:t xml:space="preserve">Data</w:t>
+      </w:r>
+      <w:bookmarkEnd w:id="22"/>
+    </w:p>
+    <w:p>
+      <w:pPr>
+        <w:pStyle w:val="FirstParagraph"/>
+      </w:pPr>
+      <w:r>
+        <w:t xml:space="preserve">The dataset used by the paper</w:t>
+      </w:r>
+      <w:r>
+        <w:t xml:space="preserve"> </w:t>
+      </w:r>
+      <w:r>
+        <w:t xml:space="preserve">(Epple, Gordon, and Sieg</w:t>
+      </w:r>
+      <w:r>
+        <w:t xml:space="preserve"> </w:t>
+      </w:r>
+      <w:hyperlink w:anchor="ref-epple2010new">
+        <w:r>
+          <w:rPr>
+            <w:rStyle w:val="Hyperlink"/>
+          </w:rPr>
+          <w:t xml:space="preserve">2010</w:t>
+        </w:r>
+      </w:hyperlink>
+      <w:r>
+        <w:t xml:space="preserve">)</w:t>
+      </w:r>
+      <w:r>
+        <w:t xml:space="preserve"> </w:t>
+      </w:r>
+      <w:r>
+        <w:t xml:space="preserve">comes from Allegheny County Web site (Pennsylvania state) maintained by the Office of Property assessments, which is based on the appraisals conducted by Sabre Systems and uses land value appraisals as well as property appraisals. Using geocoding, property assignment to travel zones and subsetting only for functioning residential properties, the count came down to 358,677 properties. Of these properties,the authors used a subsample of housing units that were built after 1995 for the estimation procedure which was 6362 houses. The data captures some important metrics for the houses such as the price of land, value per unit land, plot area, travel time and its geo-location (latitude and longitude). We will be using the same data for our replication in this paper. The descriptive statistics of the dataset with 6362 residential properties is shown below.</w:t>
+      </w:r>
+    </w:p>
+    <w:p>
+      <w:pPr>
+        <w:pStyle w:val="SourceCode"/>
+      </w:pPr>
+      <w:r>
+        <w:br/>
+      </w:r>
+      <w:r>
+        <w:rPr>
+          <w:rStyle w:val="VerbatimChar"/>
+        </w:rPr>
+        <w:t xml:space="preserve">Table 1 - Descriptive statistics of Residential data</w:t>
+      </w:r>
+      <w:r>
+        <w:br/>
+      </w:r>
+      <w:r>
+        <w:rPr>
+          <w:rStyle w:val="VerbatimChar"/>
+        </w:rPr>
+        <w:t xml:space="preserve">===================================================================</w:t>
+      </w:r>
+      <w:r>
+        <w:br/>
+      </w:r>
+      <w:r>
+        <w:rPr>
+          <w:rStyle w:val="VerbatimChar"/>
+        </w:rPr>
+        <w:t xml:space="preserve">Statistic                   Mean    Median St. Dev.  Min     Max   </w:t>
+      </w:r>
+      <w:r>
+        <w:br/>
+      </w:r>
+      <w:r>
+        <w:rPr>
+          <w:rStyle w:val="VerbatimChar"/>
+        </w:rPr>
+        <w:t xml:space="preserve">-------------------------------------------------------------------</w:t>
+      </w:r>
+      <w:r>
+        <w:br/>
+      </w:r>
+      <w:r>
+        <w:rPr>
+          <w:rStyle w:val="VerbatimChar"/>
+        </w:rPr>
+        <w:t xml:space="preserve">Value per unit of land, v   21.44   14.29    26.91   0.15  366.62  </w:t>
+      </w:r>
+      <w:r>
+        <w:br/>
+      </w:r>
+      <w:r>
+        <w:rPr>
+          <w:rStyle w:val="VerbatimChar"/>
+        </w:rPr>
+        <w:t xml:space="preserve">Price of land, p            3.32     2.28    3.86    0.05   41.75  </w:t>
+      </w:r>
+      <w:r>
+        <w:br/>
+      </w:r>
+      <w:r>
+        <w:rPr>
+          <w:rStyle w:val="VerbatimChar"/>
+        </w:rPr>
+        <w:t xml:space="preserve">Lot area (sq. ft.)        26,756.10 15,507 52,196.96 540  1,207,483</w:t>
+      </w:r>
+      <w:r>
+        <w:br/>
+      </w:r>
+      <w:r>
+        <w:rPr>
+          <w:rStyle w:val="VerbatimChar"/>
+        </w:rPr>
+        <w:t xml:space="preserve">Travel time (minutes)       29.12     30     9.47     1      59    </w:t>
+      </w:r>
+      <w:r>
+        <w:br/>
+      </w:r>
+      <w:r>
+        <w:rPr>
+          <w:rStyle w:val="VerbatimChar"/>
+        </w:rPr>
+        <w:t xml:space="preserve">-------------------------------------------------------------------</w:t>
+      </w:r>
+    </w:p>
+    <w:p>
+      <w:pPr>
         <w:pStyle w:val="Heading1"/>
       </w:pPr>
-      <w:bookmarkStart w:id="22" w:name="results"/>
+      <w:bookmarkStart w:id="23" w:name="results"/>
       <w:r>
         <w:t xml:space="preserve">Results</w:t>
       </w:r>
-      <w:bookmarkEnd w:id="22"/>
+      <w:bookmarkEnd w:id="23"/>
     </w:p>
     <w:p>
       <w:pPr>
@@ -642,7 +772,7 @@
               <w:jc w:val="left"/>
             </w:pPr>
             <w:r>
-              <w:t xml:space="preserve">X</w:t>
+              <w:t xml:space="preserve">ï..</w:t>
             </w:r>
           </w:p>
         </w:tc>
@@ -779,11 +909,7 @@
           </w:p>
         </w:tc>
         <w:tc>
-          <w:p>
-            <w:pPr>
-              <w:pStyle w:val="Compact"/>
-            </w:pPr>
-          </w:p>
+          <w:p/>
         </w:tc>
         <w:tc>
           <w:p>
@@ -830,18 +956,10 @@
           </w:p>
         </w:tc>
         <w:tc>
-          <w:p>
-            <w:pPr>
-              <w:pStyle w:val="Compact"/>
-            </w:pPr>
-          </w:p>
-        </w:tc>
-        <w:tc>
-          <w:p>
-            <w:pPr>
-              <w:pStyle w:val="Compact"/>
-            </w:pPr>
-          </w:p>
+          <w:p/>
+        </w:tc>
+        <w:tc>
+          <w:p/>
         </w:tc>
       </w:tr>
       <w:tr>
@@ -857,18 +975,10 @@
           </w:p>
         </w:tc>
         <w:tc>
-          <w:p>
-            <w:pPr>
-              <w:pStyle w:val="Compact"/>
-            </w:pPr>
-          </w:p>
-        </w:tc>
-        <w:tc>
-          <w:p>
-            <w:pPr>
-              <w:pStyle w:val="Compact"/>
-            </w:pPr>
-          </w:p>
+          <w:p/>
+        </w:tc>
+        <w:tc>
+          <w:p/>
         </w:tc>
         <w:tc>
           <w:p>
@@ -893,25 +1003,13 @@
           </w:p>
         </w:tc>
         <w:tc>
-          <w:p>
-            <w:pPr>
-              <w:pStyle w:val="Compact"/>
-            </w:pPr>
-          </w:p>
-        </w:tc>
-        <w:tc>
-          <w:p>
-            <w:pPr>
-              <w:pStyle w:val="Compact"/>
-            </w:pPr>
-          </w:p>
-        </w:tc>
-        <w:tc>
-          <w:p>
-            <w:pPr>
-              <w:pStyle w:val="Compact"/>
-            </w:pPr>
-          </w:p>
+          <w:p/>
+        </w:tc>
+        <w:tc>
+          <w:p/>
+        </w:tc>
+        <w:tc>
+          <w:p/>
         </w:tc>
       </w:tr>
       <w:tr>
@@ -927,25 +1025,13 @@
           </w:p>
         </w:tc>
         <w:tc>
-          <w:p>
-            <w:pPr>
-              <w:pStyle w:val="Compact"/>
-            </w:pPr>
-          </w:p>
-        </w:tc>
-        <w:tc>
-          <w:p>
-            <w:pPr>
-              <w:pStyle w:val="Compact"/>
-            </w:pPr>
-          </w:p>
-        </w:tc>
-        <w:tc>
-          <w:p>
-            <w:pPr>
-              <w:pStyle w:val="Compact"/>
-            </w:pPr>
-          </w:p>
+          <w:p/>
+        </w:tc>
+        <w:tc>
+          <w:p/>
+        </w:tc>
+        <w:tc>
+          <w:p/>
         </w:tc>
         <w:tc>
           <w:p>
@@ -959,25 +1045,13 @@
           </w:p>
         </w:tc>
         <w:tc>
-          <w:p>
-            <w:pPr>
-              <w:pStyle w:val="Compact"/>
-            </w:pPr>
-          </w:p>
-        </w:tc>
-        <w:tc>
-          <w:p>
-            <w:pPr>
-              <w:pStyle w:val="Compact"/>
-            </w:pPr>
-          </w:p>
-        </w:tc>
-        <w:tc>
-          <w:p>
-            <w:pPr>
-              <w:pStyle w:val="Compact"/>
-            </w:pPr>
-          </w:p>
+          <w:p/>
+        </w:tc>
+        <w:tc>
+          <w:p/>
+        </w:tc>
+        <w:tc>
+          <w:p/>
         </w:tc>
       </w:tr>
       <w:tr>
@@ -1004,32 +1078,16 @@
           </w:p>
         </w:tc>
         <w:tc>
-          <w:p>
-            <w:pPr>
-              <w:pStyle w:val="Compact"/>
-            </w:pPr>
-          </w:p>
-        </w:tc>
-        <w:tc>
-          <w:p>
-            <w:pPr>
-              <w:pStyle w:val="Compact"/>
-            </w:pPr>
-          </w:p>
-        </w:tc>
-        <w:tc>
-          <w:p>
-            <w:pPr>
-              <w:pStyle w:val="Compact"/>
-            </w:pPr>
-          </w:p>
-        </w:tc>
-        <w:tc>
-          <w:p>
-            <w:pPr>
-              <w:pStyle w:val="Compact"/>
-            </w:pPr>
-          </w:p>
+          <w:p/>
+        </w:tc>
+        <w:tc>
+          <w:p/>
+        </w:tc>
+        <w:tc>
+          <w:p/>
+        </w:tc>
+        <w:tc>
+          <w:p/>
         </w:tc>
         <w:tc>
           <w:p>
@@ -1078,32 +1136,16 @@
           </w:p>
         </w:tc>
         <w:tc>
-          <w:p>
-            <w:pPr>
-              <w:pStyle w:val="Compact"/>
-            </w:pPr>
-          </w:p>
-        </w:tc>
-        <w:tc>
-          <w:p>
-            <w:pPr>
-              <w:pStyle w:val="Compact"/>
-            </w:pPr>
-          </w:p>
-        </w:tc>
-        <w:tc>
-          <w:p>
-            <w:pPr>
-              <w:pStyle w:val="Compact"/>
-            </w:pPr>
-          </w:p>
-        </w:tc>
-        <w:tc>
-          <w:p>
-            <w:pPr>
-              <w:pStyle w:val="Compact"/>
-            </w:pPr>
-          </w:p>
+          <w:p/>
+        </w:tc>
+        <w:tc>
+          <w:p/>
+        </w:tc>
+        <w:tc>
+          <w:p/>
+        </w:tc>
+        <w:tc>
+          <w:p/>
         </w:tc>
         <w:tc>
           <w:p>
@@ -1239,7 +1281,7 @@
                     </pic:cNvPicPr>
                   </pic:nvPicPr>
                   <pic:blipFill>
-                    <a:blip r:embed="rId23"/>
+                    <a:blip r:embed="rId24"/>
                     <a:stretch>
                       <a:fillRect/>
                     </a:stretch>
@@ -1278,21 +1320,21 @@
       <w:pPr>
         <w:pStyle w:val="Heading1"/>
       </w:pPr>
-      <w:bookmarkStart w:id="24" w:name="conclusion"/>
+      <w:bookmarkStart w:id="25" w:name="conclusion"/>
       <w:r>
         <w:t xml:space="preserve">Conclusion</w:t>
       </w:r>
-      <w:bookmarkEnd w:id="24"/>
+      <w:bookmarkEnd w:id="25"/>
     </w:p>
     <w:p>
       <w:pPr>
         <w:pStyle w:val="Heading1"/>
       </w:pPr>
-      <w:bookmarkStart w:id="25" w:name="references"/>
+      <w:bookmarkStart w:id="26" w:name="references"/>
       <w:r>
         <w:t xml:space="preserve">References</w:t>
       </w:r>
-      <w:bookmarkEnd w:id="25"/>
+      <w:bookmarkEnd w:id="26"/>
     </w:p>
     <w:p>
       <w:pPr>
@@ -1302,8 +1344,8 @@
         <w:t xml:space="preserve">1.@epple2010new</w:t>
       </w:r>
     </w:p>
-    <w:bookmarkStart w:id="27" w:name="refs"/>
-    <w:bookmarkStart w:id="26" w:name="ref-epple2010new"/>
+    <w:bookmarkStart w:id="28" w:name="refs"/>
+    <w:bookmarkStart w:id="27" w:name="ref-epple2010new"/>
     <w:p>
       <w:pPr>
         <w:pStyle w:val="Bibliography"/>
@@ -1327,8 +1369,8 @@
         <w:t xml:space="preserve">100 (3): 905–24.</w:t>
       </w:r>
     </w:p>
-    <w:bookmarkEnd w:id="26"/>
     <w:bookmarkEnd w:id="27"/>
+    <w:bookmarkEnd w:id="28"/>
     <w:sectPr/>
   </w:body>
 </w:document>
@@ -1360,109 +1402,6 @@
 <file path=word/numbering.xml><?xml version="1.0" encoding="utf-8"?>
 <w:numbering xmlns:w="http://schemas.openxmlformats.org/wordprocessingml/2006/main">
   <w:abstractNum w:abstractNumId="990">
-    <w:nsid w:val="170cd2de"/>
-    <w:multiLevelType w:val="multilevel"/>
-    <w:lvl w:ilvl="0">
-      <w:numFmt w:val="bullet"/>
-      <w:lvlText w:val=" "/>
-      <w:lvlJc w:val="left"/>
-      <w:pPr>
-        <w:tabs>
-          <w:tab w:val="num" w:pos="0"/>
-        </w:tabs>
-        <w:ind w:left="480" w:hanging="480"/>
-      </w:pPr>
-    </w:lvl>
-    <w:lvl w:ilvl="1">
-      <w:numFmt w:val="bullet"/>
-      <w:lvlText w:val=" "/>
-      <w:lvlJc w:val="left"/>
-      <w:pPr>
-        <w:tabs>
-          <w:tab w:val="num" w:pos="720"/>
-        </w:tabs>
-        <w:ind w:left="1200" w:hanging="480"/>
-      </w:pPr>
-    </w:lvl>
-    <w:lvl w:ilvl="2">
-      <w:numFmt w:val="bullet"/>
-      <w:lvlText w:val=" "/>
-      <w:lvlJc w:val="left"/>
-      <w:pPr>
-        <w:tabs>
-          <w:tab w:val="num" w:pos="1440"/>
-        </w:tabs>
-        <w:ind w:left="1920" w:hanging="480"/>
-      </w:pPr>
-    </w:lvl>
-    <w:lvl w:ilvl="3">
-      <w:numFmt w:val="bullet"/>
-      <w:lvlText w:val=" "/>
-      <w:lvlJc w:val="left"/>
-      <w:pPr>
-        <w:tabs>
-          <w:tab w:val="num" w:pos="2160"/>
-        </w:tabs>
-        <w:ind w:left="2640" w:hanging="480"/>
-      </w:pPr>
-    </w:lvl>
-    <w:lvl w:ilvl="4">
-      <w:numFmt w:val="bullet"/>
-      <w:lvlText w:val=" "/>
-      <w:lvlJc w:val="left"/>
-      <w:pPr>
-        <w:tabs>
-          <w:tab w:val="num" w:pos="2880"/>
-        </w:tabs>
-        <w:ind w:left="3360" w:hanging="480"/>
-      </w:pPr>
-    </w:lvl>
-    <w:lvl w:ilvl="5">
-      <w:numFmt w:val="bullet"/>
-      <w:lvlText w:val=" "/>
-      <w:lvlJc w:val="left"/>
-      <w:pPr>
-        <w:tabs>
-          <w:tab w:val="num" w:pos="3600"/>
-        </w:tabs>
-        <w:ind w:left="4080" w:hanging="480"/>
-      </w:pPr>
-    </w:lvl>
-    <w:lvl w:ilvl="6">
-      <w:numFmt w:val="bullet"/>
-      <w:lvlText w:val=" "/>
-      <w:lvlJc w:val="left"/>
-      <w:pPr>
-        <w:tabs>
-          <w:tab w:val="num" w:pos="4320"/>
-        </w:tabs>
-        <w:ind w:left="4800" w:hanging="480"/>
-      </w:pPr>
-    </w:lvl>
-    <w:lvl w:ilvl="7">
-      <w:numFmt w:val="bullet"/>
-      <w:lvlText w:val=" "/>
-      <w:lvlJc w:val="left"/>
-      <w:pPr>
-        <w:tabs>
-          <w:tab w:val="num" w:pos="5040"/>
-        </w:tabs>
-        <w:ind w:left="5520" w:hanging="480"/>
-      </w:pPr>
-    </w:lvl>
-    <w:lvl w:ilvl="8">
-      <w:numFmt w:val="bullet"/>
-      <w:lvlText w:val=" "/>
-      <w:lvlJc w:val="left"/>
-      <w:pPr>
-        <w:tabs>
-          <w:tab w:val="num" w:pos="5760"/>
-        </w:tabs>
-        <w:ind w:left="6240" w:hanging="480"/>
-      </w:pPr>
-    </w:lvl>
-  </w:abstractNum>
-  <w:abstractNum w:abstractNumId="990">
     <w:nsid w:val="2c1ae401"/>
     <w:multiLevelType w:val="multilevel"/>
     <w:lvl w:ilvl="0">
@@ -1565,9 +1504,6 @@
       </w:pPr>
     </w:lvl>
   </w:abstractNum>
-  <w:num w:numId="1000">
-    <w:abstractNumId w:val="990"/>
-  </w:num>
   <w:num w:numId="1000">
     <w:abstractNumId w:val="990"/>
   </w:num>

</xml_diff>

<commit_message>
Updated result section in paper
</commit_message>
<xml_diff>
--- a/Analysis/paper.docx
+++ b/Analysis/paper.docx
@@ -456,6 +456,32 @@
         <w:pStyle w:val="BodyText"/>
       </w:pPr>
       <w:r>
+        <w:t xml:space="preserve">The paper uses linear function in estimating the coefficients of alpha, beta and gamma in the HNIP estimator. The linear model is realized using Ordinary Least Squares (OLS) method. The estimator is replicated by replacing the OLS based linear function with a bayesian regression function. Bayesian linear regression is used because it is more flexible to further model development and can directly model posteriors of derived/calculated quantities.</w:t>
+      </w:r>
+      <w:r>
+        <w:t xml:space="preserve"> </w:t>
+      </w:r>
+      <w:r>
+        <w:t xml:space="preserve">“</w:t>
+      </w:r>
+      <w:r>
+        <w:t xml:space="preserve">Bolstad</w:t>
+      </w:r>
+      <w:r>
+        <w:t xml:space="preserve">”</w:t>
+      </w:r>
+      <w:r>
+        <w:t xml:space="preserve"> </w:t>
+      </w:r>
+      <w:r>
+        <w:t xml:space="preserve">package provides a bayes.lm function which has been used to complete the replication. Upon analysis, we can conclude that the replicated estimator produced coefficients that are similiar to the actual paper.</w:t>
+      </w:r>
+    </w:p>
+    <w:p>
+      <w:pPr>
+        <w:pStyle w:val="BodyText"/>
+      </w:pPr>
+      <w:r>
         <w:t xml:space="preserve">The paper uses Ordinary Differential Equations for calculating the supply functions,</w:t>
       </w:r>
       <w:r>
@@ -535,32 +561,6 @@
     </w:p>
     <w:p>
       <w:pPr>
-        <w:pStyle w:val="BodyText"/>
-      </w:pPr>
-      <w:r>
-        <w:t xml:space="preserve">The paper uses linear function in estimating the coefficients of alpha, beta and gamma in the HNIP estimator. The linear model is realized using Ordinary Least Squares (OLS) method. The estimator is replicated by replacing the OLS based linear function with a bayesian regression function. Bayesian linear regression is used because it is more flexible to further model development and can directly model posteriors of derived/calculated quantities.</w:t>
-      </w:r>
-      <w:r>
-        <w:t xml:space="preserve"> </w:t>
-      </w:r>
-      <w:r>
-        <w:t xml:space="preserve">“</w:t>
-      </w:r>
-      <w:r>
-        <w:t xml:space="preserve">Bolstad</w:t>
-      </w:r>
-      <w:r>
-        <w:t xml:space="preserve">”</w:t>
-      </w:r>
-      <w:r>
-        <w:t xml:space="preserve"> </w:t>
-      </w:r>
-      <w:r>
-        <w:t xml:space="preserve">package provides a bayes.lm function which has been used to complete the replication. Upon analysis, we can conclude that the the replicated estimator produced coefficients that are similiar to the actual paper.</w:t>
-      </w:r>
-    </w:p>
-    <w:p>
-      <w:pPr>
         <w:pStyle w:val="Heading2"/>
       </w:pPr>
       <w:bookmarkStart w:id="22" w:name="data"/>
@@ -608,7 +608,7 @@
         <w:pStyle w:val="SourceCode"/>
       </w:pPr>
       <w:r>
-        <w:br/>
+        <w:br w:type="textWrapping"/>
       </w:r>
       <w:r>
         <w:rPr>
@@ -617,7 +617,7 @@
         <w:t xml:space="preserve">Table 1 - Descriptive statistics of Residential data</w:t>
       </w:r>
       <w:r>
-        <w:br/>
+        <w:br w:type="textWrapping"/>
       </w:r>
       <w:r>
         <w:rPr>
@@ -626,7 +626,7 @@
         <w:t xml:space="preserve">===================================================================</w:t>
       </w:r>
       <w:r>
-        <w:br/>
+        <w:br w:type="textWrapping"/>
       </w:r>
       <w:r>
         <w:rPr>
@@ -635,7 +635,7 @@
         <w:t xml:space="preserve">Statistic                   Mean    Median St. Dev.  Min     Max   </w:t>
       </w:r>
       <w:r>
-        <w:br/>
+        <w:br w:type="textWrapping"/>
       </w:r>
       <w:r>
         <w:rPr>
@@ -644,7 +644,7 @@
         <w:t xml:space="preserve">-------------------------------------------------------------------</w:t>
       </w:r>
       <w:r>
-        <w:br/>
+        <w:br w:type="textWrapping"/>
       </w:r>
       <w:r>
         <w:rPr>
@@ -653,7 +653,7 @@
         <w:t xml:space="preserve">Value per unit of land, v   21.44   14.29    26.91   0.15  366.62  </w:t>
       </w:r>
       <w:r>
-        <w:br/>
+        <w:br w:type="textWrapping"/>
       </w:r>
       <w:r>
         <w:rPr>
@@ -662,7 +662,7 @@
         <w:t xml:space="preserve">Price of land, p            3.32     2.28    3.86    0.05   41.75  </w:t>
       </w:r>
       <w:r>
-        <w:br/>
+        <w:br w:type="textWrapping"/>
       </w:r>
       <w:r>
         <w:rPr>
@@ -671,7 +671,7 @@
         <w:t xml:space="preserve">Lot area (sq. ft.)        26,756.10 15,507 52,196.96 540  1,207,483</w:t>
       </w:r>
       <w:r>
-        <w:br/>
+        <w:br w:type="textWrapping"/>
       </w:r>
       <w:r>
         <w:rPr>
@@ -680,7 +680,7 @@
         <w:t xml:space="preserve">Travel time (minutes)       29.12     30     9.47     1      59    </w:t>
       </w:r>
       <w:r>
-        <w:br/>
+        <w:br w:type="textWrapping"/>
       </w:r>
       <w:r>
         <w:rPr>
@@ -741,526 +741,12 @@
     </w:p>
     <w:p>
       <w:pPr>
-        <w:pStyle w:val="TableCaption"/>
-      </w:pPr>
-      <w:r>
-        <w:t xml:space="preserve">Table 1: Table</w:t>
-      </w:r>
-    </w:p>
-    <w:tbl>
-      <w:tblPr>
-        <w:tblStyle w:val="Table"/>
-        <w:tblW w:type="pct" w:w="0.0"/>
-        <w:tblLook w:firstRow="1"/>
-        <w:tblCaption w:val="Table 1: Table"/>
-      </w:tblPr>
-      <w:tblGrid/>
-      <w:tr>
-        <w:trPr>
-          <w:cnfStyle w:firstRow="1"/>
-        </w:trPr>
-        <w:tc>
-          <w:tcPr>
-            <w:tcBorders>
-              <w:bottom w:val="single"/>
-            </w:tcBorders>
-            <w:vAlign w:val="bottom"/>
-          </w:tcPr>
-          <w:p>
-            <w:pPr>
-              <w:pStyle w:val="Compact"/>
-              <w:jc w:val="left"/>
-            </w:pPr>
-            <w:r>
-              <w:t xml:space="preserve">ï..</w:t>
-            </w:r>
-          </w:p>
-        </w:tc>
-        <w:tc>
-          <w:tcPr>
-            <w:tcBorders>
-              <w:bottom w:val="single"/>
-            </w:tcBorders>
-            <w:vAlign w:val="bottom"/>
-          </w:tcPr>
-          <w:p>
-            <w:pPr>
-              <w:pStyle w:val="Compact"/>
-              <w:jc w:val="left"/>
-            </w:pPr>
-            <w:r>
-              <w:t xml:space="preserve">Log Linear</w:t>
-            </w:r>
-          </w:p>
-        </w:tc>
-        <w:tc>
-          <w:tcPr>
-            <w:tcBorders>
-              <w:bottom w:val="single"/>
-            </w:tcBorders>
-            <w:vAlign w:val="bottom"/>
-          </w:tcPr>
-          <w:p>
-            <w:pPr>
-              <w:pStyle w:val="Compact"/>
-              <w:jc w:val="left"/>
-            </w:pPr>
-            <w:r>
-              <w:t xml:space="preserve">Linear</w:t>
-            </w:r>
-          </w:p>
-        </w:tc>
-        <w:tc>
-          <w:tcPr>
-            <w:tcBorders>
-              <w:bottom w:val="single"/>
-            </w:tcBorders>
-            <w:vAlign w:val="bottom"/>
-          </w:tcPr>
-          <w:p>
-            <w:pPr>
-              <w:pStyle w:val="Compact"/>
-              <w:jc w:val="left"/>
-            </w:pPr>
-            <w:r>
-              <w:t xml:space="preserve">Quadratic</w:t>
-            </w:r>
-          </w:p>
-        </w:tc>
-        <w:tc>
-          <w:tcPr>
-            <w:tcBorders>
-              <w:bottom w:val="single"/>
-            </w:tcBorders>
-            <w:vAlign w:val="bottom"/>
-          </w:tcPr>
-          <w:p>
-            <w:pPr>
-              <w:pStyle w:val="Compact"/>
-              <w:jc w:val="left"/>
-            </w:pPr>
-            <w:r>
-              <w:t xml:space="preserve">Cubic</w:t>
-            </w:r>
-          </w:p>
-        </w:tc>
-        <w:tc>
-          <w:tcPr>
-            <w:tcBorders>
-              <w:bottom w:val="single"/>
-            </w:tcBorders>
-            <w:vAlign w:val="bottom"/>
-          </w:tcPr>
-          <w:p>
-            <w:pPr>
-              <w:pStyle w:val="Compact"/>
-              <w:jc w:val="left"/>
-            </w:pPr>
-            <w:r>
-              <w:t xml:space="preserve">Gaussian Generalized Linear Model</w:t>
-            </w:r>
-          </w:p>
-        </w:tc>
-        <w:tc>
-          <w:tcPr>
-            <w:tcBorders>
-              <w:bottom w:val="single"/>
-            </w:tcBorders>
-            <w:vAlign w:val="bottom"/>
-          </w:tcPr>
-          <w:p>
-            <w:pPr>
-              <w:pStyle w:val="Compact"/>
-              <w:jc w:val="left"/>
-            </w:pPr>
-            <w:r>
-              <w:t xml:space="preserve">Gaussian Generalized Log Linear Model</w:t>
-            </w:r>
-          </w:p>
-        </w:tc>
-        <w:tc>
-          <w:tcPr>
-            <w:tcBorders>
-              <w:bottom w:val="single"/>
-            </w:tcBorders>
-            <w:vAlign w:val="bottom"/>
-          </w:tcPr>
-          <w:p>
-            <w:pPr>
-              <w:pStyle w:val="Compact"/>
-              <w:jc w:val="left"/>
-            </w:pPr>
-            <w:r>
-              <w:t xml:space="preserve">Gradient Descent Log Linear Model</w:t>
-            </w:r>
-          </w:p>
-        </w:tc>
-      </w:tr>
-      <w:tr>
-        <w:tc>
-          <w:p>
-            <w:pPr>
-              <w:pStyle w:val="Compact"/>
-              <w:jc w:val="left"/>
-            </w:pPr>
-            <w:r>
-              <w:t xml:space="preserve">v</w:t>
-            </w:r>
-          </w:p>
-        </w:tc>
-        <w:tc>
-          <w:p/>
-        </w:tc>
-        <w:tc>
-          <w:p>
-            <w:pPr>
-              <w:pStyle w:val="Compact"/>
-              <w:jc w:val="left"/>
-            </w:pPr>
-            <w:r>
-              <w:t xml:space="preserve">0.1394</w:t>
-            </w:r>
-          </w:p>
-        </w:tc>
-        <w:tc>
-          <w:p>
-            <w:pPr>
-              <w:pStyle w:val="Compact"/>
-              <w:jc w:val="left"/>
-            </w:pPr>
-            <w:r>
-              <w:t xml:space="preserve">0.1685</w:t>
-            </w:r>
-          </w:p>
-        </w:tc>
-        <w:tc>
-          <w:p>
-            <w:pPr>
-              <w:pStyle w:val="Compact"/>
-              <w:jc w:val="left"/>
-            </w:pPr>
-            <w:r>
-              <w:t xml:space="preserve">0.1622</w:t>
-            </w:r>
-          </w:p>
-        </w:tc>
-        <w:tc>
-          <w:p>
-            <w:pPr>
-              <w:pStyle w:val="Compact"/>
-              <w:jc w:val="left"/>
-            </w:pPr>
-            <w:r>
-              <w:t xml:space="preserve">0.1526</w:t>
-            </w:r>
-          </w:p>
-        </w:tc>
-        <w:tc>
-          <w:p/>
-        </w:tc>
-        <w:tc>
-          <w:p/>
-        </w:tc>
-      </w:tr>
-      <w:tr>
-        <w:tc>
-          <w:p>
-            <w:pPr>
-              <w:pStyle w:val="Compact"/>
-              <w:jc w:val="left"/>
-            </w:pPr>
-            <w:r>
-              <w:t xml:space="preserve">v2</w:t>
-            </w:r>
-          </w:p>
-        </w:tc>
-        <w:tc>
-          <w:p/>
-        </w:tc>
-        <w:tc>
-          <w:p/>
-        </w:tc>
-        <w:tc>
-          <w:p>
-            <w:pPr>
-              <w:pStyle w:val="Compact"/>
-              <w:jc w:val="left"/>
-            </w:pPr>
-            <w:r>
-              <w:t xml:space="preserve">-2e-04</w:t>
-            </w:r>
-          </w:p>
-        </w:tc>
-        <w:tc>
-          <w:p>
-            <w:pPr>
-              <w:pStyle w:val="Compact"/>
-              <w:jc w:val="left"/>
-            </w:pPr>
-            <w:r>
-              <w:t xml:space="preserve">-1e-04</w:t>
-            </w:r>
-          </w:p>
-        </w:tc>
-        <w:tc>
-          <w:p/>
-        </w:tc>
-        <w:tc>
-          <w:p/>
-        </w:tc>
-        <w:tc>
-          <w:p/>
-        </w:tc>
-      </w:tr>
-      <w:tr>
-        <w:tc>
-          <w:p>
-            <w:pPr>
-              <w:pStyle w:val="Compact"/>
-              <w:jc w:val="left"/>
-            </w:pPr>
-            <w:r>
-              <w:t xml:space="preserve">v3</w:t>
-            </w:r>
-          </w:p>
-        </w:tc>
-        <w:tc>
-          <w:p/>
-        </w:tc>
-        <w:tc>
-          <w:p/>
-        </w:tc>
-        <w:tc>
-          <w:p/>
-        </w:tc>
-        <w:tc>
-          <w:p>
-            <w:pPr>
-              <w:pStyle w:val="Compact"/>
-              <w:jc w:val="left"/>
-            </w:pPr>
-            <w:r>
-              <w:t xml:space="preserve">3.9e-07</w:t>
-            </w:r>
-          </w:p>
-        </w:tc>
-        <w:tc>
-          <w:p/>
-        </w:tc>
-        <w:tc>
-          <w:p/>
-        </w:tc>
-        <w:tc>
-          <w:p/>
-        </w:tc>
-      </w:tr>
-      <w:tr>
-        <w:tc>
-          <w:p>
-            <w:pPr>
-              <w:pStyle w:val="Compact"/>
-              <w:jc w:val="left"/>
-            </w:pPr>
-            <w:r>
-              <w:t xml:space="preserve">Constant</w:t>
-            </w:r>
-          </w:p>
-        </w:tc>
-        <w:tc>
-          <w:p>
-            <w:pPr>
-              <w:pStyle w:val="Compact"/>
-              <w:jc w:val="left"/>
-            </w:pPr>
-            <w:r>
-              <w:t xml:space="preserve">-1.605</w:t>
-            </w:r>
-          </w:p>
-        </w:tc>
-        <w:tc>
-          <w:p/>
-        </w:tc>
-        <w:tc>
-          <w:p/>
-        </w:tc>
-        <w:tc>
-          <w:p/>
-        </w:tc>
-        <w:tc>
-          <w:p/>
-        </w:tc>
-        <w:tc>
-          <w:p>
-            <w:pPr>
-              <w:pStyle w:val="Compact"/>
-              <w:jc w:val="left"/>
-            </w:pPr>
-            <w:r>
-              <w:t xml:space="preserve">-1.631603</w:t>
-            </w:r>
-          </w:p>
-        </w:tc>
-        <w:tc>
-          <w:p>
-            <w:pPr>
-              <w:pStyle w:val="Compact"/>
-              <w:jc w:val="left"/>
-            </w:pPr>
-            <w:r>
-              <w:t xml:space="preserve">-1.631195</w:t>
-            </w:r>
-          </w:p>
-        </w:tc>
-      </w:tr>
-      <w:tr>
-        <w:tc>
-          <w:p>
-            <w:pPr>
-              <w:pStyle w:val="Compact"/>
-              <w:jc w:val="left"/>
-            </w:pPr>
-            <w:r>
-              <w:t xml:space="preserve">log(v)</w:t>
-            </w:r>
-          </w:p>
-        </w:tc>
-        <w:tc>
-          <w:p>
-            <w:pPr>
-              <w:pStyle w:val="Compact"/>
-              <w:jc w:val="left"/>
-            </w:pPr>
-            <w:r>
-              <w:t xml:space="preserve">0.909</w:t>
-            </w:r>
-          </w:p>
-        </w:tc>
-        <w:tc>
-          <w:p/>
-        </w:tc>
-        <w:tc>
-          <w:p/>
-        </w:tc>
-        <w:tc>
-          <w:p/>
-        </w:tc>
-        <w:tc>
-          <w:p/>
-        </w:tc>
-        <w:tc>
-          <w:p>
-            <w:pPr>
-              <w:pStyle w:val="Compact"/>
-              <w:jc w:val="left"/>
-            </w:pPr>
-            <w:r>
-              <w:t xml:space="preserve">0.918632</w:t>
-            </w:r>
-          </w:p>
-        </w:tc>
-        <w:tc>
-          <w:p>
-            <w:pPr>
-              <w:pStyle w:val="Compact"/>
-              <w:jc w:val="left"/>
-            </w:pPr>
-            <w:r>
-              <w:t xml:space="preserve">0.918491</w:t>
-            </w:r>
-          </w:p>
-        </w:tc>
-      </w:tr>
-      <w:tr>
-        <w:tc>
-          <w:p>
-            <w:pPr>
-              <w:pStyle w:val="Compact"/>
-              <w:jc w:val="left"/>
-            </w:pPr>
-            <w:r>
-              <w:t xml:space="preserve">N</w:t>
-            </w:r>
-          </w:p>
-        </w:tc>
-        <w:tc>
-          <w:p>
-            <w:pPr>
-              <w:pStyle w:val="Compact"/>
-              <w:jc w:val="left"/>
-            </w:pPr>
-            <w:r>
-              <w:t xml:space="preserve">6234</w:t>
-            </w:r>
-          </w:p>
-        </w:tc>
-        <w:tc>
-          <w:p>
-            <w:pPr>
-              <w:pStyle w:val="Compact"/>
-              <w:jc w:val="left"/>
-            </w:pPr>
-            <w:r>
-              <w:t xml:space="preserve">6234</w:t>
-            </w:r>
-          </w:p>
-        </w:tc>
-        <w:tc>
-          <w:p>
-            <w:pPr>
-              <w:pStyle w:val="Compact"/>
-              <w:jc w:val="left"/>
-            </w:pPr>
-            <w:r>
-              <w:t xml:space="preserve">6234</w:t>
-            </w:r>
-          </w:p>
-        </w:tc>
-        <w:tc>
-          <w:p>
-            <w:pPr>
-              <w:pStyle w:val="Compact"/>
-              <w:jc w:val="left"/>
-            </w:pPr>
-            <w:r>
-              <w:t xml:space="preserve">6234</w:t>
-            </w:r>
-          </w:p>
-        </w:tc>
-        <w:tc>
-          <w:p>
-            <w:pPr>
-              <w:pStyle w:val="Compact"/>
-              <w:jc w:val="left"/>
-            </w:pPr>
-            <w:r>
-              <w:t xml:space="preserve">6234</w:t>
-            </w:r>
-          </w:p>
-        </w:tc>
-        <w:tc>
-          <w:p>
-            <w:pPr>
-              <w:pStyle w:val="Compact"/>
-              <w:jc w:val="left"/>
-            </w:pPr>
-            <w:r>
-              <w:t xml:space="preserve">6234</w:t>
-            </w:r>
-          </w:p>
-        </w:tc>
-        <w:tc>
-          <w:p>
-            <w:pPr>
-              <w:pStyle w:val="Compact"/>
-              <w:jc w:val="left"/>
-            </w:pPr>
-            <w:r>
-              <w:t xml:space="preserve">6234</w:t>
-            </w:r>
-          </w:p>
-        </w:tc>
-      </w:tr>
-    </w:tbl>
+        <w:pStyle w:val="BodyText"/>
+      </w:pPr>
+      <w:r>
+        <w:t xml:space="preserve">The r(v) function replicated using bayesian regression is similear to the one estimated in the original paper using OL based Linear Regression. The original paper produced a mean of 0.192999, -0.001682 and 0.000012 and standard deviation of 0.014704, 0.014704 and 0.000005 for V, V^2 and V^3 coeffiecients respectively. The replicated bayesian model produced a mean of 0.192481,-0.001661 and 0.000012, and standard deviation of 0.014845, 0.000579 and 9 5.0e-06 respectively. this proves that the replicated bayesian model produced outputs similar to the original paper.</w:t>
+      </w:r>
+    </w:p>
     <w:p>
       <w:pPr>
         <w:pStyle w:val="CaptionedFigure"/>
@@ -1328,6 +814,134 @@
     </w:p>
     <w:p>
       <w:pPr>
+        <w:pStyle w:val="FirstParagraph"/>
+      </w:pPr>
+      <w:r>
+        <w:t xml:space="preserve">We have discussed in the paper</w:t>
+      </w:r>
+      <w:r>
+        <w:t xml:space="preserve"> </w:t>
+      </w:r>
+      <w:r>
+        <w:t xml:space="preserve">(Epple, Gordon, and Sieg</w:t>
+      </w:r>
+      <w:r>
+        <w:t xml:space="preserve"> </w:t>
+      </w:r>
+      <w:hyperlink w:anchor="ref-epple2010new">
+        <w:r>
+          <w:rPr>
+            <w:rStyle w:val="Hyperlink"/>
+          </w:rPr>
+          <w:t xml:space="preserve">2010</w:t>
+        </w:r>
+      </w:hyperlink>
+      <w:r>
+        <w:t xml:space="preserve">)</w:t>
+      </w:r>
+      <w:r>
+        <w:t xml:space="preserve"> </w:t>
+      </w:r>
+      <w:r>
+        <w:t xml:space="preserve">about how to estimate the production function for housing. In order to do, we have worked on calculating the estimation functions and supply functions. We encountered bit blockage in calculating the ordinary differential equations since</w:t>
+      </w:r>
+      <w:r>
+        <w:t xml:space="preserve"> </w:t>
+      </w:r>
+      <w:r>
+        <w:t xml:space="preserve">(Epple, Gordon, and Sieg</w:t>
+      </w:r>
+      <w:r>
+        <w:t xml:space="preserve"> </w:t>
+      </w:r>
+      <w:hyperlink w:anchor="ref-epple2010new">
+        <w:r>
+          <w:rPr>
+            <w:rStyle w:val="Hyperlink"/>
+          </w:rPr>
+          <w:t xml:space="preserve">2010</w:t>
+        </w:r>
+      </w:hyperlink>
+      <w:r>
+        <w:t xml:space="preserve">)</w:t>
+      </w:r>
+      <w:r>
+        <w:t xml:space="preserve"> </w:t>
+      </w:r>
+      <w:r>
+        <w:t xml:space="preserve">calculated it using the now-obsolete</w:t>
+      </w:r>
+      <w:r>
+        <w:t xml:space="preserve"> </w:t>
+      </w:r>
+      <w:r>
+        <w:t xml:space="preserve">‘</w:t>
+      </w:r>
+      <w:r>
+        <w:t xml:space="preserve">odesolve</w:t>
+      </w:r>
+      <w:r>
+        <w:t xml:space="preserve">’</w:t>
+      </w:r>
+      <w:r>
+        <w:t xml:space="preserve"> </w:t>
+      </w:r>
+      <w:r>
+        <w:t xml:space="preserve">package. We were successful in replacing its dependencies with the</w:t>
+      </w:r>
+      <w:r>
+        <w:t xml:space="preserve"> </w:t>
+      </w:r>
+      <w:r>
+        <w:t xml:space="preserve">‘</w:t>
+      </w:r>
+      <w:r>
+        <w:t xml:space="preserve">deSolve</w:t>
+      </w:r>
+      <w:r>
+        <w:t xml:space="preserve">’</w:t>
+      </w:r>
+      <w:r>
+        <w:t xml:space="preserve"> </w:t>
+      </w:r>
+      <w:r>
+        <w:t xml:space="preserve">package. Since price and quantities for house are rarely observed individually, therefore we treated this two metrics as latent variables. Thus, we were able to calculate the production function without resorting to strong functional form assumptions. Of the three main functions: estimation, supply and production, we have replicated the first two functions with different linear model and loss functions. Compared to the four models used in</w:t>
+      </w:r>
+      <w:r>
+        <w:t xml:space="preserve"> </w:t>
+      </w:r>
+      <w:r>
+        <w:t xml:space="preserve">(Epple, Gordon, and Sieg</w:t>
+      </w:r>
+      <w:r>
+        <w:t xml:space="preserve"> </w:t>
+      </w:r>
+      <w:hyperlink w:anchor="ref-epple2010new">
+        <w:r>
+          <w:rPr>
+            <w:rStyle w:val="Hyperlink"/>
+          </w:rPr>
+          <w:t xml:space="preserve">2010</w:t>
+        </w:r>
+      </w:hyperlink>
+      <w:r>
+        <w:t xml:space="preserve">)</w:t>
+      </w:r>
+      <w:r>
+        <w:t xml:space="preserve"> </w:t>
+      </w:r>
+      <w:r>
+        <w:t xml:space="preserve">our Gaussian Generalized Log Linear Model and Gradient Descent Log Linear Model had similar performance. The result is illustrated in Table 1. The main insight behind the approach is that the observed</w:t>
+      </w:r>
+      <w:r>
+        <w:t xml:space="preserve"> </w:t>
+      </w:r>
+      <w:r>
+        <w:t xml:space="preserve">variation in land prices and housing values per unit of land is sufficient to identify the housing supply function per unit of land. Given the supply function per unit of land it is straightforward to recover the underlying production function. The production functions for housing plays an important role in conducting applied general equilibrium policy analysis. Many urban policies—such as school voucher programs, property tax reforms, urban development policies are likely to affect the demand for housing and residential sorting patterns.</w:t>
+      </w:r>
+    </w:p>
+    <w:p>
+      <w:pPr>
         <w:pStyle w:val="Heading1"/>
       </w:pPr>
       <w:bookmarkStart w:id="26" w:name="references"/>
@@ -1402,6 +1016,109 @@
 <file path=word/numbering.xml><?xml version="1.0" encoding="utf-8"?>
 <w:numbering xmlns:w="http://schemas.openxmlformats.org/wordprocessingml/2006/main">
   <w:abstractNum w:abstractNumId="990">
+    <w:nsid w:val="170cd2de"/>
+    <w:multiLevelType w:val="multilevel"/>
+    <w:lvl w:ilvl="0">
+      <w:numFmt w:val="bullet"/>
+      <w:lvlText w:val=" "/>
+      <w:lvlJc w:val="left"/>
+      <w:pPr>
+        <w:tabs>
+          <w:tab w:val="num" w:pos="0"/>
+        </w:tabs>
+        <w:ind w:left="480" w:hanging="480"/>
+      </w:pPr>
+    </w:lvl>
+    <w:lvl w:ilvl="1">
+      <w:numFmt w:val="bullet"/>
+      <w:lvlText w:val=" "/>
+      <w:lvlJc w:val="left"/>
+      <w:pPr>
+        <w:tabs>
+          <w:tab w:val="num" w:pos="720"/>
+        </w:tabs>
+        <w:ind w:left="1200" w:hanging="480"/>
+      </w:pPr>
+    </w:lvl>
+    <w:lvl w:ilvl="2">
+      <w:numFmt w:val="bullet"/>
+      <w:lvlText w:val=" "/>
+      <w:lvlJc w:val="left"/>
+      <w:pPr>
+        <w:tabs>
+          <w:tab w:val="num" w:pos="1440"/>
+        </w:tabs>
+        <w:ind w:left="1920" w:hanging="480"/>
+      </w:pPr>
+    </w:lvl>
+    <w:lvl w:ilvl="3">
+      <w:numFmt w:val="bullet"/>
+      <w:lvlText w:val=" "/>
+      <w:lvlJc w:val="left"/>
+      <w:pPr>
+        <w:tabs>
+          <w:tab w:val="num" w:pos="2160"/>
+        </w:tabs>
+        <w:ind w:left="2640" w:hanging="480"/>
+      </w:pPr>
+    </w:lvl>
+    <w:lvl w:ilvl="4">
+      <w:numFmt w:val="bullet"/>
+      <w:lvlText w:val=" "/>
+      <w:lvlJc w:val="left"/>
+      <w:pPr>
+        <w:tabs>
+          <w:tab w:val="num" w:pos="2880"/>
+        </w:tabs>
+        <w:ind w:left="3360" w:hanging="480"/>
+      </w:pPr>
+    </w:lvl>
+    <w:lvl w:ilvl="5">
+      <w:numFmt w:val="bullet"/>
+      <w:lvlText w:val=" "/>
+      <w:lvlJc w:val="left"/>
+      <w:pPr>
+        <w:tabs>
+          <w:tab w:val="num" w:pos="3600"/>
+        </w:tabs>
+        <w:ind w:left="4080" w:hanging="480"/>
+      </w:pPr>
+    </w:lvl>
+    <w:lvl w:ilvl="6">
+      <w:numFmt w:val="bullet"/>
+      <w:lvlText w:val=" "/>
+      <w:lvlJc w:val="left"/>
+      <w:pPr>
+        <w:tabs>
+          <w:tab w:val="num" w:pos="4320"/>
+        </w:tabs>
+        <w:ind w:left="4800" w:hanging="480"/>
+      </w:pPr>
+    </w:lvl>
+    <w:lvl w:ilvl="7">
+      <w:numFmt w:val="bullet"/>
+      <w:lvlText w:val=" "/>
+      <w:lvlJc w:val="left"/>
+      <w:pPr>
+        <w:tabs>
+          <w:tab w:val="num" w:pos="5040"/>
+        </w:tabs>
+        <w:ind w:left="5520" w:hanging="480"/>
+      </w:pPr>
+    </w:lvl>
+    <w:lvl w:ilvl="8">
+      <w:numFmt w:val="bullet"/>
+      <w:lvlText w:val=" "/>
+      <w:lvlJc w:val="left"/>
+      <w:pPr>
+        <w:tabs>
+          <w:tab w:val="num" w:pos="5760"/>
+        </w:tabs>
+        <w:ind w:left="6240" w:hanging="480"/>
+      </w:pPr>
+    </w:lvl>
+  </w:abstractNum>
+  <w:abstractNum w:abstractNumId="990">
     <w:nsid w:val="2c1ae401"/>
     <w:multiLevelType w:val="multilevel"/>
     <w:lvl w:ilvl="0">
@@ -1504,6 +1221,9 @@
       </w:pPr>
     </w:lvl>
   </w:abstractNum>
+  <w:num w:numId="1000">
+    <w:abstractNumId w:val="990"/>
+  </w:num>
   <w:num w:numId="1000">
     <w:abstractNumId w:val="990"/>
   </w:num>

</xml_diff>

<commit_message>
Added the first draft of Rmd with all results and scripts
</commit_message>
<xml_diff>
--- a/Analysis/paper.docx
+++ b/Analysis/paper.docx
@@ -386,7 +386,7 @@
         <w:pStyle w:val="BodyText"/>
       </w:pPr>
       <w:r>
-        <w:t xml:space="preserve">For the first case of different model, we decided use Generalized Linear Model with different distribution families. Using different families allows us to verify the condition of normality of error in the models used by authors. We noticed that the gaussian distribution family with log independent and dependent variable produced a line that fitted the best with the data and the corresponding coefficients were very similar to the log linear model used by the author.</w:t>
+        <w:t xml:space="preserve">For the first case of different model, we decided to use Generalized Linear Model with different distribution families. Using different families allows us to verify the condition of normality of error in the models used by authors. We noticed that the gaussian distribution family with log independent and dependent variable produced a line that fitted the best with the data and the corresponding coefficients were very similar to the log linear model used by the author.</w:t>
       </w:r>
     </w:p>
     <w:p>
@@ -600,7 +600,7 @@
         <w:t xml:space="preserve"> </w:t>
       </w:r>
       <w:r>
-        <w:t xml:space="preserve">comes from Allegheny County Web site (Pennsylvania state) maintained by the Office of Property assessments, which is based on the appraisals conducted by Sabre Systems and uses land value appraisals as well as property appraisals. Using geocoding, property assignment to travel zones and subsetting only for functioning residential properties, the count came down to 358,677 properties. Of these properties,the authors used a subsample of housing units that were built after 1995 for the estimation procedure which was 6362 houses. The data captures some important metrics for the houses such as the price of land, value per unit land, plot area, travel time and its geo-location (latitude and longitude). We will be using the same data for our replication in this paper. The descriptive statistics of the dataset with 6362 residential properties is shown below.</w:t>
+        <w:t xml:space="preserve">comes from Allegheny County Web site (Pennsylvania state) maintained by the Office of Property assessments, which is based on the appraisals conducted by Sabre Systems and uses land value appraisals as well as property appraisals. Using geocoding, property assignment to travel zones and subsetting only for functioning residential properties, the count came down to 358,677 properties. Of these properties,the authors used a subsample of housing units that were built after 1995 for the estimation procedure which was 6362 houses. The data captures some important metrics for the houses such as the price of land, value per unit land, plot area, travel time and its geo-location (latitude and longitude). We will be using the same data for our replication in this paper. The descriptive statistics of the dataset with 6362 residential properties is shown in Table 1.</w:t>
       </w:r>
     </w:p>
     <w:p>
@@ -608,85 +608,91 @@
         <w:pStyle w:val="SourceCode"/>
       </w:pPr>
       <w:r>
-        <w:br w:type="textWrapping"/>
-      </w:r>
-      <w:r>
-        <w:rPr>
-          <w:rStyle w:val="VerbatimChar"/>
-        </w:rPr>
-        <w:t xml:space="preserve">Table 1 - Descriptive statistics of Residential data</w:t>
-      </w:r>
-      <w:r>
-        <w:br w:type="textWrapping"/>
-      </w:r>
-      <w:r>
-        <w:rPr>
-          <w:rStyle w:val="VerbatimChar"/>
-        </w:rPr>
-        <w:t xml:space="preserve">===================================================================</w:t>
-      </w:r>
-      <w:r>
-        <w:br w:type="textWrapping"/>
-      </w:r>
-      <w:r>
-        <w:rPr>
-          <w:rStyle w:val="VerbatimChar"/>
-        </w:rPr>
-        <w:t xml:space="preserve">Statistic                   Mean    Median St. Dev.  Min     Max   </w:t>
-      </w:r>
-      <w:r>
-        <w:br w:type="textWrapping"/>
-      </w:r>
-      <w:r>
-        <w:rPr>
-          <w:rStyle w:val="VerbatimChar"/>
-        </w:rPr>
-        <w:t xml:space="preserve">-------------------------------------------------------------------</w:t>
-      </w:r>
-      <w:r>
-        <w:br w:type="textWrapping"/>
-      </w:r>
-      <w:r>
-        <w:rPr>
-          <w:rStyle w:val="VerbatimChar"/>
-        </w:rPr>
-        <w:t xml:space="preserve">Value per unit of land, v   21.44   14.29    26.91   0.15  366.62  </w:t>
-      </w:r>
-      <w:r>
-        <w:br w:type="textWrapping"/>
-      </w:r>
-      <w:r>
-        <w:rPr>
-          <w:rStyle w:val="VerbatimChar"/>
-        </w:rPr>
-        <w:t xml:space="preserve">Price of land, p            3.32     2.28    3.86    0.05   41.75  </w:t>
-      </w:r>
-      <w:r>
-        <w:br w:type="textWrapping"/>
-      </w:r>
-      <w:r>
-        <w:rPr>
-          <w:rStyle w:val="VerbatimChar"/>
-        </w:rPr>
-        <w:t xml:space="preserve">Lot area (sq. ft.)        26,756.10 15,507 52,196.96 540  1,207,483</w:t>
-      </w:r>
-      <w:r>
-        <w:br w:type="textWrapping"/>
-      </w:r>
-      <w:r>
-        <w:rPr>
-          <w:rStyle w:val="VerbatimChar"/>
-        </w:rPr>
-        <w:t xml:space="preserve">Travel time (minutes)       29.12     30     9.47     1      59    </w:t>
-      </w:r>
-      <w:r>
-        <w:br w:type="textWrapping"/>
-      </w:r>
-      <w:r>
-        <w:rPr>
-          <w:rStyle w:val="VerbatimChar"/>
-        </w:rPr>
-        <w:t xml:space="preserve">-------------------------------------------------------------------</w:t>
+        <w:rPr>
+          <w:rStyle w:val="VerbatimChar"/>
+        </w:rPr>
+        <w:t xml:space="preserve">#&gt; </w:t>
+      </w:r>
+      <w:r>
+        <w:br/>
+      </w:r>
+      <w:r>
+        <w:rPr>
+          <w:rStyle w:val="VerbatimChar"/>
+        </w:rPr>
+        <w:t xml:space="preserve">#&gt; Table 1 - Descriptive statistics of Residential data</w:t>
+      </w:r>
+      <w:r>
+        <w:br/>
+      </w:r>
+      <w:r>
+        <w:rPr>
+          <w:rStyle w:val="VerbatimChar"/>
+        </w:rPr>
+        <w:t xml:space="preserve">#&gt; ===================================================================</w:t>
+      </w:r>
+      <w:r>
+        <w:br/>
+      </w:r>
+      <w:r>
+        <w:rPr>
+          <w:rStyle w:val="VerbatimChar"/>
+        </w:rPr>
+        <w:t xml:space="preserve">#&gt; Statistic                   Mean    Median St. Dev.  Min     Max   </w:t>
+      </w:r>
+      <w:r>
+        <w:br/>
+      </w:r>
+      <w:r>
+        <w:rPr>
+          <w:rStyle w:val="VerbatimChar"/>
+        </w:rPr>
+        <w:t xml:space="preserve">#&gt; -------------------------------------------------------------------</w:t>
+      </w:r>
+      <w:r>
+        <w:br/>
+      </w:r>
+      <w:r>
+        <w:rPr>
+          <w:rStyle w:val="VerbatimChar"/>
+        </w:rPr>
+        <w:t xml:space="preserve">#&gt; Value per unit of land, v   21.44   14.29    26.91   0.15  366.62  </w:t>
+      </w:r>
+      <w:r>
+        <w:br/>
+      </w:r>
+      <w:r>
+        <w:rPr>
+          <w:rStyle w:val="VerbatimChar"/>
+        </w:rPr>
+        <w:t xml:space="preserve">#&gt; Price of land, p            3.32     2.28    3.86    0.05   41.75  </w:t>
+      </w:r>
+      <w:r>
+        <w:br/>
+      </w:r>
+      <w:r>
+        <w:rPr>
+          <w:rStyle w:val="VerbatimChar"/>
+        </w:rPr>
+        <w:t xml:space="preserve">#&gt; Lot area (sq. ft.)        26,756.10 15,507 52,196.96 540  1,207,483</w:t>
+      </w:r>
+      <w:r>
+        <w:br/>
+      </w:r>
+      <w:r>
+        <w:rPr>
+          <w:rStyle w:val="VerbatimChar"/>
+        </w:rPr>
+        <w:t xml:space="preserve">#&gt; Travel time (minutes)       29.12     30     9.47     1      59    </w:t>
+      </w:r>
+      <w:r>
+        <w:br/>
+      </w:r>
+      <w:r>
+        <w:rPr>
+          <w:rStyle w:val="VerbatimChar"/>
+        </w:rPr>
+        <w:t xml:space="preserve">#&gt; -------------------------------------------------------------------</w:t>
       </w:r>
     </w:p>
     <w:p>
@@ -704,47 +710,355 @@
         <w:pStyle w:val="FirstParagraph"/>
       </w:pPr>
       <w:r>
-        <w:t xml:space="preserve">The original paper had estimated the r(v) function which characterizes the relationship between the price of land and the value of housing per unit of land. Using OLS for log-linear, linear, quadratic and cubic models, it reports the estimates of the equilibrium locus. We have replicated the same results using gaussian log-linear model and gradient descent log linear model. Results are enclosed in Table 1. For both of these two models, they fit the main features of the residential data substantially well and their performance is similar to the earlier four models. All the p-values were calculated using heteroskedasticity-robust standard errors and they were significant at 1% level. For effective and comprehensive comparisons of all the six models used, we have also enclosed a plot of all our six models. Please refer to figure 1. As iterated, we see r(v) functions form all the six models yielding similarly shaped slopes. We were able to establish the monotonicity condition of</w:t>
-      </w:r>
-      <w:r>
-        <w:t xml:space="preserve"> </w:t>
-      </w:r>
-      <w:r>
-        <w:t xml:space="preserve">$r(\v)$</w:t>
-      </w:r>
-      <w:r>
-        <w:t xml:space="preserve"> </w:t>
-      </w:r>
-      <w:r>
-        <w:t xml:space="preserve">to be satisfied for the two replication models as well under all the polynomial estimation cases for the range of values of v observed in the data.</w:t>
-      </w:r>
-    </w:p>
-    <w:p>
-      <w:pPr>
-        <w:pStyle w:val="BodyText"/>
-      </w:pPr>
-      <w:r>
-        <w:t xml:space="preserve">From the base paper, the log linear models establishes the change in value of land (variable: v) with unit change in land price (variable: pland). It calculates of slope to be</w:t>
-      </w:r>
-      <w:r>
-        <w:t xml:space="preserve"> </w:t>
-      </w:r>
-      <w:r>
-        <w:t xml:space="preserve">$log(\v)$</w:t>
-      </w:r>
-      <w:r>
-        <w:t xml:space="preserve"> </w:t>
-      </w:r>
-      <w:r>
-        <w:t xml:space="preserve">as 0.909 and the intercept coefficient as -1.605. Upon replicating the same intentions through Generalized Log Linear Model, we get the slope to be 0.9186 and the intercept as -1.63. the slope and intercept coefficient from Gradient Descent Log Linear Model are 0.9184 and -1.6311 respectively. Thus, we observe similar performance in calculating the housing per unit of land from all of them.</w:t>
-      </w:r>
-    </w:p>
-    <w:p>
-      <w:pPr>
-        <w:pStyle w:val="BodyText"/>
-      </w:pPr>
-      <w:r>
-        <w:t xml:space="preserve">The r(v) function replicated using bayesian regression is similear to the one estimated in the original paper using OL based Linear Regression. The original paper produced a mean of 0.192999, -0.001682 and 0.000012 and standard deviation of 0.014704, 0.014704 and 0.000005 for V, V^2 and V^3 coeffiecients respectively. The replicated bayesian model produced a mean of 0.192481,-0.001661 and 0.000012, and standard deviation of 0.014845, 0.000579 and 9 5.0e-06 respectively. this proves that the replicated bayesian model produced outputs similar to the original paper.</w:t>
+        <w:t xml:space="preserve">For our replication study, we have the results for the following variants introduced in the original paper:</w:t>
+      </w:r>
+      <w:r>
+        <w:br/>
+      </w:r>
+      <w:r>
+        <w:t xml:space="preserve">1. Excluded the top 1 and bottom 1 percentile records from the residential data based on value of unit per land. This is based on the claims by the author that the results were robust to the presence of extreme values.</w:t>
+      </w:r>
+      <w:r>
+        <w:br/>
+      </w:r>
+      <w:r>
+        <w:t xml:space="preserve">2. Added two models to the OLS based estimates- GLM log-linear model and a log-linear model based on gradient descent loss function.</w:t>
+      </w:r>
+      <w:r>
+        <w:br/>
+      </w:r>
+      <w:r>
+        <w:t xml:space="preserve">3. Replicated the supply and production function estimates for generalized log-linear model along with the original models.</w:t>
+      </w:r>
+      <w:r>
+        <w:br/>
+      </w:r>
+      <w:r>
+        <w:t xml:space="preserve">4. Replicated the plots of supply function and production function with 95% CI bands for the generalized log-linear model</w:t>
+      </w:r>
+      <w:r>
+        <w:br/>
+      </w:r>
+      <w:r>
+        <w:t xml:space="preserve">5. Replicated the instrumental variable estimator model(suggested by Hausman, Newey, Ichimura, and Powell (Journal of Econometrics, 1991) estimates based on least squares using Bayesian regression</w:t>
+      </w:r>
+    </w:p>
+    <w:p>
+      <w:pPr>
+        <w:pStyle w:val="Heading3"/>
+      </w:pPr>
+      <w:bookmarkStart w:id="24" w:name="regression-estimates-and-plots"/>
+      <w:r>
+        <w:t xml:space="preserve">Regression estimates and plots</w:t>
+      </w:r>
+      <w:bookmarkEnd w:id="24"/>
+    </w:p>
+    <w:p>
+      <w:pPr>
+        <w:pStyle w:val="FirstParagraph"/>
+      </w:pPr>
+      <w:r>
+        <w:t xml:space="preserve">The original paper estimates the r(v) functions using OLS for log-linear, linear, quadratic and cubic models. We obtained similar results using gaussian log-linear model and gradient descent log linear model in addition to the four models. For both of these two models, they fit the main features of the residential data substantially well and their performance is similar to the earlier four models. All the p-values were calculated using heteroskedasticity-robust standard errors and they were significant at 1% level.</w:t>
+      </w:r>
+    </w:p>
+    <w:p>
+      <w:pPr>
+        <w:pStyle w:val="SourceCode"/>
+      </w:pPr>
+      <w:r>
+        <w:rPr>
+          <w:rStyle w:val="VerbatimChar"/>
+        </w:rPr>
+        <w:t xml:space="preserve">#&gt; </w:t>
+      </w:r>
+      <w:r>
+        <w:br/>
+      </w:r>
+      <w:r>
+        <w:rPr>
+          <w:rStyle w:val="VerbatimChar"/>
+        </w:rPr>
+        <w:t xml:space="preserve">#&gt; Table 2 - Estimates of Equilibrium locus</w:t>
+      </w:r>
+      <w:r>
+        <w:br/>
+      </w:r>
+      <w:r>
+        <w:rPr>
+          <w:rStyle w:val="VerbatimChar"/>
+        </w:rPr>
+        <w:t xml:space="preserve">#&gt; =============================================================================</w:t>
+      </w:r>
+      <w:r>
+        <w:br/>
+      </w:r>
+      <w:r>
+        <w:rPr>
+          <w:rStyle w:val="VerbatimChar"/>
+        </w:rPr>
+        <w:t xml:space="preserve">#&gt;                                   OLS and GLM estimates                      </w:t>
+      </w:r>
+      <w:r>
+        <w:br/>
+      </w:r>
+      <w:r>
+        <w:rPr>
+          <w:rStyle w:val="VerbatimChar"/>
+        </w:rPr>
+        <w:t xml:space="preserve">#&gt;              ----------------------------------------------------------------</w:t>
+      </w:r>
+      <w:r>
+        <w:br/>
+      </w:r>
+      <w:r>
+        <w:rPr>
+          <w:rStyle w:val="VerbatimChar"/>
+        </w:rPr>
+        <w:t xml:space="preserve">#&gt;              Log-Linear  Linear  Quadratic    Cubic    Generalized-Log-Linear</w:t>
+      </w:r>
+      <w:r>
+        <w:br/>
+      </w:r>
+      <w:r>
+        <w:rPr>
+          <w:rStyle w:val="VerbatimChar"/>
+        </w:rPr>
+        <w:t xml:space="preserve">#&gt; -----------------------------------------------------------------------------</w:t>
+      </w:r>
+      <w:r>
+        <w:br/>
+      </w:r>
+      <w:r>
+        <w:rPr>
+          <w:rStyle w:val="VerbatimChar"/>
+        </w:rPr>
+        <w:t xml:space="preserve">#&gt; logv          0.919***                                        0.919***       </w:t>
+      </w:r>
+      <w:r>
+        <w:br/>
+      </w:r>
+      <w:r>
+        <w:rPr>
+          <w:rStyle w:val="VerbatimChar"/>
+        </w:rPr>
+        <w:t xml:space="preserve">#&gt;               (0.005)                                         (0.005)        </w:t>
+      </w:r>
+      <w:r>
+        <w:br/>
+      </w:r>
+      <w:r>
+        <w:rPr>
+          <w:rStyle w:val="VerbatimChar"/>
+        </w:rPr>
+        <w:t xml:space="preserve">#&gt;                                                                              </w:t>
+      </w:r>
+      <w:r>
+        <w:br/>
+      </w:r>
+      <w:r>
+        <w:rPr>
+          <w:rStyle w:val="VerbatimChar"/>
+        </w:rPr>
+        <w:t xml:space="preserve">#&gt; v                       0.153***  0.163***   0.172***                        </w:t>
+      </w:r>
+      <w:r>
+        <w:br/>
+      </w:r>
+      <w:r>
+        <w:rPr>
+          <w:rStyle w:val="VerbatimChar"/>
+        </w:rPr>
+        <w:t xml:space="preserve">#&gt;                         (0.001)   (0.001)    (0.002)                         </w:t>
+      </w:r>
+      <w:r>
+        <w:br/>
+      </w:r>
+      <w:r>
+        <w:rPr>
+          <w:rStyle w:val="VerbatimChar"/>
+        </w:rPr>
+        <w:t xml:space="preserve">#&gt;                                                                              </w:t>
+      </w:r>
+      <w:r>
+        <w:br/>
+      </w:r>
+      <w:r>
+        <w:rPr>
+          <w:rStyle w:val="VerbatimChar"/>
+        </w:rPr>
+        <w:t xml:space="preserve">#&gt; v2                               -0.0001*** -0.001***                        </w:t>
+      </w:r>
+      <w:r>
+        <w:br/>
+      </w:r>
+      <w:r>
+        <w:rPr>
+          <w:rStyle w:val="VerbatimChar"/>
+        </w:rPr>
+        <w:t xml:space="preserve">#&gt;                                  (0.00002)   (0.0001)                        </w:t>
+      </w:r>
+      <w:r>
+        <w:br/>
+      </w:r>
+      <w:r>
+        <w:rPr>
+          <w:rStyle w:val="VerbatimChar"/>
+        </w:rPr>
+        <w:t xml:space="preserve">#&gt;                                                                              </w:t>
+      </w:r>
+      <w:r>
+        <w:br/>
+      </w:r>
+      <w:r>
+        <w:rPr>
+          <w:rStyle w:val="VerbatimChar"/>
+        </w:rPr>
+        <w:t xml:space="preserve">#&gt; v3                                          0.00000***                       </w:t>
+      </w:r>
+      <w:r>
+        <w:br/>
+      </w:r>
+      <w:r>
+        <w:rPr>
+          <w:rStyle w:val="VerbatimChar"/>
+        </w:rPr>
+        <w:t xml:space="preserve">#&gt;                                             (0.00000)                        </w:t>
+      </w:r>
+      <w:r>
+        <w:br/>
+      </w:r>
+      <w:r>
+        <w:rPr>
+          <w:rStyle w:val="VerbatimChar"/>
+        </w:rPr>
+        <w:t xml:space="preserve">#&gt;                                                                              </w:t>
+      </w:r>
+      <w:r>
+        <w:br/>
+      </w:r>
+      <w:r>
+        <w:rPr>
+          <w:rStyle w:val="VerbatimChar"/>
+        </w:rPr>
+        <w:t xml:space="preserve">#&gt; Constant     -1.632***                                       -1.632***       </w:t>
+      </w:r>
+      <w:r>
+        <w:br/>
+      </w:r>
+      <w:r>
+        <w:rPr>
+          <w:rStyle w:val="VerbatimChar"/>
+        </w:rPr>
+        <w:t xml:space="preserve">#&gt;               (0.014)                                         (0.014)        </w:t>
+      </w:r>
+      <w:r>
+        <w:br/>
+      </w:r>
+      <w:r>
+        <w:rPr>
+          <w:rStyle w:val="VerbatimChar"/>
+        </w:rPr>
+        <w:t xml:space="preserve">#&gt;                                                                              </w:t>
+      </w:r>
+      <w:r>
+        <w:br/>
+      </w:r>
+      <w:r>
+        <w:rPr>
+          <w:rStyle w:val="VerbatimChar"/>
+        </w:rPr>
+        <w:t xml:space="preserve">#&gt; -----------------------------------------------------------------------------</w:t>
+      </w:r>
+      <w:r>
+        <w:br/>
+      </w:r>
+      <w:r>
+        <w:rPr>
+          <w:rStyle w:val="VerbatimChar"/>
+        </w:rPr>
+        <w:t xml:space="preserve">#&gt; Observations   6,234     6,234     6,234      6,234            6,234         </w:t>
+      </w:r>
+      <w:r>
+        <w:br/>
+      </w:r>
+      <w:r>
+        <w:rPr>
+          <w:rStyle w:val="VerbatimChar"/>
+        </w:rPr>
+        <w:t xml:space="preserve">#&gt; =============================================================================</w:t>
+      </w:r>
+      <w:r>
+        <w:br/>
+      </w:r>
+      <w:r>
+        <w:rPr>
+          <w:rStyle w:val="VerbatimChar"/>
+        </w:rPr>
+        <w:t xml:space="preserve">#&gt; Note:                                             *p&lt;0.1; **p&lt;0.05; ***p&lt;0.01</w:t>
+      </w:r>
+      <w:r>
+        <w:br/>
+      </w:r>
+      <w:r>
+        <w:rPr>
+          <w:rStyle w:val="VerbatimChar"/>
+        </w:rPr>
+        <w:t xml:space="preserve">#&gt;          Gradient_descent.Log.linear</w:t>
+      </w:r>
+      <w:r>
+        <w:br/>
+      </w:r>
+      <w:r>
+        <w:rPr>
+          <w:rStyle w:val="VerbatimChar"/>
+        </w:rPr>
+        <w:t xml:space="preserve">#&gt; Constant                   -1.631195</w:t>
+      </w:r>
+      <w:r>
+        <w:br/>
+      </w:r>
+      <w:r>
+        <w:rPr>
+          <w:rStyle w:val="VerbatimChar"/>
+        </w:rPr>
+        <w:t xml:space="preserve">#&gt; log(v)                      0.918491</w:t>
+      </w:r>
+    </w:p>
+    <w:p>
+      <w:pPr>
+        <w:pStyle w:val="FirstParagraph"/>
+      </w:pPr>
+      <w:r>
+        <w:t xml:space="preserve">As observed in Table 2, while the base paper had slope to be</w:t>
+      </w:r>
+      <w:r>
+        <w:t xml:space="preserve"> </w:t>
+      </w:r>
+      <m:oMath>
+        <m:r>
+          <m:t>l</m:t>
+        </m:r>
+        <m:r>
+          <m:t>o</m:t>
+        </m:r>
+        <m:r>
+          <m:t>g</m:t>
+        </m:r>
+        <m:r>
+          <m:t>(</m:t>
+        </m:r>
+        <m:r>
+          <m:t>v</m:t>
+        </m:r>
+        <m:r>
+          <m:t>)</m:t>
+        </m:r>
+      </m:oMath>
+      <w:r>
+        <w:t xml:space="preserve"> </w:t>
+      </w:r>
+      <w:r>
+        <w:t xml:space="preserve">as 0.909 and the intercept coefficient as -1.605 for the log-linear model, we obtained similar results with (0.919,-1.632) and (0.918,-1.631) as (slope, intercept) for our GLM model and gradient descent models respectively.</w:t>
       </w:r>
     </w:p>
     <w:p>
@@ -754,20 +1068,20 @@
       <w:r>
         <w:drawing>
           <wp:inline>
-            <wp:extent cx="5334000" cy="3577570"/>
+            <wp:extent cx="4620126" cy="3696101"/>
             <wp:effectExtent b="0" l="0" r="0" t="0"/>
-            <wp:docPr descr="Figure 1: Rplot_with_AllModel" title="" id="1" name="Picture"/>
+            <wp:docPr descr="Figure 1: Plot of fitted models" title="" id="1" name="Picture"/>
             <a:graphic>
               <a:graphicData uri="http://schemas.openxmlformats.org/drawingml/2006/picture">
                 <pic:pic>
                   <pic:nvPicPr>
-                    <pic:cNvPr descr="Rplot_with_AllModel.png" id="0" name="Picture"/>
+                    <pic:cNvPr descr="../figuresplot-the-fitted-models-1.png" id="0" name="Picture"/>
                     <pic:cNvPicPr>
                       <a:picLocks noChangeArrowheads="1" noChangeAspect="1"/>
                     </pic:cNvPicPr>
                   </pic:nvPicPr>
                   <pic:blipFill>
-                    <a:blip r:embed="rId24"/>
+                    <a:blip r:embed="rId25"/>
                     <a:stretch>
                       <a:fillRect/>
                     </a:stretch>
@@ -775,7 +1089,7 @@
                   <pic:spPr bwMode="auto">
                     <a:xfrm>
                       <a:off x="0" y="0"/>
-                      <a:ext cx="5334000" cy="3577570"/>
+                      <a:ext cx="4620126" cy="3696101"/>
                     </a:xfrm>
                     <a:prstGeom prst="rect">
                       <a:avLst/>
@@ -799,139 +1113,24 @@
         <w:pStyle w:val="ImageCaption"/>
       </w:pPr>
       <w:r>
-        <w:t xml:space="preserve">Figure 1: Rplot_with_AllModel</w:t>
-      </w:r>
-    </w:p>
-    <w:p>
-      <w:pPr>
-        <w:pStyle w:val="Heading1"/>
-      </w:pPr>
-      <w:bookmarkStart w:id="25" w:name="conclusion"/>
-      <w:r>
-        <w:t xml:space="preserve">Conclusion</w:t>
-      </w:r>
-      <w:bookmarkEnd w:id="25"/>
-    </w:p>
-    <w:p>
-      <w:pPr>
-        <w:pStyle w:val="FirstParagraph"/>
-      </w:pPr>
-      <w:r>
-        <w:t xml:space="preserve">We have discussed in the paper</w:t>
-      </w:r>
-      <w:r>
-        <w:t xml:space="preserve"> </w:t>
-      </w:r>
-      <w:r>
-        <w:t xml:space="preserve">(Epple, Gordon, and Sieg</w:t>
-      </w:r>
-      <w:r>
-        <w:t xml:space="preserve"> </w:t>
-      </w:r>
-      <w:hyperlink w:anchor="ref-epple2010new">
-        <w:r>
-          <w:rPr>
-            <w:rStyle w:val="Hyperlink"/>
-          </w:rPr>
-          <w:t xml:space="preserve">2010</w:t>
-        </w:r>
-      </w:hyperlink>
-      <w:r>
-        <w:t xml:space="preserve">)</w:t>
-      </w:r>
-      <w:r>
-        <w:t xml:space="preserve"> </w:t>
-      </w:r>
-      <w:r>
-        <w:t xml:space="preserve">about how to estimate the production function for housing. In order to do so, we have worked on calculating the estimation functions and supply functions. We encountered a bit of blockage in calculating the ordinary differential equations since the original paper by</w:t>
-      </w:r>
-      <w:r>
-        <w:t xml:space="preserve"> </w:t>
-      </w:r>
-      <w:r>
-        <w:t xml:space="preserve">(Epple, Gordon, and Sieg</w:t>
-      </w:r>
-      <w:r>
-        <w:t xml:space="preserve"> </w:t>
-      </w:r>
-      <w:hyperlink w:anchor="ref-epple2010new">
-        <w:r>
-          <w:rPr>
-            <w:rStyle w:val="Hyperlink"/>
-          </w:rPr>
-          <w:t xml:space="preserve">2010</w:t>
-        </w:r>
-      </w:hyperlink>
-      <w:r>
-        <w:t xml:space="preserve">)</w:t>
-      </w:r>
-      <w:r>
-        <w:t xml:space="preserve"> </w:t>
-      </w:r>
-      <w:r>
-        <w:t xml:space="preserve">calculated it using the now-obsolete</w:t>
-      </w:r>
-      <w:r>
-        <w:t xml:space="preserve"> </w:t>
-      </w:r>
-      <w:r>
-        <w:t xml:space="preserve">‘</w:t>
-      </w:r>
-      <w:r>
-        <w:t xml:space="preserve">odesolve</w:t>
-      </w:r>
-      <w:r>
-        <w:t xml:space="preserve">’</w:t>
-      </w:r>
-      <w:r>
-        <w:t xml:space="preserve"> </w:t>
-      </w:r>
-      <w:r>
-        <w:t xml:space="preserve">package. We were successful in replacing its dependencies with the</w:t>
-      </w:r>
-      <w:r>
-        <w:t xml:space="preserve"> </w:t>
-      </w:r>
-      <w:r>
-        <w:t xml:space="preserve">‘</w:t>
-      </w:r>
-      <w:r>
-        <w:t xml:space="preserve">deSolve</w:t>
-      </w:r>
-      <w:r>
-        <w:t xml:space="preserve">’</w:t>
-      </w:r>
-      <w:r>
-        <w:t xml:space="preserve"> </w:t>
-      </w:r>
-      <w:r>
-        <w:t xml:space="preserve">package. Since price and quantities for house are rarely observed individually, therefore we treated this two metrics as latent variables. Thus, we were able to calculate the production function without resorting to strong functional form assumptions. Of the three main functions: estimation, supply and production, we have replicated the first two functions with different linear model and loss functions. Compared to the four models used in</w:t>
-      </w:r>
-      <w:r>
-        <w:t xml:space="preserve"> </w:t>
-      </w:r>
-      <w:r>
-        <w:t xml:space="preserve">(Epple, Gordon, and Sieg</w:t>
-      </w:r>
-      <w:r>
-        <w:t xml:space="preserve"> </w:t>
-      </w:r>
-      <w:hyperlink w:anchor="ref-epple2010new">
-        <w:r>
-          <w:rPr>
-            <w:rStyle w:val="Hyperlink"/>
-          </w:rPr>
-          <w:t xml:space="preserve">2010</w:t>
-        </w:r>
-      </w:hyperlink>
-      <w:r>
-        <w:t xml:space="preserve">)</w:t>
-      </w:r>
-      <w:r>
-        <w:t xml:space="preserve"> </w:t>
-      </w:r>
-      <w:r>
-        <w:t xml:space="preserve">for estimating the</w:t>
+        <w:t xml:space="preserve">Figure 1: Plot of fitted models</w:t>
+      </w:r>
+    </w:p>
+    <w:p>
+      <w:pPr>
+        <w:pStyle w:val="BodyText"/>
+      </w:pPr>
+      <w:r>
+        <w:t xml:space="preserve">For effective comparison of all the six models used, we have also enclosed a plot as seen in Figure</w:t>
+      </w:r>
+      <w:r>
+        <w:t xml:space="preserve"> </w:t>
+      </w:r>
+      <w:r>
+        <w:t xml:space="preserve">1</w:t>
+      </w:r>
+      <w:r>
+        <w:t xml:space="preserve">. We find all the models to fit the data very well. We were able to establish the monotonicity condition of</w:t>
       </w:r>
       <w:r>
         <w:t xml:space="preserve"> </w:t>
@@ -951,18 +1150,1678 @@
         </m:r>
       </m:oMath>
       <w:r>
-        <w:t xml:space="preserve">, our Gaussian Generalized Log Linear Model and Gradient Descent Log Linear Model had similar performance. The result is illustrated in Table 1. The main insight behind the approach is that the observed variation in land prices and housing values per unit of land is sufficient to identify the housing supply function per unit of land. Given the supply function per unit of land it is straightforward to recover the underlying production function. The production functions for housing plays an important role in conducting applied general equilibrium policy analysis. Many urban policies—such as school voucher programs, property tax reforms, urban development policies are likely to affect the demand for housing and residential sorting patterns.</w:t>
+        <w:t xml:space="preserve"> </w:t>
+      </w:r>
+      <w:r>
+        <w:t xml:space="preserve">to be satisfied for the two replication models as well under all the polynomial estimation cases for the range of values of v observed in the data.</w:t>
+      </w:r>
+    </w:p>
+    <w:p>
+      <w:pPr>
+        <w:pStyle w:val="Heading3"/>
+      </w:pPr>
+      <w:bookmarkStart w:id="26" w:name="supply-and-production-function-plots"/>
+      <w:r>
+        <w:t xml:space="preserve">Supply and production function plots</w:t>
+      </w:r>
+      <w:bookmarkEnd w:id="26"/>
+    </w:p>
+    <w:p>
+      <w:pPr>
+        <w:pStyle w:val="CaptionedFigure"/>
+      </w:pPr>
+      <w:r>
+        <w:drawing>
+          <wp:inline>
+            <wp:extent cx="4620126" cy="3696101"/>
+            <wp:effectExtent b="0" l="0" r="0" t="0"/>
+            <wp:docPr descr="Figure 2: Supply functions by model" title="" id="1" name="Picture"/>
+            <a:graphic>
+              <a:graphicData uri="http://schemas.openxmlformats.org/drawingml/2006/picture">
+                <pic:pic>
+                  <pic:nvPicPr>
+                    <pic:cNvPr descr="../figuresderive-supply-functions-for-each-model-1.png" id="0" name="Picture"/>
+                    <pic:cNvPicPr>
+                      <a:picLocks noChangeArrowheads="1" noChangeAspect="1"/>
+                    </pic:cNvPicPr>
+                  </pic:nvPicPr>
+                  <pic:blipFill>
+                    <a:blip r:embed="rId27"/>
+                    <a:stretch>
+                      <a:fillRect/>
+                    </a:stretch>
+                  </pic:blipFill>
+                  <pic:spPr bwMode="auto">
+                    <a:xfrm>
+                      <a:off x="0" y="0"/>
+                      <a:ext cx="4620126" cy="3696101"/>
+                    </a:xfrm>
+                    <a:prstGeom prst="rect">
+                      <a:avLst/>
+                    </a:prstGeom>
+                    <a:noFill/>
+                    <a:ln w="9525">
+                      <a:noFill/>
+                      <a:headEnd/>
+                      <a:tailEnd/>
+                    </a:ln>
+                  </pic:spPr>
+                </pic:pic>
+              </a:graphicData>
+            </a:graphic>
+          </wp:inline>
+        </w:drawing>
+      </w:r>
+    </w:p>
+    <w:p>
+      <w:pPr>
+        <w:pStyle w:val="ImageCaption"/>
+      </w:pPr>
+      <w:r>
+        <w:t xml:space="preserve">Figure 2: Supply functions by model</w:t>
+      </w:r>
+    </w:p>
+    <w:p>
+      <w:pPr>
+        <w:pStyle w:val="BodyText"/>
+      </w:pPr>
+      <w:r>
+        <w:t xml:space="preserve">As seen in Figure</w:t>
+      </w:r>
+      <w:r>
+        <w:t xml:space="preserve"> </w:t>
+      </w:r>
+      <w:r>
+        <w:t xml:space="preserve">??</w:t>
+      </w:r>
+      <w:r>
+        <w:t xml:space="preserve">, we find that the supply functions are relatively similar for all the original models and we were able to replicate similar results for the GLM log-linear model.</w:t>
+      </w:r>
+    </w:p>
+    <w:p>
+      <w:pPr>
+        <w:pStyle w:val="CaptionedFigure"/>
+      </w:pPr>
+      <w:r>
+        <w:drawing>
+          <wp:inline>
+            <wp:extent cx="4620126" cy="3696101"/>
+            <wp:effectExtent b="0" l="0" r="0" t="0"/>
+            <wp:docPr descr="Figure 3: Production functions by model" title="" id="1" name="Picture"/>
+            <a:graphic>
+              <a:graphicData uri="http://schemas.openxmlformats.org/drawingml/2006/picture">
+                <pic:pic>
+                  <pic:nvPicPr>
+                    <pic:cNvPr descr="../figuresproduction-function-estimation-1.png" id="0" name="Picture"/>
+                    <pic:cNvPicPr>
+                      <a:picLocks noChangeArrowheads="1" noChangeAspect="1"/>
+                    </pic:cNvPicPr>
+                  </pic:nvPicPr>
+                  <pic:blipFill>
+                    <a:blip r:embed="rId28"/>
+                    <a:stretch>
+                      <a:fillRect/>
+                    </a:stretch>
+                  </pic:blipFill>
+                  <pic:spPr bwMode="auto">
+                    <a:xfrm>
+                      <a:off x="0" y="0"/>
+                      <a:ext cx="4620126" cy="3696101"/>
+                    </a:xfrm>
+                    <a:prstGeom prst="rect">
+                      <a:avLst/>
+                    </a:prstGeom>
+                    <a:noFill/>
+                    <a:ln w="9525">
+                      <a:noFill/>
+                      <a:headEnd/>
+                      <a:tailEnd/>
+                    </a:ln>
+                  </pic:spPr>
+                </pic:pic>
+              </a:graphicData>
+            </a:graphic>
+          </wp:inline>
+        </w:drawing>
+      </w:r>
+    </w:p>
+    <w:p>
+      <w:pPr>
+        <w:pStyle w:val="ImageCaption"/>
+      </w:pPr>
+      <w:r>
+        <w:t xml:space="preserve">Figure 3: Production functions by model</w:t>
+      </w:r>
+    </w:p>
+    <w:p>
+      <w:pPr>
+        <w:pStyle w:val="BodyText"/>
+      </w:pPr>
+      <w:r>
+        <w:t xml:space="preserve">Similarly,as seen in Figure</w:t>
+      </w:r>
+      <w:r>
+        <w:t xml:space="preserve"> </w:t>
+      </w:r>
+      <w:r>
+        <w:t xml:space="preserve">??</w:t>
+      </w:r>
+      <w:r>
+        <w:t xml:space="preserve">, we find that the production functions are similar for all the original models and we were able to replicate similar results for the GLM log-linear model.</w:t>
+      </w:r>
+    </w:p>
+    <w:p>
+      <w:pPr>
+        <w:pStyle w:val="Heading3"/>
+      </w:pPr>
+      <w:bookmarkStart w:id="29" w:name="Xfc26bf1edf12914abf449c90c88fa4d33a17ede"/>
+      <w:r>
+        <w:t xml:space="preserve">Replication of supply and production functions with 95% confidence band for GLM Log-linear model</w:t>
+      </w:r>
+      <w:bookmarkEnd w:id="29"/>
+    </w:p>
+    <w:p>
+      <w:pPr>
+        <w:pStyle w:val="CaptionedFigure"/>
+      </w:pPr>
+      <w:r>
+        <w:drawing>
+          <wp:inline>
+            <wp:extent cx="4620126" cy="3696101"/>
+            <wp:effectExtent b="0" l="0" r="0" t="0"/>
+            <wp:docPr descr="Figure 4: Generalized log-linear supply function with 95 % confidence band" title="" id="1" name="Picture"/>
+            <a:graphic>
+              <a:graphicData uri="http://schemas.openxmlformats.org/drawingml/2006/picture">
+                <pic:pic>
+                  <pic:nvPicPr>
+                    <pic:cNvPr descr="../figuresglm-supply-func-confidence-band-1.png" id="0" name="Picture"/>
+                    <pic:cNvPicPr>
+                      <a:picLocks noChangeArrowheads="1" noChangeAspect="1"/>
+                    </pic:cNvPicPr>
+                  </pic:nvPicPr>
+                  <pic:blipFill>
+                    <a:blip r:embed="rId30"/>
+                    <a:stretch>
+                      <a:fillRect/>
+                    </a:stretch>
+                  </pic:blipFill>
+                  <pic:spPr bwMode="auto">
+                    <a:xfrm>
+                      <a:off x="0" y="0"/>
+                      <a:ext cx="4620126" cy="3696101"/>
+                    </a:xfrm>
+                    <a:prstGeom prst="rect">
+                      <a:avLst/>
+                    </a:prstGeom>
+                    <a:noFill/>
+                    <a:ln w="9525">
+                      <a:noFill/>
+                      <a:headEnd/>
+                      <a:tailEnd/>
+                    </a:ln>
+                  </pic:spPr>
+                </pic:pic>
+              </a:graphicData>
+            </a:graphic>
+          </wp:inline>
+        </w:drawing>
+      </w:r>
+    </w:p>
+    <w:p>
+      <w:pPr>
+        <w:pStyle w:val="ImageCaption"/>
+      </w:pPr>
+      <w:r>
+        <w:t xml:space="preserve">Figure 4: Generalized log-linear supply function with 95 % confidence band</w:t>
+      </w:r>
+    </w:p>
+    <w:p>
+      <w:pPr>
+        <w:pStyle w:val="CaptionedFigure"/>
+      </w:pPr>
+      <w:r>
+        <w:drawing>
+          <wp:inline>
+            <wp:extent cx="4620126" cy="3696101"/>
+            <wp:effectExtent b="0" l="0" r="0" t="0"/>
+            <wp:docPr descr="Figure 5: Generalized log-linear supply function with 95 % confidence band" title="" id="1" name="Picture"/>
+            <a:graphic>
+              <a:graphicData uri="http://schemas.openxmlformats.org/drawingml/2006/picture">
+                <pic:pic>
+                  <pic:nvPicPr>
+                    <pic:cNvPr descr="../figuresglm-production-func-confidence-band-1.png" id="0" name="Picture"/>
+                    <pic:cNvPicPr>
+                      <a:picLocks noChangeArrowheads="1" noChangeAspect="1"/>
+                    </pic:cNvPicPr>
+                  </pic:nvPicPr>
+                  <pic:blipFill>
+                    <a:blip r:embed="rId31"/>
+                    <a:stretch>
+                      <a:fillRect/>
+                    </a:stretch>
+                  </pic:blipFill>
+                  <pic:spPr bwMode="auto">
+                    <a:xfrm>
+                      <a:off x="0" y="0"/>
+                      <a:ext cx="4620126" cy="3696101"/>
+                    </a:xfrm>
+                    <a:prstGeom prst="rect">
+                      <a:avLst/>
+                    </a:prstGeom>
+                    <a:noFill/>
+                    <a:ln w="9525">
+                      <a:noFill/>
+                      <a:headEnd/>
+                      <a:tailEnd/>
+                    </a:ln>
+                  </pic:spPr>
+                </pic:pic>
+              </a:graphicData>
+            </a:graphic>
+          </wp:inline>
+        </w:drawing>
+      </w:r>
+    </w:p>
+    <w:p>
+      <w:pPr>
+        <w:pStyle w:val="ImageCaption"/>
+      </w:pPr>
+      <w:r>
+        <w:t xml:space="preserve">Figure 5: Generalized log-linear supply function with 95 % confidence band</w:t>
+      </w:r>
+    </w:p>
+    <w:p>
+      <w:pPr>
+        <w:pStyle w:val="BodyText"/>
+      </w:pPr>
+      <w:r>
+        <w:t xml:space="preserve">We were also able to replicate the supply and production functions with a 95% confidence interval band for GLM log-linear model as seen in Figures @</w:t>
+      </w:r>
+      <w:r>
+        <w:t xml:space="preserve">(fig:glm-supply-func-confidence-band) and @</w:t>
+      </w:r>
+      <w:r>
+        <w:t xml:space="preserve">(fig:glm-production-func-confidence-band) and the plots are similar to the plots produced in the original paper.</w:t>
+      </w:r>
+    </w:p>
+    <w:p>
+      <w:pPr>
+        <w:pStyle w:val="Heading3"/>
+      </w:pPr>
+      <w:bookmarkStart w:id="32" w:name="X863fe8e23823c94689149727e53fa12a5292f77"/>
+      <w:r>
+        <w:t xml:space="preserve">Replication of non-linear regressor estimation using HNIP</w:t>
+      </w:r>
+      <w:bookmarkEnd w:id="32"/>
+    </w:p>
+    <w:p>
+      <w:pPr>
+        <w:pStyle w:val="SourceCode"/>
+      </w:pPr>
+      <w:r>
+        <w:rPr>
+          <w:rStyle w:val="VerbatimChar"/>
+        </w:rPr>
+        <w:t xml:space="preserve">#&gt; [1] "b =  50"</w:t>
+      </w:r>
+      <w:r>
+        <w:br/>
+      </w:r>
+      <w:r>
+        <w:rPr>
+          <w:rStyle w:val="VerbatimChar"/>
+        </w:rPr>
+        <w:t xml:space="preserve">#&gt; [1] "b =  100"</w:t>
+      </w:r>
+      <w:r>
+        <w:br/>
+      </w:r>
+      <w:r>
+        <w:rPr>
+          <w:rStyle w:val="VerbatimChar"/>
+        </w:rPr>
+        <w:t xml:space="preserve">#&gt; [1] "b =  150"</w:t>
+      </w:r>
+      <w:r>
+        <w:br/>
+      </w:r>
+      <w:r>
+        <w:rPr>
+          <w:rStyle w:val="VerbatimChar"/>
+        </w:rPr>
+        <w:t xml:space="preserve">#&gt; [1] "b =  200"</w:t>
+      </w:r>
+      <w:r>
+        <w:br/>
+      </w:r>
+      <w:r>
+        <w:rPr>
+          <w:rStyle w:val="VerbatimChar"/>
+        </w:rPr>
+        <w:t xml:space="preserve">#&gt; </w:t>
+      </w:r>
+      <w:r>
+        <w:br/>
+      </w:r>
+      <w:r>
+        <w:rPr>
+          <w:rStyle w:val="VerbatimChar"/>
+        </w:rPr>
+        <w:t xml:space="preserve">#&gt; Table 3 - HNIP estimates for third order Polynomial</w:t>
+      </w:r>
+      <w:r>
+        <w:br/>
+      </w:r>
+      <w:r>
+        <w:rPr>
+          <w:rStyle w:val="VerbatimChar"/>
+        </w:rPr>
+        <w:t xml:space="preserve">#&gt; ======================</w:t>
+      </w:r>
+      <w:r>
+        <w:br/>
+      </w:r>
+      <w:r>
+        <w:rPr>
+          <w:rStyle w:val="VerbatimChar"/>
+        </w:rPr>
+        <w:t xml:space="preserve">#&gt;    Cubic mean Cubic SD</w:t>
+      </w:r>
+      <w:r>
+        <w:br/>
+      </w:r>
+      <w:r>
+        <w:rPr>
+          <w:rStyle w:val="VerbatimChar"/>
+        </w:rPr>
+        <w:t xml:space="preserve">#&gt; ----------------------</w:t>
+      </w:r>
+      <w:r>
+        <w:br/>
+      </w:r>
+      <w:r>
+        <w:rPr>
+          <w:rStyle w:val="VerbatimChar"/>
+        </w:rPr>
+        <w:t xml:space="preserve">#&gt; v   0.183760  0.014694</w:t>
+      </w:r>
+      <w:r>
+        <w:br/>
+      </w:r>
+      <w:r>
+        <w:rPr>
+          <w:rStyle w:val="VerbatimChar"/>
+        </w:rPr>
+        <w:t xml:space="preserve">#&gt; v2 -0.000728  0.000286</w:t>
+      </w:r>
+      <w:r>
+        <w:br/>
+      </w:r>
+      <w:r>
+        <w:rPr>
+          <w:rStyle w:val="VerbatimChar"/>
+        </w:rPr>
+        <w:t xml:space="preserve">#&gt; v3  0.000006  0.000003</w:t>
+      </w:r>
+      <w:r>
+        <w:br/>
+      </w:r>
+      <w:r>
+        <w:rPr>
+          <w:rStyle w:val="VerbatimChar"/>
+        </w:rPr>
+        <w:t xml:space="preserve">#&gt; ----------------------</w:t>
+      </w:r>
+    </w:p>
+    <w:p>
+      <w:pPr>
+        <w:pStyle w:val="FirstParagraph"/>
+      </w:pPr>
+      <w:r>
+        <w:t xml:space="preserve">The r(v) function replicated using bayesian regression for third order polynomial is similar to the one estimated in the original paper using OL based Linear Regression model. The original paper produced a mean of 0.1732, –0.0005 and 0.000004 for V, V^2 and V^3 coeffiecients respectively and the replicated bayesian model produced similar means of 0.1571414, 0.1974321, 0.1845944, 0.1937378, 0.1789349, 0.1853479, 0.1632442, 0.1926945, 0.1777135, 0.1748193, 0.1832344, 0.1784545, 0.1736887, 0.1556265, 0.1938892, 0.198636, 0.1791989, 0.171401, 0.1911445, 0.1756891, 0.1785683, 0.1881467, 0.1611236, 0.1800487, 0.1541588, 0.1790531, 0.175331, 0.1986219, 0.1711917, 0.1537975, 0.1826019, 0.1837901, 0.1789733, 0.1626637, 0.1562212, 0.1760184, 0.1928155, 0.1951982, 0.1850273, 0.1920634, 0.1903951, 0.1728004, 0.1864623, 0.1975428, 0.1597642, 0.165484, 0.1870756, 0.2456699, 0.1861133, 0.1832708, 0.1891613, 0.1900862, 0.1908093, 0.1793824, 0.1881452, 0.1905851, 0.1627828, 0.1609597, 0.1891364, 0.1863665, 0.1725811, 0.1783464, 0.1833543, 0.1831838, 0.1783773, 0.1805274, 0.1837443, 0.1692425, 0.1881148, 0.1686301, 0.1864997, 0.1751258, 0.1856395, 0.1858922, 0.1824825, 0.2060057, 0.1618497, 0.1823593, 0.1753995, 0.1794314, 0.1975254, 0.1882884, 0.173956, 0.1879706, 0.1878013, 0.1860872, 0.2011392, 0.1675923, 0.1889126, 0.1795144, 0.1850032, 0.1867006, 0.1948219, 0.1928322, 0.1895926, 0.2039319, 0.18199, 0.1753207, 0.1763776, 0.1886995, 0.1641502, 0.1837799, 0.188356, 0.1886059, 0.1835931, 0.1705427, 0.1898898, 0.195776, 0.1663058, 0.2321959, 0.166244, 0.1767671, 0.1776145, 0.1874019, 0.1842622, 0.1519577, 0.1860024, 0.1884098, 0.1928026, 0.1915209, 0.1653491, 0.1940417, 0.1582433, 0.1913054, 0.1899646, 0.172679, 0.1490564, 0.1900811, 0.1879824, 0.2118884, 0.2575236, 0.1931339, 0.1852599, 0.1860116, 0.1857511, 0.2033792, 0.1719425, 0.175734, 0.1926851, 0.1728064, 0.1785678, 0.1920377, 0.1849353, 0.1661418, 0.1858219, 0.1879296, 0.184646, 0.1705703, 0.1569488, 0.1913302, 0.1868216, 0.1855864, 0.1742829, 0.1826864, 0.1952479, 0.1888468, 0.1942446, 0.1939265, 0.1953612, 0.1811091, 0.1844197, 0.1763204, 0.1482183, 0.1836174, 0.1631999, 0.1848866, 0.1935156, 0.1815208, 0.1920632, 0.1729343, 0.1880518, 0.1811176, 0.1926168, 0.179931, 0.1857279, 0.2176515, 0.1870213, 0.1861597, 0.1954166, 0.1915845, 0.1558351, 0.1942403, 0.1903867, 0.2309615, 0.1999301, 0.1867872, 0.2053885, 0.1857552, 0.1878995, 0.1894473, 0.1773877, 0.1881473, 0.1970659, 0.2042356, 0.1663358, 0.2019745, 0.1835182, 0.1866515, 0.1795865, 0.1815008,-3.8850575</w:t>
+      </w:r>
+      <w:r>
+        <w:t xml:space="preserve">10^{-4}, -5.6668692</w:t>
+      </w:r>
+      <w:r>
+        <w:t xml:space="preserve">10^{-4}, -5.851246</w:t>
+      </w:r>
+      <w:r>
+        <w:t xml:space="preserve">10^{-4}, -5.0150846</w:t>
+      </w:r>
+      <w:r>
+        <w:t xml:space="preserve">10^{-4}, -9.4237544</w:t>
+      </w:r>
+      <w:r>
+        <w:t xml:space="preserve">10^{-4}, -6.8342048</w:t>
+      </w:r>
+      <w:r>
+        <w:t xml:space="preserve">10^{-4}, -4.1160304</w:t>
+      </w:r>
+      <w:r>
+        <w:t xml:space="preserve">10^{-4}, -0.0011163, -5.204493</w:t>
+      </w:r>
+      <w:r>
+        <w:t xml:space="preserve">10^{-4}, -0.0011498, -0.0011354, -8.0331414</w:t>
+      </w:r>
+      <w:r>
+        <w:t xml:space="preserve">10^{-4}, -8.6920932</w:t>
+      </w:r>
+      <w:r>
+        <w:t xml:space="preserve">10^{-4}, -5.3138902</w:t>
+      </w:r>
+      <w:r>
+        <w:t xml:space="preserve">10^{-4}, -5.1941812</w:t>
+      </w:r>
+      <w:r>
+        <w:t xml:space="preserve">10^{-4}, -0.0010543, -7.6998876</w:t>
+      </w:r>
+      <w:r>
+        <w:t xml:space="preserve">10^{-4}, -5.1199812</w:t>
+      </w:r>
+      <w:r>
+        <w:t xml:space="preserve">10^{-4}, -9.1951438</w:t>
+      </w:r>
+      <w:r>
+        <w:t xml:space="preserve">10^{-4}, -9.0512461</w:t>
+      </w:r>
+      <w:r>
+        <w:t xml:space="preserve">10^{-4}, -0.0011796, -0.001058, -2.8948648</w:t>
+      </w:r>
+      <w:r>
+        <w:t xml:space="preserve">10^{-4}, -7.6042352</w:t>
+      </w:r>
+      <w:r>
+        <w:t xml:space="preserve">10^{-4}, -5.1369245</w:t>
+      </w:r>
+      <w:r>
+        <w:t xml:space="preserve">10^{-4}, -0.0013175, -0.0012545, -4.6058188</w:t>
+      </w:r>
+      <w:r>
+        <w:t xml:space="preserve">10^{-4}, -6.0184197</w:t>
+      </w:r>
+      <w:r>
+        <w:t xml:space="preserve">10^{-4}, -4.444369</w:t>
+      </w:r>
+      <w:r>
+        <w:t xml:space="preserve">10^{-4}, -6.2704252</w:t>
+      </w:r>
+      <w:r>
+        <w:t xml:space="preserve">10^{-4}, -7.5362865</w:t>
+      </w:r>
+      <w:r>
+        <w:t xml:space="preserve">10^{-4}, -8.4386583</w:t>
+      </w:r>
+      <w:r>
+        <w:t xml:space="preserve">10^{-4}, -7.6481752</w:t>
+      </w:r>
+      <w:r>
+        <w:t xml:space="preserve">10^{-4}, 4.9355165</w:t>
+      </w:r>
+      <w:r>
+        <w:t xml:space="preserve">10^{-5}, -0.0010268, -8.8529386</w:t>
+      </w:r>
+      <w:r>
+        <w:t xml:space="preserve">10^{-4}, -4.9388193</w:t>
+      </w:r>
+      <w:r>
+        <w:t xml:space="preserve">10^{-4}, -0.0011002, -0.0010687, -0.0011109, -7.772566</w:t>
+      </w:r>
+      <w:r>
+        <w:t xml:space="preserve">10^{-4}, -9.5715022</w:t>
+      </w:r>
+      <w:r>
+        <w:t xml:space="preserve">10^{-4}, -3.0539316</w:t>
+      </w:r>
+      <w:r>
+        <w:t xml:space="preserve">10^{-4}, -5.3650335</w:t>
+      </w:r>
+      <w:r>
+        <w:t xml:space="preserve">10^{-4}, -7.8080631</w:t>
+      </w:r>
+      <w:r>
+        <w:t xml:space="preserve">10^{-4}, -0.0010006, -8.8607977</w:t>
+      </w:r>
+      <w:r>
+        <w:t xml:space="preserve">10^{-4}, -7.8457677</w:t>
+      </w:r>
+      <w:r>
+        <w:t xml:space="preserve">10^{-4}, -8.3095209</w:t>
+      </w:r>
+      <w:r>
+        <w:t xml:space="preserve">10^{-4}, -5.7688932</w:t>
+      </w:r>
+      <w:r>
+        <w:t xml:space="preserve">10^{-4}, -6.4105027</w:t>
+      </w:r>
+      <w:r>
+        <w:t xml:space="preserve">10^{-4}, -4.1807424</w:t>
+      </w:r>
+      <w:r>
+        <w:t xml:space="preserve">10^{-4}, -7.4653499</w:t>
+      </w:r>
+      <w:r>
+        <w:t xml:space="preserve">10^{-4}, -4.6357427</w:t>
+      </w:r>
+      <w:r>
+        <w:t xml:space="preserve">10^{-4}, -4.1215379</w:t>
+      </w:r>
+      <w:r>
+        <w:t xml:space="preserve">10^{-4}, -3.8904567</w:t>
+      </w:r>
+      <w:r>
+        <w:t xml:space="preserve">10^{-4}, -4.5843</w:t>
+      </w:r>
+      <w:r>
+        <w:t xml:space="preserve">10^{-4}, -8.8696068</w:t>
+      </w:r>
+      <w:r>
+        <w:t xml:space="preserve">10^{-4}, -4.1470318</w:t>
+      </w:r>
+      <w:r>
+        <w:t xml:space="preserve">10^{-4}, -0.0010451, -7.5934231</w:t>
+      </w:r>
+      <w:r>
+        <w:t xml:space="preserve">10^{-4}, -0.001167, -0.0010973, -0.0013404, -6.2266431</w:t>
+      </w:r>
+      <w:r>
+        <w:t xml:space="preserve">10^{-4}, -5.2748043</w:t>
+      </w:r>
+      <w:r>
+        <w:t xml:space="preserve">10^{-4}, -4.1285229</w:t>
+      </w:r>
+      <w:r>
+        <w:t xml:space="preserve">10^{-4}, -9.500287</w:t>
+      </w:r>
+      <w:r>
+        <w:t xml:space="preserve">10^{-4}, -7.9399784</w:t>
+      </w:r>
+      <w:r>
+        <w:t xml:space="preserve">10^{-4}, -6.6790379</w:t>
+      </w:r>
+      <w:r>
+        <w:t xml:space="preserve">10^{-4}, -7.3217684</w:t>
+      </w:r>
+      <w:r>
+        <w:t xml:space="preserve">10^{-4}, -5.2689522</w:t>
+      </w:r>
+      <w:r>
+        <w:t xml:space="preserve">10^{-4}, -9.0236053</w:t>
+      </w:r>
+      <w:r>
+        <w:t xml:space="preserve">10^{-4}, -8.3787543</w:t>
+      </w:r>
+      <w:r>
+        <w:t xml:space="preserve">10^{-4}, -5.053076</w:t>
+      </w:r>
+      <w:r>
+        <w:t xml:space="preserve">10^{-4}, -2.6133548</w:t>
+      </w:r>
+      <w:r>
+        <w:t xml:space="preserve">10^{-4}, -0.001156, -7.7667011</w:t>
+      </w:r>
+      <w:r>
+        <w:t xml:space="preserve">10^{-4}, -0.0011097, -7.0635011</w:t>
+      </w:r>
+      <w:r>
+        <w:t xml:space="preserve">10^{-4}, -3.3955449</w:t>
+      </w:r>
+      <w:r>
+        <w:t xml:space="preserve">10^{-4}, -4.6333135</w:t>
+      </w:r>
+      <w:r>
+        <w:t xml:space="preserve">10^{-4}, -0.0012744, -0.0011494, -0.0015991, -3.9103344</w:t>
+      </w:r>
+      <w:r>
+        <w:t xml:space="preserve">10^{-4}, -3.0616473</w:t>
+      </w:r>
+      <w:r>
+        <w:t xml:space="preserve">10^{-4}, -8.0393751</w:t>
+      </w:r>
+      <w:r>
+        <w:t xml:space="preserve">10^{-4}, -0.0011017, -3.730842</w:t>
+      </w:r>
+      <w:r>
+        <w:t xml:space="preserve">10^{-4}, -3.3640109</w:t>
+      </w:r>
+      <w:r>
+        <w:t xml:space="preserve">10^{-4}, -7.906284</w:t>
+      </w:r>
+      <w:r>
+        <w:t xml:space="preserve">10^{-4}, -5.4575997</w:t>
+      </w:r>
+      <w:r>
+        <w:t xml:space="preserve">10^{-4}, -0.0011049, -3.5796175</w:t>
+      </w:r>
+      <w:r>
+        <w:t xml:space="preserve">10^{-4}, -7.3661111</w:t>
+      </w:r>
+      <w:r>
+        <w:t xml:space="preserve">10^{-4}, -0.0013527, -5.2904806</w:t>
+      </w:r>
+      <w:r>
+        <w:t xml:space="preserve">10^{-4}, -9.7466431</w:t>
+      </w:r>
+      <w:r>
+        <w:t xml:space="preserve">10^{-4}, -6.1369746</w:t>
+      </w:r>
+      <w:r>
+        <w:t xml:space="preserve">10^{-4}, -7.2184272</w:t>
+      </w:r>
+      <w:r>
+        <w:t xml:space="preserve">10^{-4}, -7.282089</w:t>
+      </w:r>
+      <w:r>
+        <w:t xml:space="preserve">10^{-4}, -0.0010346, -7.0931789</w:t>
+      </w:r>
+      <w:r>
+        <w:t xml:space="preserve">10^{-4}, -8.2716231</w:t>
+      </w:r>
+      <w:r>
+        <w:t xml:space="preserve">10^{-4}, -5.2363556</w:t>
+      </w:r>
+      <w:r>
+        <w:t xml:space="preserve">10^{-4}, -6.169696</w:t>
+      </w:r>
+      <w:r>
+        <w:t xml:space="preserve">10^{-4}, -3.8097534</w:t>
+      </w:r>
+      <w:r>
+        <w:t xml:space="preserve">10^{-4}, -6.6690391</w:t>
+      </w:r>
+      <w:r>
+        <w:t xml:space="preserve">10^{-4}, -3.4632802</w:t>
+      </w:r>
+      <w:r>
+        <w:t xml:space="preserve">10^{-4}, -2.7887297</w:t>
+      </w:r>
+      <w:r>
+        <w:t xml:space="preserve">10^{-4}, -0.0012297, -5.3247311</w:t>
+      </w:r>
+      <w:r>
+        <w:t xml:space="preserve">10^{-4}, -0.0010477, -3.4948002</w:t>
+      </w:r>
+      <w:r>
+        <w:t xml:space="preserve">10^{-4}, -0.001059, -8.2964532</w:t>
+      </w:r>
+      <w:r>
+        <w:t xml:space="preserve">10^{-4}, -5.6117235</w:t>
+      </w:r>
+      <w:r>
+        <w:t xml:space="preserve">10^{-4}, -0.0010415, -7.5642366</w:t>
+      </w:r>
+      <w:r>
+        <w:t xml:space="preserve">10^{-4}, -8.2788986</w:t>
+      </w:r>
+      <w:r>
+        <w:t xml:space="preserve">10^{-4}, -5.6686865</w:t>
+      </w:r>
+      <w:r>
+        <w:t xml:space="preserve">10^{-4}, -0.0011416, -6.1422801</w:t>
+      </w:r>
+      <w:r>
+        <w:t xml:space="preserve">10^{-4}, -9.3166403</w:t>
+      </w:r>
+      <w:r>
+        <w:t xml:space="preserve">10^{-4}, -3.4180838</w:t>
+      </w:r>
+      <w:r>
+        <w:t xml:space="preserve">10^{-4}, -7.9523555</w:t>
+      </w:r>
+      <w:r>
+        <w:t xml:space="preserve">10^{-4}, -0.0010746, -5.0246587</w:t>
+      </w:r>
+      <w:r>
+        <w:t xml:space="preserve">10^{-4}, -7.7468895</w:t>
+      </w:r>
+      <w:r>
+        <w:t xml:space="preserve">10^{-4}, -9.3213542</w:t>
+      </w:r>
+      <w:r>
+        <w:t xml:space="preserve">10^{-4}, -6.7869285</w:t>
+      </w:r>
+      <w:r>
+        <w:t xml:space="preserve">10^{-4}, -4.1172769</w:t>
+      </w:r>
+      <w:r>
+        <w:t xml:space="preserve">10^{-4}, -7.1521303</w:t>
+      </w:r>
+      <w:r>
+        <w:t xml:space="preserve">10^{-4}, -3.581501</w:t>
+      </w:r>
+      <w:r>
+        <w:t xml:space="preserve">10^{-4}, -3.9003698</w:t>
+      </w:r>
+      <w:r>
+        <w:t xml:space="preserve">10^{-4}, -0.0010649, -6.8416244</w:t>
+      </w:r>
+      <w:r>
+        <w:t xml:space="preserve">10^{-4}, -4.644882</w:t>
+      </w:r>
+      <w:r>
+        <w:t xml:space="preserve">10^{-4}, -7.5566114</w:t>
+      </w:r>
+      <w:r>
+        <w:t xml:space="preserve">10^{-4}, -7.5411899</w:t>
+      </w:r>
+      <w:r>
+        <w:t xml:space="preserve">10^{-4}, -6.3280896</w:t>
+      </w:r>
+      <w:r>
+        <w:t xml:space="preserve">10^{-4}, -8.541612</w:t>
+      </w:r>
+      <w:r>
+        <w:t xml:space="preserve">10^{-4}, -0.0010088, -9.8148748</w:t>
+      </w:r>
+      <w:r>
+        <w:t xml:space="preserve">10^{-4}, -0.0013123, -8.2873577</w:t>
+      </w:r>
+      <w:r>
+        <w:t xml:space="preserve">10^{-4}, 1.2817094</w:t>
+      </w:r>
+      <w:r>
+        <w:t xml:space="preserve">10^{-4}, -3.3227676</w:t>
+      </w:r>
+      <w:r>
+        <w:t xml:space="preserve">10^{-4}, -5.5580468</w:t>
+      </w:r>
+      <w:r>
+        <w:t xml:space="preserve">10^{-4}, -7.9222465</w:t>
+      </w:r>
+      <w:r>
+        <w:t xml:space="preserve">10^{-4}, -0.0012952, -6.8166226</w:t>
+      </w:r>
+      <w:r>
+        <w:t xml:space="preserve">10^{-4}, -8.5799176</w:t>
+      </w:r>
+      <w:r>
+        <w:t xml:space="preserve">10^{-4}, -7.9665932</w:t>
+      </w:r>
+      <w:r>
+        <w:t xml:space="preserve">10^{-4}, -4.7160774</w:t>
+      </w:r>
+      <w:r>
+        <w:t xml:space="preserve">10^{-4}, -6.4259986</w:t>
+      </w:r>
+      <w:r>
+        <w:t xml:space="preserve">10^{-4}, -0.0011523, -6.1524721</w:t>
+      </w:r>
+      <w:r>
+        <w:t xml:space="preserve">10^{-4}, -6.7906917</w:t>
+      </w:r>
+      <w:r>
+        <w:t xml:space="preserve">10^{-4}, -8.58739</w:t>
+      </w:r>
+      <w:r>
+        <w:t xml:space="preserve">10^{-4}, -5.5942885</w:t>
+      </w:r>
+      <w:r>
+        <w:t xml:space="preserve">10^{-4}, -6.9341465</w:t>
+      </w:r>
+      <w:r>
+        <w:t xml:space="preserve">10^{-4}, -5.6002788</w:t>
+      </w:r>
+      <w:r>
+        <w:t xml:space="preserve">10^{-4}, -5.5725607</w:t>
+      </w:r>
+      <w:r>
+        <w:t xml:space="preserve">10^{-4}, -3.7080003</w:t>
+      </w:r>
+      <w:r>
+        <w:t xml:space="preserve">10^{-4}, -8.6272063</w:t>
+      </w:r>
+      <w:r>
+        <w:t xml:space="preserve">10^{-4}, -9.4003033</w:t>
+      </w:r>
+      <w:r>
+        <w:t xml:space="preserve">10^{-4}, -8.3723604</w:t>
+      </w:r>
+      <w:r>
+        <w:t xml:space="preserve">10^{-4}, -0.0010439, -9.0368402</w:t>
+      </w:r>
+      <w:r>
+        <w:t xml:space="preserve">10^{-4}, -6.2446085</w:t>
+      </w:r>
+      <w:r>
+        <w:t xml:space="preserve">10^{-4}, -8.5695588</w:t>
+      </w:r>
+      <w:r>
+        <w:t xml:space="preserve">10^{-4}, -5.0546592</w:t>
+      </w:r>
+      <w:r>
+        <w:t xml:space="preserve">10^{-4}, -4.1972223</w:t>
+      </w:r>
+      <w:r>
+        <w:t xml:space="preserve">10^{-4}, -9.2756322</w:t>
+      </w:r>
+      <w:r>
+        <w:t xml:space="preserve">10^{-4}, -5.6188262</w:t>
+      </w:r>
+      <w:r>
+        <w:t xml:space="preserve">10^{-4}, -5.6157964</w:t>
+      </w:r>
+      <w:r>
+        <w:t xml:space="preserve">10^{-4}, -9.3178693</w:t>
+      </w:r>
+      <w:r>
+        <w:t xml:space="preserve">10^{-4}, -4.4788059</w:t>
+      </w:r>
+      <w:r>
+        <w:t xml:space="preserve">10^{-4}, -2.0111237</w:t>
+      </w:r>
+      <w:r>
+        <w:t xml:space="preserve">10^{-4}, -5.7798355</w:t>
+      </w:r>
+      <w:r>
+        <w:t xml:space="preserve">10^{-4}, -7.8990755</w:t>
+      </w:r>
+      <w:r>
+        <w:t xml:space="preserve">10^{-4}, -3.1064944</w:t>
+      </w:r>
+      <w:r>
+        <w:t xml:space="preserve">10^{-4}, -8.8153775</w:t>
+      </w:r>
+      <w:r>
+        <w:t xml:space="preserve">10^{-4}, -6.2652186</w:t>
+      </w:r>
+      <w:r>
+        <w:t xml:space="preserve">10^{-4}, -7.3108971</w:t>
+      </w:r>
+      <w:r>
+        <w:t xml:space="preserve">10^{-4}, -0.0010072, -8.1576527</w:t>
+      </w:r>
+      <w:r>
+        <w:t xml:space="preserve">10^{-4}, -7.8943814</w:t>
+      </w:r>
+      <w:r>
+        <w:t xml:space="preserve">10^{-4}, -7.5263288</w:t>
+      </w:r>
+      <w:r>
+        <w:t xml:space="preserve">10^{-4}, -4.4781374</w:t>
+      </w:r>
+      <w:r>
+        <w:t xml:space="preserve">10^{-4}, -5.3914749</w:t>
+      </w:r>
+      <w:r>
+        <w:t xml:space="preserve">10^{-4}, -5.9745301</w:t>
+      </w:r>
+      <w:r>
+        <w:t xml:space="preserve">10^{-4}, -1.630356</w:t>
+      </w:r>
+      <w:r>
+        <w:t xml:space="preserve">10^{-4}, -0.001086, -9.8014433</w:t>
+      </w:r>
+      <w:r>
+        <w:t xml:space="preserve">10^{-4}, -4.5907907</w:t>
+      </w:r>
+      <w:r>
+        <w:t xml:space="preserve">10^{-4}, -7.4453072</w:t>
+      </w:r>
+      <w:r>
+        <w:t xml:space="preserve">10^{-4} and 2.6934594</w:t>
+      </w:r>
+      <w:r>
+        <w:t xml:space="preserve">10^{-6}, 4.0420427</w:t>
+      </w:r>
+      <w:r>
+        <w:t xml:space="preserve">10^{-6}, 3.5495759</w:t>
+      </w:r>
+      <w:r>
+        <w:t xml:space="preserve">10^{-6}, 3.373735</w:t>
+      </w:r>
+      <w:r>
+        <w:t xml:space="preserve">10^{-6}, 8.1765609</w:t>
+      </w:r>
+      <w:r>
+        <w:t xml:space="preserve">10^{-6}, 5.1383229</w:t>
+      </w:r>
+      <w:r>
+        <w:t xml:space="preserve">10^{-6}, 2.1677952</w:t>
+      </w:r>
+      <w:r>
+        <w:t xml:space="preserve">10^{-6}, 8.4975573</w:t>
+      </w:r>
+      <w:r>
+        <w:t xml:space="preserve">10^{-6}, 3.1450099</w:t>
+      </w:r>
+      <w:r>
+        <w:t xml:space="preserve">10^{-6}, 9.8878478</w:t>
+      </w:r>
+      <w:r>
+        <w:t xml:space="preserve">10^{-6}, 9.3427514</w:t>
+      </w:r>
+      <w:r>
+        <w:t xml:space="preserve">10^{-6}, 6.0165709</w:t>
+      </w:r>
+      <w:r>
+        <w:t xml:space="preserve">10^{-6}, 5.6441588</w:t>
+      </w:r>
+      <w:r>
+        <w:t xml:space="preserve">10^{-6}, 4.0509352</w:t>
+      </w:r>
+      <w:r>
+        <w:t xml:space="preserve">10^{-6}, 3.7694911</w:t>
+      </w:r>
+      <w:r>
+        <w:t xml:space="preserve">10^{-6}, 7.5285278</w:t>
+      </w:r>
+      <w:r>
+        <w:t xml:space="preserve">10^{-6}, 6.010558</w:t>
+      </w:r>
+      <w:r>
+        <w:t xml:space="preserve">10^{-6}, 3.9962</w:t>
+      </w:r>
+      <w:r>
+        <w:t xml:space="preserve">10^{-6}, 9.0765167</w:t>
+      </w:r>
+      <w:r>
+        <w:t xml:space="preserve">10^{-6}, 7.2050373</w:t>
+      </w:r>
+      <w:r>
+        <w:t xml:space="preserve">10^{-6}, 1.0586911</w:t>
+      </w:r>
+      <w:r>
+        <w:t xml:space="preserve">10^{-5}, 7.7335406</w:t>
+      </w:r>
+      <w:r>
+        <w:t xml:space="preserve">10^{-6}, 1.3235262</w:t>
+      </w:r>
+      <w:r>
+        <w:t xml:space="preserve">10^{-6}, 5.1142811</w:t>
+      </w:r>
+      <w:r>
+        <w:t xml:space="preserve">10^{-6}, 3.2166681</w:t>
+      </w:r>
+      <w:r>
+        <w:t xml:space="preserve">10^{-6}, 1.0906434</w:t>
+      </w:r>
+      <w:r>
+        <w:t xml:space="preserve">10^{-5}, 1.0660321</w:t>
+      </w:r>
+      <w:r>
+        <w:t xml:space="preserve">10^{-5}, 4.0157947</w:t>
+      </w:r>
+      <w:r>
+        <w:t xml:space="preserve">10^{-6}, 2.6962734</w:t>
+      </w:r>
+      <w:r>
+        <w:t xml:space="preserve">10^{-6}, 2.6778379</w:t>
+      </w:r>
+      <w:r>
+        <w:t xml:space="preserve">10^{-6}, 6.2717725</w:t>
+      </w:r>
+      <w:r>
+        <w:t xml:space="preserve">10^{-6}, 6.2028655</w:t>
+      </w:r>
+      <w:r>
+        <w:t xml:space="preserve">10^{-6}, 4.9234725</w:t>
+      </w:r>
+      <w:r>
+        <w:t xml:space="preserve">10^{-6}, 5.6615789</w:t>
+      </w:r>
+      <w:r>
+        <w:t xml:space="preserve">10^{-6}, -1.3075951</w:t>
+      </w:r>
+      <w:r>
+        <w:t xml:space="preserve">10^{-6}, 8.9806209</w:t>
+      </w:r>
+      <w:r>
+        <w:t xml:space="preserve">10^{-6}, 6.4891206</w:t>
+      </w:r>
+      <w:r>
+        <w:t xml:space="preserve">10^{-6}, 3.4408041</w:t>
+      </w:r>
+      <w:r>
+        <w:t xml:space="preserve">10^{-6}, 8.6227313</w:t>
+      </w:r>
+      <w:r>
+        <w:t xml:space="preserve">10^{-6}, 7.932843</w:t>
+      </w:r>
+      <w:r>
+        <w:t xml:space="preserve">10^{-6}, 8.2304741</w:t>
+      </w:r>
+      <w:r>
+        <w:t xml:space="preserve">10^{-6}, 4.8393306</w:t>
+      </w:r>
+      <w:r>
+        <w:t xml:space="preserve">10^{-6}, 8.7174923</w:t>
+      </w:r>
+      <w:r>
+        <w:t xml:space="preserve">10^{-6}, 1.8879547</w:t>
+      </w:r>
+      <w:r>
+        <w:t xml:space="preserve">10^{-6}, 2.5779188</w:t>
+      </w:r>
+      <w:r>
+        <w:t xml:space="preserve">10^{-6}, 6.4095093</w:t>
+      </w:r>
+      <w:r>
+        <w:t xml:space="preserve">10^{-6}, 8.4764443</w:t>
+      </w:r>
+      <w:r>
+        <w:t xml:space="preserve">10^{-6}, 6.5382097</w:t>
+      </w:r>
+      <w:r>
+        <w:t xml:space="preserve">10^{-6}, 5.916093</w:t>
+      </w:r>
+      <w:r>
+        <w:t xml:space="preserve">10^{-6}, 6.8504739</w:t>
+      </w:r>
+      <w:r>
+        <w:t xml:space="preserve">10^{-6}, 3.846401</w:t>
+      </w:r>
+      <w:r>
+        <w:t xml:space="preserve">10^{-6}, 5.3682078</w:t>
+      </w:r>
+      <w:r>
+        <w:t xml:space="preserve">10^{-6}, 3.6981209</w:t>
+      </w:r>
+      <w:r>
+        <w:t xml:space="preserve">10^{-6}, 6.5512902</w:t>
+      </w:r>
+      <w:r>
+        <w:t xml:space="preserve">10^{-6}, 3.3417545</w:t>
+      </w:r>
+      <w:r>
+        <w:t xml:space="preserve">10^{-6}, 3.086816</w:t>
+      </w:r>
+      <w:r>
+        <w:t xml:space="preserve">10^{-6}, 2.1423417</w:t>
+      </w:r>
+      <w:r>
+        <w:t xml:space="preserve">10^{-6}, 2.0349687</w:t>
+      </w:r>
+      <w:r>
+        <w:t xml:space="preserve">10^{-6}, 7.4738903</w:t>
+      </w:r>
+      <w:r>
+        <w:t xml:space="preserve">10^{-6}, 3.4674645</w:t>
+      </w:r>
+      <w:r>
+        <w:t xml:space="preserve">10^{-6}, 9.80745</w:t>
+      </w:r>
+      <w:r>
+        <w:t xml:space="preserve">10^{-6}, 5.0368771</w:t>
+      </w:r>
+      <w:r>
+        <w:t xml:space="preserve">10^{-6}, 9.5101921</w:t>
+      </w:r>
+      <w:r>
+        <w:t xml:space="preserve">10^{-6}, 9.0677384</w:t>
+      </w:r>
+      <w:r>
+        <w:t xml:space="preserve">10^{-6}, 1.2177606</w:t>
+      </w:r>
+      <w:r>
+        <w:t xml:space="preserve">10^{-5}, 3.6023834</w:t>
+      </w:r>
+      <w:r>
+        <w:t xml:space="preserve">10^{-6}, 3.5795837</w:t>
+      </w:r>
+      <w:r>
+        <w:t xml:space="preserve">10^{-6}, 2.1193831</w:t>
+      </w:r>
+      <w:r>
+        <w:t xml:space="preserve">10^{-6}, 7.5286257</w:t>
+      </w:r>
+      <w:r>
+        <w:t xml:space="preserve">10^{-6}, 6.68966</w:t>
+      </w:r>
+      <w:r>
+        <w:t xml:space="preserve">10^{-6}, 4.4053813</w:t>
+      </w:r>
+      <w:r>
+        <w:t xml:space="preserve">10^{-6}, 4.4998605</w:t>
+      </w:r>
+      <w:r>
+        <w:t xml:space="preserve">10^{-6}, 4.1430973</w:t>
+      </w:r>
+      <w:r>
+        <w:t xml:space="preserve">10^{-6}, 6.0011214</w:t>
+      </w:r>
+      <w:r>
+        <w:t xml:space="preserve">10^{-6}, 6.9746206</w:t>
+      </w:r>
+      <w:r>
+        <w:t xml:space="preserve">10^{-6}, 4.1297572</w:t>
+      </w:r>
+      <w:r>
+        <w:t xml:space="preserve">10^{-6}, 9.7630683</w:t>
+      </w:r>
+      <w:r>
+        <w:t xml:space="preserve">10^{-7}, 1.0098967</w:t>
+      </w:r>
+      <w:r>
+        <w:t xml:space="preserve">10^{-5}, 6.0592223</w:t>
+      </w:r>
+      <w:r>
+        <w:t xml:space="preserve">10^{-6}, 9.4845451</w:t>
+      </w:r>
+      <w:r>
+        <w:t xml:space="preserve">10^{-6}, 5.6804755</w:t>
+      </w:r>
+      <w:r>
+        <w:t xml:space="preserve">10^{-6}, 2.3915112</w:t>
+      </w:r>
+      <w:r>
+        <w:t xml:space="preserve">10^{-6}, 1.753738</w:t>
+      </w:r>
+      <w:r>
+        <w:t xml:space="preserve">10^{-6}, 1.0535376</w:t>
+      </w:r>
+      <w:r>
+        <w:t xml:space="preserve">10^{-5}, 9.4845446</w:t>
+      </w:r>
+      <w:r>
+        <w:t xml:space="preserve">10^{-6}, 1.3905815</w:t>
+      </w:r>
+      <w:r>
+        <w:t xml:space="preserve">10^{-5}, 3.0438147</w:t>
+      </w:r>
+      <w:r>
+        <w:t xml:space="preserve">10^{-6}, 1.2278843</w:t>
+      </w:r>
+      <w:r>
+        <w:t xml:space="preserve">10^{-6}, 6.0204892</w:t>
+      </w:r>
+      <w:r>
+        <w:t xml:space="preserve">10^{-6}, 8.616395</w:t>
+      </w:r>
+      <w:r>
+        <w:t xml:space="preserve">10^{-6}, 1.1762327</w:t>
+      </w:r>
+      <w:r>
+        <w:t xml:space="preserve">10^{-6}, 2.1355092</w:t>
+      </w:r>
+      <w:r>
+        <w:t xml:space="preserve">10^{-6}, 6.2314092</w:t>
+      </w:r>
+      <w:r>
+        <w:t xml:space="preserve">10^{-6}, 3.0503676</w:t>
+      </w:r>
+      <w:r>
+        <w:t xml:space="preserve">10^{-6}, 8.9511033</w:t>
+      </w:r>
+      <w:r>
+        <w:t xml:space="preserve">10^{-6}, 3.209581</w:t>
+      </w:r>
+      <w:r>
+        <w:t xml:space="preserve">10^{-6}, 6.6659059</w:t>
+      </w:r>
+      <w:r>
+        <w:t xml:space="preserve">10^{-6}, 1.1891654</w:t>
+      </w:r>
+      <w:r>
+        <w:t xml:space="preserve">10^{-5}, 4.4142579</w:t>
+      </w:r>
+      <w:r>
+        <w:t xml:space="preserve">10^{-6}, 7.7372075</w:t>
+      </w:r>
+      <w:r>
+        <w:t xml:space="preserve">10^{-6}, 2.4135631</w:t>
+      </w:r>
+      <w:r>
+        <w:t xml:space="preserve">10^{-6}, 6.1037214</w:t>
+      </w:r>
+      <w:r>
+        <w:t xml:space="preserve">10^{-6}, 4.7287514</w:t>
+      </w:r>
+      <w:r>
+        <w:t xml:space="preserve">10^{-6}, 8.5383812</w:t>
+      </w:r>
+      <w:r>
+        <w:t xml:space="preserve">10^{-6}, 6.1016954</w:t>
+      </w:r>
+      <w:r>
+        <w:t xml:space="preserve">10^{-6}, 5.9106465</w:t>
+      </w:r>
+      <w:r>
+        <w:t xml:space="preserve">10^{-6}, 4.6559312</w:t>
+      </w:r>
+      <w:r>
+        <w:t xml:space="preserve">10^{-6}, 4.808182</w:t>
+      </w:r>
+      <w:r>
+        <w:t xml:space="preserve">10^{-6}, 2.7950012</w:t>
+      </w:r>
+      <w:r>
+        <w:t xml:space="preserve">10^{-6}, 4.7062765</w:t>
+      </w:r>
+      <w:r>
+        <w:t xml:space="preserve">10^{-6}, 1.8012479</w:t>
+      </w:r>
+      <w:r>
+        <w:t xml:space="preserve">10^{-6}, 6.3322385</w:t>
+      </w:r>
+      <w:r>
+        <w:t xml:space="preserve">10^{-9}, 1.1010365</w:t>
+      </w:r>
+      <w:r>
+        <w:t xml:space="preserve">10^{-5}, 3.1981081</w:t>
+      </w:r>
+      <w:r>
+        <w:t xml:space="preserve">10^{-6}, 8.5769771</w:t>
+      </w:r>
+      <w:r>
+        <w:t xml:space="preserve">10^{-6}, 1.6853864</w:t>
+      </w:r>
+      <w:r>
+        <w:t xml:space="preserve">10^{-6}, 7.6457228</w:t>
+      </w:r>
+      <w:r>
+        <w:t xml:space="preserve">10^{-6}, 7.63723</w:t>
+      </w:r>
+      <w:r>
+        <w:t xml:space="preserve">10^{-6}, 4.8809569</w:t>
+      </w:r>
+      <w:r>
+        <w:t xml:space="preserve">10^{-6}, 8.5991063</w:t>
+      </w:r>
+      <w:r>
+        <w:t xml:space="preserve">10^{-6}, 3.9681594</w:t>
+      </w:r>
+      <w:r>
+        <w:t xml:space="preserve">10^{-6}, 5.2526978</w:t>
+      </w:r>
+      <w:r>
+        <w:t xml:space="preserve">10^{-6}, 3.1404896</w:t>
+      </w:r>
+      <w:r>
+        <w:t xml:space="preserve">10^{-6}, 9.7526537</w:t>
+      </w:r>
+      <w:r>
+        <w:t xml:space="preserve">10^{-6}, 4.9731621</w:t>
+      </w:r>
+      <w:r>
+        <w:t xml:space="preserve">10^{-6}, 6.2960716</w:t>
+      </w:r>
+      <w:r>
+        <w:t xml:space="preserve">10^{-6}, 5.8468722</w:t>
+      </w:r>
+      <w:r>
+        <w:t xml:space="preserve">10^{-7}, 6.5683398</w:t>
+      </w:r>
+      <w:r>
+        <w:t xml:space="preserve">10^{-6}, 9.6523202</w:t>
+      </w:r>
+      <w:r>
+        <w:t xml:space="preserve">10^{-6}, 3.7408152</w:t>
+      </w:r>
+      <w:r>
+        <w:t xml:space="preserve">10^{-6}, 6.3850901</w:t>
+      </w:r>
+      <w:r>
+        <w:t xml:space="preserve">10^{-6}, 8.2460941</w:t>
+      </w:r>
+      <w:r>
+        <w:t xml:space="preserve">10^{-6}, 4.4033145</w:t>
+      </w:r>
+      <w:r>
+        <w:t xml:space="preserve">10^{-6}, 2.1879118</w:t>
+      </w:r>
+      <w:r>
+        <w:t xml:space="preserve">10^{-6}, 5.3447759</w:t>
+      </w:r>
+      <w:r>
+        <w:t xml:space="preserve">10^{-6}, 3.0273434</w:t>
+      </w:r>
+      <w:r>
+        <w:t xml:space="preserve">10^{-6}, 3.489322</w:t>
+      </w:r>
+      <w:r>
+        <w:t xml:space="preserve">10^{-7}, 8.1569875</w:t>
+      </w:r>
+      <w:r>
+        <w:t xml:space="preserve">10^{-6}, 5.6530678</w:t>
+      </w:r>
+      <w:r>
+        <w:t xml:space="preserve">10^{-6}, 2.2798228</w:t>
+      </w:r>
+      <w:r>
+        <w:t xml:space="preserve">10^{-6}, 4.2686417</w:t>
+      </w:r>
+      <w:r>
+        <w:t xml:space="preserve">10^{-6}, 6.5160472</w:t>
+      </w:r>
+      <w:r>
+        <w:t xml:space="preserve">10^{-6}, 5.7949871</w:t>
+      </w:r>
+      <w:r>
+        <w:t xml:space="preserve">10^{-6}, 7.212438</w:t>
+      </w:r>
+      <w:r>
+        <w:t xml:space="preserve">10^{-6}, 8.134115</w:t>
+      </w:r>
+      <w:r>
+        <w:t xml:space="preserve">10^{-6}, 7.3459279</w:t>
+      </w:r>
+      <w:r>
+        <w:t xml:space="preserve">10^{-6}, 1.1053214</w:t>
+      </w:r>
+      <w:r>
+        <w:t xml:space="preserve">10^{-5}, 5.5630517</w:t>
+      </w:r>
+      <w:r>
+        <w:t xml:space="preserve">10^{-6}, -2.5071715</w:t>
+      </w:r>
+      <w:r>
+        <w:t xml:space="preserve">10^{-6}, 2.1813901</w:t>
+      </w:r>
+      <w:r>
+        <w:t xml:space="preserve">10^{-6}, 4.9232634</w:t>
+      </w:r>
+      <w:r>
+        <w:t xml:space="preserve">10^{-6}, 7.3724744</w:t>
+      </w:r>
+      <w:r>
+        <w:t xml:space="preserve">10^{-6}, 1.2100252</w:t>
+      </w:r>
+      <w:r>
+        <w:t xml:space="preserve">10^{-5}, 3.3092145</w:t>
+      </w:r>
+      <w:r>
+        <w:t xml:space="preserve">10^{-6}, 7.8452096</w:t>
+      </w:r>
+      <w:r>
+        <w:t xml:space="preserve">10^{-6}, 7.0068017</w:t>
+      </w:r>
+      <w:r>
+        <w:t xml:space="preserve">10^{-6}, 3.2958347</w:t>
+      </w:r>
+      <w:r>
+        <w:t xml:space="preserve">10^{-6}, 5.1844099</w:t>
+      </w:r>
+      <w:r>
+        <w:t xml:space="preserve">10^{-6}, 9.2621195</w:t>
+      </w:r>
+      <w:r>
+        <w:t xml:space="preserve">10^{-6}, 5.2831065</w:t>
+      </w:r>
+      <w:r>
+        <w:t xml:space="preserve">10^{-6}, 5.0386179</w:t>
+      </w:r>
+      <w:r>
+        <w:t xml:space="preserve">10^{-6}, 6.8450997</w:t>
+      </w:r>
+      <w:r>
+        <w:t xml:space="preserve">10^{-6}, 3.9529529</w:t>
+      </w:r>
+      <w:r>
+        <w:t xml:space="preserve">10^{-6}, 5.4337683</w:t>
+      </w:r>
+      <w:r>
+        <w:t xml:space="preserve">10^{-6}, 3.3953913</w:t>
+      </w:r>
+      <w:r>
+        <w:t xml:space="preserve">10^{-6}, 5.4706955</w:t>
+      </w:r>
+      <w:r>
+        <w:t xml:space="preserve">10^{-6}, 2.3457063</w:t>
+      </w:r>
+      <w:r>
+        <w:t xml:space="preserve">10^{-6}, 5.6815701</w:t>
+      </w:r>
+      <w:r>
+        <w:t xml:space="preserve">10^{-6}, 6.9515644</w:t>
+      </w:r>
+      <w:r>
+        <w:t xml:space="preserve">10^{-6}, 5.4205728</w:t>
+      </w:r>
+      <w:r>
+        <w:t xml:space="preserve">10^{-6}, 8.151772</w:t>
+      </w:r>
+      <w:r>
+        <w:t xml:space="preserve">10^{-6}, 8.1114114</w:t>
+      </w:r>
+      <w:r>
+        <w:t xml:space="preserve">10^{-6}, 4.8069408</w:t>
+      </w:r>
+      <w:r>
+        <w:t xml:space="preserve">10^{-6}, 5.87551</w:t>
+      </w:r>
+      <w:r>
+        <w:t xml:space="preserve">10^{-6}, 4.3109427</w:t>
+      </w:r>
+      <w:r>
+        <w:t xml:space="preserve">10^{-6}, 3.5467059</w:t>
+      </w:r>
+      <w:r>
+        <w:t xml:space="preserve">10^{-6}, 6.7634077</w:t>
+      </w:r>
+      <w:r>
+        <w:t xml:space="preserve">10^{-6}, 3.4290865</w:t>
+      </w:r>
+      <w:r>
+        <w:t xml:space="preserve">10^{-6}, 4.6185864</w:t>
+      </w:r>
+      <w:r>
+        <w:t xml:space="preserve">10^{-6}, 9.0601449</w:t>
+      </w:r>
+      <w:r>
+        <w:t xml:space="preserve">10^{-6}, 3.3864631</w:t>
+      </w:r>
+      <w:r>
+        <w:t xml:space="preserve">10^{-6}, 1.3485678</w:t>
+      </w:r>
+      <w:r>
+        <w:t xml:space="preserve">10^{-6}, 5.1230174</w:t>
+      </w:r>
+      <w:r>
+        <w:t xml:space="preserve">10^{-6}, 5.60282</w:t>
+      </w:r>
+      <w:r>
+        <w:t xml:space="preserve">10^{-6}, 2.314581</w:t>
+      </w:r>
+      <w:r>
+        <w:t xml:space="preserve">10^{-6}, 6.9490419</w:t>
+      </w:r>
+      <w:r>
+        <w:t xml:space="preserve">10^{-6}, 4.5919836</w:t>
+      </w:r>
+      <w:r>
+        <w:t xml:space="preserve">10^{-6}, 4.0760089</w:t>
+      </w:r>
+      <w:r>
+        <w:t xml:space="preserve">10^{-6}, 8.5020018</w:t>
+      </w:r>
+      <w:r>
+        <w:t xml:space="preserve">10^{-6}, 6.5495141</w:t>
+      </w:r>
+      <w:r>
+        <w:t xml:space="preserve">10^{-6}, 7.0256556</w:t>
+      </w:r>
+      <w:r>
+        <w:t xml:space="preserve">10^{-6}, 7.0684105</w:t>
+      </w:r>
+      <w:r>
+        <w:t xml:space="preserve">10^{-6}, 3.1725043</w:t>
+      </w:r>
+      <w:r>
+        <w:t xml:space="preserve">10^{-6}, 4.6023223</w:t>
+      </w:r>
+      <w:r>
+        <w:t xml:space="preserve">10^{-6}, 3.1730403</w:t>
+      </w:r>
+      <w:r>
+        <w:t xml:space="preserve">10^{-6}, 8.6672109</w:t>
+      </w:r>
+      <w:r>
+        <w:t xml:space="preserve">10^{-7}, 8.5102211</w:t>
+      </w:r>
+      <w:r>
+        <w:t xml:space="preserve">10^{-6}, 8.11121</w:t>
+      </w:r>
+      <w:r>
+        <w:t xml:space="preserve">10^{-6}, 2.3116794</w:t>
+      </w:r>
+      <w:r>
+        <w:t xml:space="preserve">10^{-6}, 6.5377826</w:t>
+      </w:r>
+      <w:r>
+        <w:t xml:space="preserve">10^{-6} as seen in Table 3.</w:t>
       </w:r>
     </w:p>
     <w:p>
       <w:pPr>
         <w:pStyle w:val="Heading1"/>
       </w:pPr>
-      <w:bookmarkStart w:id="26" w:name="references"/>
+      <w:bookmarkStart w:id="33" w:name="conclusion"/>
+      <w:r>
+        <w:t xml:space="preserve">Conclusion</w:t>
+      </w:r>
+      <w:bookmarkEnd w:id="33"/>
+    </w:p>
+    <w:p>
+      <w:pPr>
+        <w:pStyle w:val="FirstParagraph"/>
+      </w:pPr>
+      <w:r>
+        <w:t xml:space="preserve">We have discussed in the paper</w:t>
+      </w:r>
+      <w:r>
+        <w:t xml:space="preserve"> </w:t>
+      </w:r>
+      <w:r>
+        <w:t xml:space="preserve">(Epple, Gordon, and Sieg</w:t>
+      </w:r>
+      <w:r>
+        <w:t xml:space="preserve"> </w:t>
+      </w:r>
+      <w:hyperlink w:anchor="ref-epple2010new">
+        <w:r>
+          <w:rPr>
+            <w:rStyle w:val="Hyperlink"/>
+          </w:rPr>
+          <w:t xml:space="preserve">2010</w:t>
+        </w:r>
+      </w:hyperlink>
+      <w:r>
+        <w:t xml:space="preserve">)</w:t>
+      </w:r>
+      <w:r>
+        <w:t xml:space="preserve"> </w:t>
+      </w:r>
+      <w:r>
+        <w:t xml:space="preserve">about how to estimate the production function for housing. In order to do so, we have worked on calculating the estimation functions and supply functions. We encountered a bit of blockage in calculating the ordinary differential equations since the original paper by</w:t>
+      </w:r>
+      <w:r>
+        <w:t xml:space="preserve"> </w:t>
+      </w:r>
+      <w:r>
+        <w:t xml:space="preserve">(Epple, Gordon, and Sieg</w:t>
+      </w:r>
+      <w:r>
+        <w:t xml:space="preserve"> </w:t>
+      </w:r>
+      <w:hyperlink w:anchor="ref-epple2010new">
+        <w:r>
+          <w:rPr>
+            <w:rStyle w:val="Hyperlink"/>
+          </w:rPr>
+          <w:t xml:space="preserve">2010</w:t>
+        </w:r>
+      </w:hyperlink>
+      <w:r>
+        <w:t xml:space="preserve">)</w:t>
+      </w:r>
+      <w:r>
+        <w:t xml:space="preserve"> </w:t>
+      </w:r>
+      <w:r>
+        <w:t xml:space="preserve">calculated it using the now-obsolete</w:t>
+      </w:r>
+      <w:r>
+        <w:t xml:space="preserve"> </w:t>
+      </w:r>
+      <w:r>
+        <w:t xml:space="preserve">‘</w:t>
+      </w:r>
+      <w:r>
+        <w:t xml:space="preserve">odesolve</w:t>
+      </w:r>
+      <w:r>
+        <w:t xml:space="preserve">’</w:t>
+      </w:r>
+      <w:r>
+        <w:t xml:space="preserve"> </w:t>
+      </w:r>
+      <w:r>
+        <w:t xml:space="preserve">package. We were successful in replacing its dependencies with the</w:t>
+      </w:r>
+      <w:r>
+        <w:t xml:space="preserve"> </w:t>
+      </w:r>
+      <w:r>
+        <w:t xml:space="preserve">‘</w:t>
+      </w:r>
+      <w:r>
+        <w:t xml:space="preserve">deSolve</w:t>
+      </w:r>
+      <w:r>
+        <w:t xml:space="preserve">’</w:t>
+      </w:r>
+      <w:r>
+        <w:t xml:space="preserve"> </w:t>
+      </w:r>
+      <w:r>
+        <w:t xml:space="preserve">package. Since price and quantities for house are rarely observed individually, we treated these two metrics as latent variables. Thus, we were able to calculate the production function without resorting to strong functional form assumptions. Of the three main functions: estimation, supply and production, we have replicated the first two functions with different linear model and loss functions. Compared to the four models used in</w:t>
+      </w:r>
+      <w:r>
+        <w:t xml:space="preserve"> </w:t>
+      </w:r>
+      <w:r>
+        <w:t xml:space="preserve">(Epple, Gordon, and Sieg</w:t>
+      </w:r>
+      <w:r>
+        <w:t xml:space="preserve"> </w:t>
+      </w:r>
+      <w:hyperlink w:anchor="ref-epple2010new">
+        <w:r>
+          <w:rPr>
+            <w:rStyle w:val="Hyperlink"/>
+          </w:rPr>
+          <w:t xml:space="preserve">2010</w:t>
+        </w:r>
+      </w:hyperlink>
+      <w:r>
+        <w:t xml:space="preserve">)</w:t>
+      </w:r>
+      <w:r>
+        <w:t xml:space="preserve"> </w:t>
+      </w:r>
+      <w:r>
+        <w:t xml:space="preserve">for estimating the</w:t>
+      </w:r>
+      <w:r>
+        <w:t xml:space="preserve"> </w:t>
+      </w:r>
+      <m:oMath>
+        <m:r>
+          <m:t>r</m:t>
+        </m:r>
+        <m:r>
+          <m:t>(</m:t>
+        </m:r>
+        <m:r>
+          <m:t>v</m:t>
+        </m:r>
+        <m:r>
+          <m:t>)</m:t>
+        </m:r>
+      </m:oMath>
+      <w:r>
+        <w:t xml:space="preserve">, our Gaussian Generalized Log Linear Model and Gradient Descent Log Linear Model had similar performance. The result is illustrated in Table 1. The main insight behind the approach is that the observed variation in land prices and housing values per unit of land is sufficient to identify the housing supply function per unit of land. For estimating the supplyfunctions, we have replicated the results using Gaussian Generalized Log Linear Model.Given the supply function per unit of land it is straightforward to recover the underlying production function.The production functions for housing plays an important role in conducting applied general equilibrium policy analysis. Many urban policies—such as school voucher programs, property tax reforms, urban development policies are likely to affect the demand for housing and residential sorting patterns.</w:t>
+      </w:r>
+    </w:p>
+    <w:p>
+      <w:pPr>
+        <w:pStyle w:val="Heading1"/>
+      </w:pPr>
+      <w:bookmarkStart w:id="34" w:name="references"/>
       <w:r>
         <w:t xml:space="preserve">References</w:t>
       </w:r>
-      <w:bookmarkEnd w:id="26"/>
+      <w:bookmarkEnd w:id="34"/>
     </w:p>
     <w:p>
       <w:pPr>
@@ -972,8 +2831,8 @@
         <w:t xml:space="preserve">1.@epple2010new</w:t>
       </w:r>
     </w:p>
-    <w:bookmarkStart w:id="28" w:name="refs"/>
-    <w:bookmarkStart w:id="27" w:name="ref-epple2010new"/>
+    <w:bookmarkStart w:id="36" w:name="refs"/>
+    <w:bookmarkStart w:id="35" w:name="ref-epple2010new"/>
     <w:p>
       <w:pPr>
         <w:pStyle w:val="Bibliography"/>
@@ -997,8 +2856,8 @@
         <w:t xml:space="preserve">100 (3): 905–24.</w:t>
       </w:r>
     </w:p>
-    <w:bookmarkEnd w:id="27"/>
-    <w:bookmarkEnd w:id="28"/>
+    <w:bookmarkEnd w:id="35"/>
+    <w:bookmarkEnd w:id="36"/>
     <w:sectPr/>
   </w:body>
 </w:document>
@@ -1030,109 +2889,6 @@
 <file path=word/numbering.xml><?xml version="1.0" encoding="utf-8"?>
 <w:numbering xmlns:w="http://schemas.openxmlformats.org/wordprocessingml/2006/main">
   <w:abstractNum w:abstractNumId="990">
-    <w:nsid w:val="170cd2de"/>
-    <w:multiLevelType w:val="multilevel"/>
-    <w:lvl w:ilvl="0">
-      <w:numFmt w:val="bullet"/>
-      <w:lvlText w:val=" "/>
-      <w:lvlJc w:val="left"/>
-      <w:pPr>
-        <w:tabs>
-          <w:tab w:val="num" w:pos="0"/>
-        </w:tabs>
-        <w:ind w:left="480" w:hanging="480"/>
-      </w:pPr>
-    </w:lvl>
-    <w:lvl w:ilvl="1">
-      <w:numFmt w:val="bullet"/>
-      <w:lvlText w:val=" "/>
-      <w:lvlJc w:val="left"/>
-      <w:pPr>
-        <w:tabs>
-          <w:tab w:val="num" w:pos="720"/>
-        </w:tabs>
-        <w:ind w:left="1200" w:hanging="480"/>
-      </w:pPr>
-    </w:lvl>
-    <w:lvl w:ilvl="2">
-      <w:numFmt w:val="bullet"/>
-      <w:lvlText w:val=" "/>
-      <w:lvlJc w:val="left"/>
-      <w:pPr>
-        <w:tabs>
-          <w:tab w:val="num" w:pos="1440"/>
-        </w:tabs>
-        <w:ind w:left="1920" w:hanging="480"/>
-      </w:pPr>
-    </w:lvl>
-    <w:lvl w:ilvl="3">
-      <w:numFmt w:val="bullet"/>
-      <w:lvlText w:val=" "/>
-      <w:lvlJc w:val="left"/>
-      <w:pPr>
-        <w:tabs>
-          <w:tab w:val="num" w:pos="2160"/>
-        </w:tabs>
-        <w:ind w:left="2640" w:hanging="480"/>
-      </w:pPr>
-    </w:lvl>
-    <w:lvl w:ilvl="4">
-      <w:numFmt w:val="bullet"/>
-      <w:lvlText w:val=" "/>
-      <w:lvlJc w:val="left"/>
-      <w:pPr>
-        <w:tabs>
-          <w:tab w:val="num" w:pos="2880"/>
-        </w:tabs>
-        <w:ind w:left="3360" w:hanging="480"/>
-      </w:pPr>
-    </w:lvl>
-    <w:lvl w:ilvl="5">
-      <w:numFmt w:val="bullet"/>
-      <w:lvlText w:val=" "/>
-      <w:lvlJc w:val="left"/>
-      <w:pPr>
-        <w:tabs>
-          <w:tab w:val="num" w:pos="3600"/>
-        </w:tabs>
-        <w:ind w:left="4080" w:hanging="480"/>
-      </w:pPr>
-    </w:lvl>
-    <w:lvl w:ilvl="6">
-      <w:numFmt w:val="bullet"/>
-      <w:lvlText w:val=" "/>
-      <w:lvlJc w:val="left"/>
-      <w:pPr>
-        <w:tabs>
-          <w:tab w:val="num" w:pos="4320"/>
-        </w:tabs>
-        <w:ind w:left="4800" w:hanging="480"/>
-      </w:pPr>
-    </w:lvl>
-    <w:lvl w:ilvl="7">
-      <w:numFmt w:val="bullet"/>
-      <w:lvlText w:val=" "/>
-      <w:lvlJc w:val="left"/>
-      <w:pPr>
-        <w:tabs>
-          <w:tab w:val="num" w:pos="5040"/>
-        </w:tabs>
-        <w:ind w:left="5520" w:hanging="480"/>
-      </w:pPr>
-    </w:lvl>
-    <w:lvl w:ilvl="8">
-      <w:numFmt w:val="bullet"/>
-      <w:lvlText w:val=" "/>
-      <w:lvlJc w:val="left"/>
-      <w:pPr>
-        <w:tabs>
-          <w:tab w:val="num" w:pos="5760"/>
-        </w:tabs>
-        <w:ind w:left="6240" w:hanging="480"/>
-      </w:pPr>
-    </w:lvl>
-  </w:abstractNum>
-  <w:abstractNum w:abstractNumId="990">
     <w:nsid w:val="2c1ae401"/>
     <w:multiLevelType w:val="multilevel"/>
     <w:lvl w:ilvl="0">
@@ -1235,9 +2991,6 @@
       </w:pPr>
     </w:lvl>
   </w:abstractNum>
-  <w:num w:numId="1000">
-    <w:abstractNumId w:val="990"/>
-  </w:num>
   <w:num w:numId="1000">
     <w:abstractNumId w:val="990"/>
   </w:num>

</xml_diff>

<commit_message>
Added original plots in Rmd for comparison
</commit_message>
<xml_diff>
--- a/Analysis/paper.docx
+++ b/Analysis/paper.docx
@@ -143,7 +143,7 @@
         <w:pStyle w:val="Date"/>
       </w:pPr>
       <w:r>
-        <w:t xml:space="preserve">24</w:t>
+        <w:t xml:space="preserve">25</w:t>
       </w:r>
       <w:r>
         <w:t xml:space="preserve"> </w:t>
@@ -1232,7 +1232,7 @@
         <w:t xml:space="preserve"> </w:t>
       </w:r>
       <w:r>
-        <w:t xml:space="preserve">??</w:t>
+        <w:t xml:space="preserve">2</w:t>
       </w:r>
       <w:r>
         <w:t xml:space="preserve">, we find that the supply functions are relatively similar for all the original models and we were able to replicate similar results for the GLM log-linear model.</w:t>
@@ -1304,7 +1304,7 @@
         <w:t xml:space="preserve"> </w:t>
       </w:r>
       <w:r>
-        <w:t xml:space="preserve">??</w:t>
+        <w:t xml:space="preserve">3</w:t>
       </w:r>
       <w:r>
         <w:t xml:space="preserve">, we find that the production functions are similar for all the original models and we were able to replicate similar results for the GLM log-linear model.</w:t>
@@ -1432,27 +1432,179 @@
     </w:p>
     <w:p>
       <w:pPr>
+        <w:pStyle w:val="CaptionedFigure"/>
+      </w:pPr>
+      <w:r>
+        <w:drawing>
+          <wp:inline>
+            <wp:extent cx="5334000" cy="4120381"/>
+            <wp:effectExtent b="0" l="0" r="0" t="0"/>
+            <wp:docPr descr="Figure 6: Log-Linear supply function with 95 % confidence band" title="" id="1" name="Picture"/>
+            <a:graphic>
+              <a:graphicData uri="http://schemas.openxmlformats.org/drawingml/2006/picture">
+                <pic:pic>
+                  <pic:nvPicPr>
+                    <pic:cNvPr descr="Log_linear_supply_func_plot.png" id="0" name="Picture"/>
+                    <pic:cNvPicPr>
+                      <a:picLocks noChangeArrowheads="1" noChangeAspect="1"/>
+                    </pic:cNvPicPr>
+                  </pic:nvPicPr>
+                  <pic:blipFill>
+                    <a:blip r:embed="rId32"/>
+                    <a:stretch>
+                      <a:fillRect/>
+                    </a:stretch>
+                  </pic:blipFill>
+                  <pic:spPr bwMode="auto">
+                    <a:xfrm>
+                      <a:off x="0" y="0"/>
+                      <a:ext cx="5334000" cy="4120381"/>
+                    </a:xfrm>
+                    <a:prstGeom prst="rect">
+                      <a:avLst/>
+                    </a:prstGeom>
+                    <a:noFill/>
+                    <a:ln w="9525">
+                      <a:noFill/>
+                      <a:headEnd/>
+                      <a:tailEnd/>
+                    </a:ln>
+                  </pic:spPr>
+                </pic:pic>
+              </a:graphicData>
+            </a:graphic>
+          </wp:inline>
+        </w:drawing>
+      </w:r>
+    </w:p>
+    <w:p>
+      <w:pPr>
+        <w:pStyle w:val="ImageCaption"/>
+      </w:pPr>
+      <w:r>
+        <w:t xml:space="preserve">Figure 6: Log-Linear supply function with 95 % confidence band</w:t>
+      </w:r>
+    </w:p>
+    <w:p>
+      <w:pPr>
+        <w:pStyle w:val="CaptionedFigure"/>
+      </w:pPr>
+      <w:r>
+        <w:drawing>
+          <wp:inline>
+            <wp:extent cx="5334000" cy="4296103"/>
+            <wp:effectExtent b="0" l="0" r="0" t="0"/>
+            <wp:docPr descr="Figure 7: Log-Linear supply function with 95 % confidence band" title="" id="1" name="Picture"/>
+            <a:graphic>
+              <a:graphicData uri="http://schemas.openxmlformats.org/drawingml/2006/picture">
+                <pic:pic>
+                  <pic:nvPicPr>
+                    <pic:cNvPr descr="log_linear_production_function_plot.png" id="0" name="Picture"/>
+                    <pic:cNvPicPr>
+                      <a:picLocks noChangeArrowheads="1" noChangeAspect="1"/>
+                    </pic:cNvPicPr>
+                  </pic:nvPicPr>
+                  <pic:blipFill>
+                    <a:blip r:embed="rId33"/>
+                    <a:stretch>
+                      <a:fillRect/>
+                    </a:stretch>
+                  </pic:blipFill>
+                  <pic:spPr bwMode="auto">
+                    <a:xfrm>
+                      <a:off x="0" y="0"/>
+                      <a:ext cx="5334000" cy="4296103"/>
+                    </a:xfrm>
+                    <a:prstGeom prst="rect">
+                      <a:avLst/>
+                    </a:prstGeom>
+                    <a:noFill/>
+                    <a:ln w="9525">
+                      <a:noFill/>
+                      <a:headEnd/>
+                      <a:tailEnd/>
+                    </a:ln>
+                  </pic:spPr>
+                </pic:pic>
+              </a:graphicData>
+            </a:graphic>
+          </wp:inline>
+        </w:drawing>
+      </w:r>
+    </w:p>
+    <w:p>
+      <w:pPr>
+        <w:pStyle w:val="ImageCaption"/>
+      </w:pPr>
+      <w:r>
+        <w:t xml:space="preserve">Figure 7: Log-Linear supply function with 95 % confidence band</w:t>
+      </w:r>
+    </w:p>
+    <w:p>
+      <w:pPr>
         <w:pStyle w:val="BodyText"/>
       </w:pPr>
       <w:r>
-        <w:t xml:space="preserve">We were also able to replicate the supply and production functions with a 95% confidence interval band for GLM log-linear model as seen in Figures @</w:t>
-      </w:r>
-      <w:r>
-        <w:t xml:space="preserve">(fig:glm-supply-func-confidence-band) and @</w:t>
-      </w:r>
-      <w:r>
-        <w:t xml:space="preserve">(fig:glm-production-func-confidence-band) and the plots are similar to the plots produced in the original paper.</w:t>
+        <w:t xml:space="preserve">We were also able to replicate the supply and production functions with a 95% confidence interval band for GLM log-linear model as seen in Figures</w:t>
+      </w:r>
+      <w:r>
+        <w:t xml:space="preserve"> </w:t>
+      </w:r>
+      <w:r>
+        <w:t xml:space="preserve">4</w:t>
+      </w:r>
+      <w:r>
+        <w:t xml:space="preserve"> </w:t>
+      </w:r>
+      <w:r>
+        <w:t xml:space="preserve">and</w:t>
+      </w:r>
+      <w:r>
+        <w:t xml:space="preserve"> </w:t>
+      </w:r>
+      <w:r>
+        <w:t xml:space="preserve">5</w:t>
+      </w:r>
+      <w:r>
+        <w:t xml:space="preserve"> </w:t>
+      </w:r>
+      <w:r>
+        <w:t xml:space="preserve">and the plots are similar to the plots produced in the original paper, as seen in Figures</w:t>
+      </w:r>
+      <w:r>
+        <w:t xml:space="preserve"> </w:t>
+      </w:r>
+      <w:r>
+        <w:t xml:space="preserve">6</w:t>
+      </w:r>
+      <w:r>
+        <w:t xml:space="preserve"> </w:t>
+      </w:r>
+      <w:r>
+        <w:t xml:space="preserve">and</w:t>
+      </w:r>
+      <w:r>
+        <w:t xml:space="preserve"> </w:t>
+      </w:r>
+      <w:r>
+        <w:t xml:space="preserve">7</w:t>
+      </w:r>
+      <w:r>
+        <w:t xml:space="preserve"> </w:t>
+      </w:r>
+      <w:r>
+        <w:t xml:space="preserve">.</w:t>
       </w:r>
     </w:p>
     <w:p>
       <w:pPr>
         <w:pStyle w:val="Heading3"/>
       </w:pPr>
-      <w:bookmarkStart w:id="32" w:name="X863fe8e23823c94689149727e53fa12a5292f77"/>
+      <w:bookmarkStart w:id="34" w:name="X863fe8e23823c94689149727e53fa12a5292f77"/>
       <w:r>
         <w:t xml:space="preserve">Replication of non-linear regressor estimation using HNIP</w:t>
       </w:r>
-      <w:bookmarkEnd w:id="32"/>
+      <w:bookmarkEnd w:id="34"/>
     </w:p>
     <w:p>
       <w:pPr>
@@ -1462,42 +1614,6 @@
         <w:rPr>
           <w:rStyle w:val="VerbatimChar"/>
         </w:rPr>
-        <w:t xml:space="preserve">#&gt; [1] "b =  50"</w:t>
-      </w:r>
-      <w:r>
-        <w:br/>
-      </w:r>
-      <w:r>
-        <w:rPr>
-          <w:rStyle w:val="VerbatimChar"/>
-        </w:rPr>
-        <w:t xml:space="preserve">#&gt; [1] "b =  100"</w:t>
-      </w:r>
-      <w:r>
-        <w:br/>
-      </w:r>
-      <w:r>
-        <w:rPr>
-          <w:rStyle w:val="VerbatimChar"/>
-        </w:rPr>
-        <w:t xml:space="preserve">#&gt; [1] "b =  150"</w:t>
-      </w:r>
-      <w:r>
-        <w:br/>
-      </w:r>
-      <w:r>
-        <w:rPr>
-          <w:rStyle w:val="VerbatimChar"/>
-        </w:rPr>
-        <w:t xml:space="preserve">#&gt; [1] "b =  200"</w:t>
-      </w:r>
-      <w:r>
-        <w:br/>
-      </w:r>
-      <w:r>
-        <w:rPr>
-          <w:rStyle w:val="VerbatimChar"/>
-        </w:rPr>
         <w:t xml:space="preserve">#&gt; </w:t>
       </w:r>
       <w:r>
@@ -1543,16 +1659,16 @@
         <w:rPr>
           <w:rStyle w:val="VerbatimChar"/>
         </w:rPr>
-        <w:t xml:space="preserve">#&gt; v   0.183760  0.014694</w:t>
-      </w:r>
-      <w:r>
-        <w:br/>
-      </w:r>
-      <w:r>
-        <w:rPr>
-          <w:rStyle w:val="VerbatimChar"/>
-        </w:rPr>
-        <w:t xml:space="preserve">#&gt; v2 -0.000728  0.000286</w:t>
+        <w:t xml:space="preserve">#&gt; v   0.184479  0.012970</w:t>
+      </w:r>
+      <w:r>
+        <w:br/>
+      </w:r>
+      <w:r>
+        <w:rPr>
+          <w:rStyle w:val="VerbatimChar"/>
+        </w:rPr>
+        <w:t xml:space="preserve">#&gt; v2 -0.000758  0.000264</w:t>
       </w:r>
       <w:r>
         <w:br/>
@@ -1578,1084 +1694,33 @@
         <w:pStyle w:val="FirstParagraph"/>
       </w:pPr>
       <w:r>
-        <w:t xml:space="preserve">The r(v) function replicated using bayesian regression for third order polynomial is similar to the one estimated in the original paper using OL based Linear Regression model. The original paper produced a mean of 0.1732, –0.0005 and 0.000004 for V, V^2 and V^3 coeffiecients respectively and the replicated bayesian model produced similar means of 0.1571414, 0.1974321, 0.1845944, 0.1937378, 0.1789349, 0.1853479, 0.1632442, 0.1926945, 0.1777135, 0.1748193, 0.1832344, 0.1784545, 0.1736887, 0.1556265, 0.1938892, 0.198636, 0.1791989, 0.171401, 0.1911445, 0.1756891, 0.1785683, 0.1881467, 0.1611236, 0.1800487, 0.1541588, 0.1790531, 0.175331, 0.1986219, 0.1711917, 0.1537975, 0.1826019, 0.1837901, 0.1789733, 0.1626637, 0.1562212, 0.1760184, 0.1928155, 0.1951982, 0.1850273, 0.1920634, 0.1903951, 0.1728004, 0.1864623, 0.1975428, 0.1597642, 0.165484, 0.1870756, 0.2456699, 0.1861133, 0.1832708, 0.1891613, 0.1900862, 0.1908093, 0.1793824, 0.1881452, 0.1905851, 0.1627828, 0.1609597, 0.1891364, 0.1863665, 0.1725811, 0.1783464, 0.1833543, 0.1831838, 0.1783773, 0.1805274, 0.1837443, 0.1692425, 0.1881148, 0.1686301, 0.1864997, 0.1751258, 0.1856395, 0.1858922, 0.1824825, 0.2060057, 0.1618497, 0.1823593, 0.1753995, 0.1794314, 0.1975254, 0.1882884, 0.173956, 0.1879706, 0.1878013, 0.1860872, 0.2011392, 0.1675923, 0.1889126, 0.1795144, 0.1850032, 0.1867006, 0.1948219, 0.1928322, 0.1895926, 0.2039319, 0.18199, 0.1753207, 0.1763776, 0.1886995, 0.1641502, 0.1837799, 0.188356, 0.1886059, 0.1835931, 0.1705427, 0.1898898, 0.195776, 0.1663058, 0.2321959, 0.166244, 0.1767671, 0.1776145, 0.1874019, 0.1842622, 0.1519577, 0.1860024, 0.1884098, 0.1928026, 0.1915209, 0.1653491, 0.1940417, 0.1582433, 0.1913054, 0.1899646, 0.172679, 0.1490564, 0.1900811, 0.1879824, 0.2118884, 0.2575236, 0.1931339, 0.1852599, 0.1860116, 0.1857511, 0.2033792, 0.1719425, 0.175734, 0.1926851, 0.1728064, 0.1785678, 0.1920377, 0.1849353, 0.1661418, 0.1858219, 0.1879296, 0.184646, 0.1705703, 0.1569488, 0.1913302, 0.1868216, 0.1855864, 0.1742829, 0.1826864, 0.1952479, 0.1888468, 0.1942446, 0.1939265, 0.1953612, 0.1811091, 0.1844197, 0.1763204, 0.1482183, 0.1836174, 0.1631999, 0.1848866, 0.1935156, 0.1815208, 0.1920632, 0.1729343, 0.1880518, 0.1811176, 0.1926168, 0.179931, 0.1857279, 0.2176515, 0.1870213, 0.1861597, 0.1954166, 0.1915845, 0.1558351, 0.1942403, 0.1903867, 0.2309615, 0.1999301, 0.1867872, 0.2053885, 0.1857552, 0.1878995, 0.1894473, 0.1773877, 0.1881473, 0.1970659, 0.2042356, 0.1663358, 0.2019745, 0.1835182, 0.1866515, 0.1795865, 0.1815008,-3.8850575</w:t>
-      </w:r>
-      <w:r>
-        <w:t xml:space="preserve">10^{-4}, -5.6668692</w:t>
-      </w:r>
-      <w:r>
-        <w:t xml:space="preserve">10^{-4}, -5.851246</w:t>
-      </w:r>
-      <w:r>
-        <w:t xml:space="preserve">10^{-4}, -5.0150846</w:t>
-      </w:r>
-      <w:r>
-        <w:t xml:space="preserve">10^{-4}, -9.4237544</w:t>
-      </w:r>
-      <w:r>
-        <w:t xml:space="preserve">10^{-4}, -6.8342048</w:t>
-      </w:r>
-      <w:r>
-        <w:t xml:space="preserve">10^{-4}, -4.1160304</w:t>
-      </w:r>
-      <w:r>
-        <w:t xml:space="preserve">10^{-4}, -0.0011163, -5.204493</w:t>
-      </w:r>
-      <w:r>
-        <w:t xml:space="preserve">10^{-4}, -0.0011498, -0.0011354, -8.0331414</w:t>
-      </w:r>
-      <w:r>
-        <w:t xml:space="preserve">10^{-4}, -8.6920932</w:t>
-      </w:r>
-      <w:r>
-        <w:t xml:space="preserve">10^{-4}, -5.3138902</w:t>
-      </w:r>
-      <w:r>
-        <w:t xml:space="preserve">10^{-4}, -5.1941812</w:t>
-      </w:r>
-      <w:r>
-        <w:t xml:space="preserve">10^{-4}, -0.0010543, -7.6998876</w:t>
-      </w:r>
-      <w:r>
-        <w:t xml:space="preserve">10^{-4}, -5.1199812</w:t>
-      </w:r>
-      <w:r>
-        <w:t xml:space="preserve">10^{-4}, -9.1951438</w:t>
-      </w:r>
-      <w:r>
-        <w:t xml:space="preserve">10^{-4}, -9.0512461</w:t>
-      </w:r>
-      <w:r>
-        <w:t xml:space="preserve">10^{-4}, -0.0011796, -0.001058, -2.8948648</w:t>
-      </w:r>
-      <w:r>
-        <w:t xml:space="preserve">10^{-4}, -7.6042352</w:t>
-      </w:r>
-      <w:r>
-        <w:t xml:space="preserve">10^{-4}, -5.1369245</w:t>
-      </w:r>
-      <w:r>
-        <w:t xml:space="preserve">10^{-4}, -0.0013175, -0.0012545, -4.6058188</w:t>
-      </w:r>
-      <w:r>
-        <w:t xml:space="preserve">10^{-4}, -6.0184197</w:t>
-      </w:r>
-      <w:r>
-        <w:t xml:space="preserve">10^{-4}, -4.444369</w:t>
-      </w:r>
-      <w:r>
-        <w:t xml:space="preserve">10^{-4}, -6.2704252</w:t>
-      </w:r>
-      <w:r>
-        <w:t xml:space="preserve">10^{-4}, -7.5362865</w:t>
-      </w:r>
-      <w:r>
-        <w:t xml:space="preserve">10^{-4}, -8.4386583</w:t>
-      </w:r>
-      <w:r>
-        <w:t xml:space="preserve">10^{-4}, -7.6481752</w:t>
-      </w:r>
-      <w:r>
-        <w:t xml:space="preserve">10^{-4}, 4.9355165</w:t>
-      </w:r>
-      <w:r>
-        <w:t xml:space="preserve">10^{-5}, -0.0010268, -8.8529386</w:t>
-      </w:r>
-      <w:r>
-        <w:t xml:space="preserve">10^{-4}, -4.9388193</w:t>
-      </w:r>
-      <w:r>
-        <w:t xml:space="preserve">10^{-4}, -0.0011002, -0.0010687, -0.0011109, -7.772566</w:t>
-      </w:r>
-      <w:r>
-        <w:t xml:space="preserve">10^{-4}, -9.5715022</w:t>
-      </w:r>
-      <w:r>
-        <w:t xml:space="preserve">10^{-4}, -3.0539316</w:t>
-      </w:r>
-      <w:r>
-        <w:t xml:space="preserve">10^{-4}, -5.3650335</w:t>
-      </w:r>
-      <w:r>
-        <w:t xml:space="preserve">10^{-4}, -7.8080631</w:t>
-      </w:r>
-      <w:r>
-        <w:t xml:space="preserve">10^{-4}, -0.0010006, -8.8607977</w:t>
-      </w:r>
-      <w:r>
-        <w:t xml:space="preserve">10^{-4}, -7.8457677</w:t>
-      </w:r>
-      <w:r>
-        <w:t xml:space="preserve">10^{-4}, -8.3095209</w:t>
-      </w:r>
-      <w:r>
-        <w:t xml:space="preserve">10^{-4}, -5.7688932</w:t>
-      </w:r>
-      <w:r>
-        <w:t xml:space="preserve">10^{-4}, -6.4105027</w:t>
-      </w:r>
-      <w:r>
-        <w:t xml:space="preserve">10^{-4}, -4.1807424</w:t>
-      </w:r>
-      <w:r>
-        <w:t xml:space="preserve">10^{-4}, -7.4653499</w:t>
-      </w:r>
-      <w:r>
-        <w:t xml:space="preserve">10^{-4}, -4.6357427</w:t>
-      </w:r>
-      <w:r>
-        <w:t xml:space="preserve">10^{-4}, -4.1215379</w:t>
-      </w:r>
-      <w:r>
-        <w:t xml:space="preserve">10^{-4}, -3.8904567</w:t>
-      </w:r>
-      <w:r>
-        <w:t xml:space="preserve">10^{-4}, -4.5843</w:t>
-      </w:r>
-      <w:r>
-        <w:t xml:space="preserve">10^{-4}, -8.8696068</w:t>
-      </w:r>
-      <w:r>
-        <w:t xml:space="preserve">10^{-4}, -4.1470318</w:t>
-      </w:r>
-      <w:r>
-        <w:t xml:space="preserve">10^{-4}, -0.0010451, -7.5934231</w:t>
-      </w:r>
-      <w:r>
-        <w:t xml:space="preserve">10^{-4}, -0.001167, -0.0010973, -0.0013404, -6.2266431</w:t>
-      </w:r>
-      <w:r>
-        <w:t xml:space="preserve">10^{-4}, -5.2748043</w:t>
-      </w:r>
-      <w:r>
-        <w:t xml:space="preserve">10^{-4}, -4.1285229</w:t>
-      </w:r>
-      <w:r>
-        <w:t xml:space="preserve">10^{-4}, -9.500287</w:t>
-      </w:r>
-      <w:r>
-        <w:t xml:space="preserve">10^{-4}, -7.9399784</w:t>
-      </w:r>
-      <w:r>
-        <w:t xml:space="preserve">10^{-4}, -6.6790379</w:t>
-      </w:r>
-      <w:r>
-        <w:t xml:space="preserve">10^{-4}, -7.3217684</w:t>
-      </w:r>
-      <w:r>
-        <w:t xml:space="preserve">10^{-4}, -5.2689522</w:t>
-      </w:r>
-      <w:r>
-        <w:t xml:space="preserve">10^{-4}, -9.0236053</w:t>
-      </w:r>
-      <w:r>
-        <w:t xml:space="preserve">10^{-4}, -8.3787543</w:t>
-      </w:r>
-      <w:r>
-        <w:t xml:space="preserve">10^{-4}, -5.053076</w:t>
-      </w:r>
-      <w:r>
-        <w:t xml:space="preserve">10^{-4}, -2.6133548</w:t>
-      </w:r>
-      <w:r>
-        <w:t xml:space="preserve">10^{-4}, -0.001156, -7.7667011</w:t>
-      </w:r>
-      <w:r>
-        <w:t xml:space="preserve">10^{-4}, -0.0011097, -7.0635011</w:t>
-      </w:r>
-      <w:r>
-        <w:t xml:space="preserve">10^{-4}, -3.3955449</w:t>
-      </w:r>
-      <w:r>
-        <w:t xml:space="preserve">10^{-4}, -4.6333135</w:t>
-      </w:r>
-      <w:r>
-        <w:t xml:space="preserve">10^{-4}, -0.0012744, -0.0011494, -0.0015991, -3.9103344</w:t>
-      </w:r>
-      <w:r>
-        <w:t xml:space="preserve">10^{-4}, -3.0616473</w:t>
-      </w:r>
-      <w:r>
-        <w:t xml:space="preserve">10^{-4}, -8.0393751</w:t>
-      </w:r>
-      <w:r>
-        <w:t xml:space="preserve">10^{-4}, -0.0011017, -3.730842</w:t>
-      </w:r>
-      <w:r>
-        <w:t xml:space="preserve">10^{-4}, -3.3640109</w:t>
-      </w:r>
-      <w:r>
-        <w:t xml:space="preserve">10^{-4}, -7.906284</w:t>
-      </w:r>
-      <w:r>
-        <w:t xml:space="preserve">10^{-4}, -5.4575997</w:t>
-      </w:r>
-      <w:r>
-        <w:t xml:space="preserve">10^{-4}, -0.0011049, -3.5796175</w:t>
-      </w:r>
-      <w:r>
-        <w:t xml:space="preserve">10^{-4}, -7.3661111</w:t>
-      </w:r>
-      <w:r>
-        <w:t xml:space="preserve">10^{-4}, -0.0013527, -5.2904806</w:t>
-      </w:r>
-      <w:r>
-        <w:t xml:space="preserve">10^{-4}, -9.7466431</w:t>
-      </w:r>
-      <w:r>
-        <w:t xml:space="preserve">10^{-4}, -6.1369746</w:t>
-      </w:r>
-      <w:r>
-        <w:t xml:space="preserve">10^{-4}, -7.2184272</w:t>
-      </w:r>
-      <w:r>
-        <w:t xml:space="preserve">10^{-4}, -7.282089</w:t>
-      </w:r>
-      <w:r>
-        <w:t xml:space="preserve">10^{-4}, -0.0010346, -7.0931789</w:t>
-      </w:r>
-      <w:r>
-        <w:t xml:space="preserve">10^{-4}, -8.2716231</w:t>
-      </w:r>
-      <w:r>
-        <w:t xml:space="preserve">10^{-4}, -5.2363556</w:t>
-      </w:r>
-      <w:r>
-        <w:t xml:space="preserve">10^{-4}, -6.169696</w:t>
-      </w:r>
-      <w:r>
-        <w:t xml:space="preserve">10^{-4}, -3.8097534</w:t>
-      </w:r>
-      <w:r>
-        <w:t xml:space="preserve">10^{-4}, -6.6690391</w:t>
-      </w:r>
-      <w:r>
-        <w:t xml:space="preserve">10^{-4}, -3.4632802</w:t>
-      </w:r>
-      <w:r>
-        <w:t xml:space="preserve">10^{-4}, -2.7887297</w:t>
-      </w:r>
-      <w:r>
-        <w:t xml:space="preserve">10^{-4}, -0.0012297, -5.3247311</w:t>
-      </w:r>
-      <w:r>
-        <w:t xml:space="preserve">10^{-4}, -0.0010477, -3.4948002</w:t>
-      </w:r>
-      <w:r>
-        <w:t xml:space="preserve">10^{-4}, -0.001059, -8.2964532</w:t>
-      </w:r>
-      <w:r>
-        <w:t xml:space="preserve">10^{-4}, -5.6117235</w:t>
-      </w:r>
-      <w:r>
-        <w:t xml:space="preserve">10^{-4}, -0.0010415, -7.5642366</w:t>
-      </w:r>
-      <w:r>
-        <w:t xml:space="preserve">10^{-4}, -8.2788986</w:t>
-      </w:r>
-      <w:r>
-        <w:t xml:space="preserve">10^{-4}, -5.6686865</w:t>
-      </w:r>
-      <w:r>
-        <w:t xml:space="preserve">10^{-4}, -0.0011416, -6.1422801</w:t>
-      </w:r>
-      <w:r>
-        <w:t xml:space="preserve">10^{-4}, -9.3166403</w:t>
-      </w:r>
-      <w:r>
-        <w:t xml:space="preserve">10^{-4}, -3.4180838</w:t>
-      </w:r>
-      <w:r>
-        <w:t xml:space="preserve">10^{-4}, -7.9523555</w:t>
-      </w:r>
-      <w:r>
-        <w:t xml:space="preserve">10^{-4}, -0.0010746, -5.0246587</w:t>
-      </w:r>
-      <w:r>
-        <w:t xml:space="preserve">10^{-4}, -7.7468895</w:t>
-      </w:r>
-      <w:r>
-        <w:t xml:space="preserve">10^{-4}, -9.3213542</w:t>
-      </w:r>
-      <w:r>
-        <w:t xml:space="preserve">10^{-4}, -6.7869285</w:t>
-      </w:r>
-      <w:r>
-        <w:t xml:space="preserve">10^{-4}, -4.1172769</w:t>
-      </w:r>
-      <w:r>
-        <w:t xml:space="preserve">10^{-4}, -7.1521303</w:t>
-      </w:r>
-      <w:r>
-        <w:t xml:space="preserve">10^{-4}, -3.581501</w:t>
-      </w:r>
-      <w:r>
-        <w:t xml:space="preserve">10^{-4}, -3.9003698</w:t>
-      </w:r>
-      <w:r>
-        <w:t xml:space="preserve">10^{-4}, -0.0010649, -6.8416244</w:t>
-      </w:r>
-      <w:r>
-        <w:t xml:space="preserve">10^{-4}, -4.644882</w:t>
-      </w:r>
-      <w:r>
-        <w:t xml:space="preserve">10^{-4}, -7.5566114</w:t>
-      </w:r>
-      <w:r>
-        <w:t xml:space="preserve">10^{-4}, -7.5411899</w:t>
-      </w:r>
-      <w:r>
-        <w:t xml:space="preserve">10^{-4}, -6.3280896</w:t>
-      </w:r>
-      <w:r>
-        <w:t xml:space="preserve">10^{-4}, -8.541612</w:t>
-      </w:r>
-      <w:r>
-        <w:t xml:space="preserve">10^{-4}, -0.0010088, -9.8148748</w:t>
-      </w:r>
-      <w:r>
-        <w:t xml:space="preserve">10^{-4}, -0.0013123, -8.2873577</w:t>
-      </w:r>
-      <w:r>
-        <w:t xml:space="preserve">10^{-4}, 1.2817094</w:t>
-      </w:r>
-      <w:r>
-        <w:t xml:space="preserve">10^{-4}, -3.3227676</w:t>
-      </w:r>
-      <w:r>
-        <w:t xml:space="preserve">10^{-4}, -5.5580468</w:t>
-      </w:r>
-      <w:r>
-        <w:t xml:space="preserve">10^{-4}, -7.9222465</w:t>
-      </w:r>
-      <w:r>
-        <w:t xml:space="preserve">10^{-4}, -0.0012952, -6.8166226</w:t>
-      </w:r>
-      <w:r>
-        <w:t xml:space="preserve">10^{-4}, -8.5799176</w:t>
-      </w:r>
-      <w:r>
-        <w:t xml:space="preserve">10^{-4}, -7.9665932</w:t>
-      </w:r>
-      <w:r>
-        <w:t xml:space="preserve">10^{-4}, -4.7160774</w:t>
-      </w:r>
-      <w:r>
-        <w:t xml:space="preserve">10^{-4}, -6.4259986</w:t>
-      </w:r>
-      <w:r>
-        <w:t xml:space="preserve">10^{-4}, -0.0011523, -6.1524721</w:t>
-      </w:r>
-      <w:r>
-        <w:t xml:space="preserve">10^{-4}, -6.7906917</w:t>
-      </w:r>
-      <w:r>
-        <w:t xml:space="preserve">10^{-4}, -8.58739</w:t>
-      </w:r>
-      <w:r>
-        <w:t xml:space="preserve">10^{-4}, -5.5942885</w:t>
-      </w:r>
-      <w:r>
-        <w:t xml:space="preserve">10^{-4}, -6.9341465</w:t>
-      </w:r>
-      <w:r>
-        <w:t xml:space="preserve">10^{-4}, -5.6002788</w:t>
-      </w:r>
-      <w:r>
-        <w:t xml:space="preserve">10^{-4}, -5.5725607</w:t>
-      </w:r>
-      <w:r>
-        <w:t xml:space="preserve">10^{-4}, -3.7080003</w:t>
-      </w:r>
-      <w:r>
-        <w:t xml:space="preserve">10^{-4}, -8.6272063</w:t>
-      </w:r>
-      <w:r>
-        <w:t xml:space="preserve">10^{-4}, -9.4003033</w:t>
-      </w:r>
-      <w:r>
-        <w:t xml:space="preserve">10^{-4}, -8.3723604</w:t>
-      </w:r>
-      <w:r>
-        <w:t xml:space="preserve">10^{-4}, -0.0010439, -9.0368402</w:t>
-      </w:r>
-      <w:r>
-        <w:t xml:space="preserve">10^{-4}, -6.2446085</w:t>
-      </w:r>
-      <w:r>
-        <w:t xml:space="preserve">10^{-4}, -8.5695588</w:t>
-      </w:r>
-      <w:r>
-        <w:t xml:space="preserve">10^{-4}, -5.0546592</w:t>
-      </w:r>
-      <w:r>
-        <w:t xml:space="preserve">10^{-4}, -4.1972223</w:t>
-      </w:r>
-      <w:r>
-        <w:t xml:space="preserve">10^{-4}, -9.2756322</w:t>
-      </w:r>
-      <w:r>
-        <w:t xml:space="preserve">10^{-4}, -5.6188262</w:t>
-      </w:r>
-      <w:r>
-        <w:t xml:space="preserve">10^{-4}, -5.6157964</w:t>
-      </w:r>
-      <w:r>
-        <w:t xml:space="preserve">10^{-4}, -9.3178693</w:t>
-      </w:r>
-      <w:r>
-        <w:t xml:space="preserve">10^{-4}, -4.4788059</w:t>
-      </w:r>
-      <w:r>
-        <w:t xml:space="preserve">10^{-4}, -2.0111237</w:t>
-      </w:r>
-      <w:r>
-        <w:t xml:space="preserve">10^{-4}, -5.7798355</w:t>
-      </w:r>
-      <w:r>
-        <w:t xml:space="preserve">10^{-4}, -7.8990755</w:t>
-      </w:r>
-      <w:r>
-        <w:t xml:space="preserve">10^{-4}, -3.1064944</w:t>
-      </w:r>
-      <w:r>
-        <w:t xml:space="preserve">10^{-4}, -8.8153775</w:t>
-      </w:r>
-      <w:r>
-        <w:t xml:space="preserve">10^{-4}, -6.2652186</w:t>
-      </w:r>
-      <w:r>
-        <w:t xml:space="preserve">10^{-4}, -7.3108971</w:t>
-      </w:r>
-      <w:r>
-        <w:t xml:space="preserve">10^{-4}, -0.0010072, -8.1576527</w:t>
-      </w:r>
-      <w:r>
-        <w:t xml:space="preserve">10^{-4}, -7.8943814</w:t>
-      </w:r>
-      <w:r>
-        <w:t xml:space="preserve">10^{-4}, -7.5263288</w:t>
-      </w:r>
-      <w:r>
-        <w:t xml:space="preserve">10^{-4}, -4.4781374</w:t>
-      </w:r>
-      <w:r>
-        <w:t xml:space="preserve">10^{-4}, -5.3914749</w:t>
-      </w:r>
-      <w:r>
-        <w:t xml:space="preserve">10^{-4}, -5.9745301</w:t>
-      </w:r>
-      <w:r>
-        <w:t xml:space="preserve">10^{-4}, -1.630356</w:t>
-      </w:r>
-      <w:r>
-        <w:t xml:space="preserve">10^{-4}, -0.001086, -9.8014433</w:t>
-      </w:r>
-      <w:r>
-        <w:t xml:space="preserve">10^{-4}, -4.5907907</w:t>
-      </w:r>
-      <w:r>
-        <w:t xml:space="preserve">10^{-4}, -7.4453072</w:t>
-      </w:r>
-      <w:r>
-        <w:t xml:space="preserve">10^{-4} and 2.6934594</w:t>
-      </w:r>
-      <w:r>
-        <w:t xml:space="preserve">10^{-6}, 4.0420427</w:t>
-      </w:r>
-      <w:r>
-        <w:t xml:space="preserve">10^{-6}, 3.5495759</w:t>
-      </w:r>
-      <w:r>
-        <w:t xml:space="preserve">10^{-6}, 3.373735</w:t>
-      </w:r>
-      <w:r>
-        <w:t xml:space="preserve">10^{-6}, 8.1765609</w:t>
-      </w:r>
-      <w:r>
-        <w:t xml:space="preserve">10^{-6}, 5.1383229</w:t>
-      </w:r>
-      <w:r>
-        <w:t xml:space="preserve">10^{-6}, 2.1677952</w:t>
-      </w:r>
-      <w:r>
-        <w:t xml:space="preserve">10^{-6}, 8.4975573</w:t>
-      </w:r>
-      <w:r>
-        <w:t xml:space="preserve">10^{-6}, 3.1450099</w:t>
-      </w:r>
-      <w:r>
-        <w:t xml:space="preserve">10^{-6}, 9.8878478</w:t>
-      </w:r>
-      <w:r>
-        <w:t xml:space="preserve">10^{-6}, 9.3427514</w:t>
-      </w:r>
-      <w:r>
-        <w:t xml:space="preserve">10^{-6}, 6.0165709</w:t>
-      </w:r>
-      <w:r>
-        <w:t xml:space="preserve">10^{-6}, 5.6441588</w:t>
-      </w:r>
-      <w:r>
-        <w:t xml:space="preserve">10^{-6}, 4.0509352</w:t>
-      </w:r>
-      <w:r>
-        <w:t xml:space="preserve">10^{-6}, 3.7694911</w:t>
-      </w:r>
-      <w:r>
-        <w:t xml:space="preserve">10^{-6}, 7.5285278</w:t>
-      </w:r>
-      <w:r>
-        <w:t xml:space="preserve">10^{-6}, 6.010558</w:t>
-      </w:r>
-      <w:r>
-        <w:t xml:space="preserve">10^{-6}, 3.9962</w:t>
-      </w:r>
-      <w:r>
-        <w:t xml:space="preserve">10^{-6}, 9.0765167</w:t>
-      </w:r>
-      <w:r>
-        <w:t xml:space="preserve">10^{-6}, 7.2050373</w:t>
-      </w:r>
-      <w:r>
-        <w:t xml:space="preserve">10^{-6}, 1.0586911</w:t>
-      </w:r>
-      <w:r>
-        <w:t xml:space="preserve">10^{-5}, 7.7335406</w:t>
-      </w:r>
-      <w:r>
-        <w:t xml:space="preserve">10^{-6}, 1.3235262</w:t>
-      </w:r>
-      <w:r>
-        <w:t xml:space="preserve">10^{-6}, 5.1142811</w:t>
-      </w:r>
-      <w:r>
-        <w:t xml:space="preserve">10^{-6}, 3.2166681</w:t>
-      </w:r>
-      <w:r>
-        <w:t xml:space="preserve">10^{-6}, 1.0906434</w:t>
-      </w:r>
-      <w:r>
-        <w:t xml:space="preserve">10^{-5}, 1.0660321</w:t>
-      </w:r>
-      <w:r>
-        <w:t xml:space="preserve">10^{-5}, 4.0157947</w:t>
-      </w:r>
-      <w:r>
-        <w:t xml:space="preserve">10^{-6}, 2.6962734</w:t>
-      </w:r>
-      <w:r>
-        <w:t xml:space="preserve">10^{-6}, 2.6778379</w:t>
-      </w:r>
-      <w:r>
-        <w:t xml:space="preserve">10^{-6}, 6.2717725</w:t>
-      </w:r>
-      <w:r>
-        <w:t xml:space="preserve">10^{-6}, 6.2028655</w:t>
-      </w:r>
-      <w:r>
-        <w:t xml:space="preserve">10^{-6}, 4.9234725</w:t>
-      </w:r>
-      <w:r>
-        <w:t xml:space="preserve">10^{-6}, 5.6615789</w:t>
-      </w:r>
-      <w:r>
-        <w:t xml:space="preserve">10^{-6}, -1.3075951</w:t>
-      </w:r>
-      <w:r>
-        <w:t xml:space="preserve">10^{-6}, 8.9806209</w:t>
-      </w:r>
-      <w:r>
-        <w:t xml:space="preserve">10^{-6}, 6.4891206</w:t>
-      </w:r>
-      <w:r>
-        <w:t xml:space="preserve">10^{-6}, 3.4408041</w:t>
-      </w:r>
-      <w:r>
-        <w:t xml:space="preserve">10^{-6}, 8.6227313</w:t>
-      </w:r>
-      <w:r>
-        <w:t xml:space="preserve">10^{-6}, 7.932843</w:t>
-      </w:r>
-      <w:r>
-        <w:t xml:space="preserve">10^{-6}, 8.2304741</w:t>
-      </w:r>
-      <w:r>
-        <w:t xml:space="preserve">10^{-6}, 4.8393306</w:t>
-      </w:r>
-      <w:r>
-        <w:t xml:space="preserve">10^{-6}, 8.7174923</w:t>
-      </w:r>
-      <w:r>
-        <w:t xml:space="preserve">10^{-6}, 1.8879547</w:t>
-      </w:r>
-      <w:r>
-        <w:t xml:space="preserve">10^{-6}, 2.5779188</w:t>
-      </w:r>
-      <w:r>
-        <w:t xml:space="preserve">10^{-6}, 6.4095093</w:t>
-      </w:r>
-      <w:r>
-        <w:t xml:space="preserve">10^{-6}, 8.4764443</w:t>
-      </w:r>
-      <w:r>
-        <w:t xml:space="preserve">10^{-6}, 6.5382097</w:t>
-      </w:r>
-      <w:r>
-        <w:t xml:space="preserve">10^{-6}, 5.916093</w:t>
-      </w:r>
-      <w:r>
-        <w:t xml:space="preserve">10^{-6}, 6.8504739</w:t>
-      </w:r>
-      <w:r>
-        <w:t xml:space="preserve">10^{-6}, 3.846401</w:t>
-      </w:r>
-      <w:r>
-        <w:t xml:space="preserve">10^{-6}, 5.3682078</w:t>
-      </w:r>
-      <w:r>
-        <w:t xml:space="preserve">10^{-6}, 3.6981209</w:t>
-      </w:r>
-      <w:r>
-        <w:t xml:space="preserve">10^{-6}, 6.5512902</w:t>
-      </w:r>
-      <w:r>
-        <w:t xml:space="preserve">10^{-6}, 3.3417545</w:t>
-      </w:r>
-      <w:r>
-        <w:t xml:space="preserve">10^{-6}, 3.086816</w:t>
-      </w:r>
-      <w:r>
-        <w:t xml:space="preserve">10^{-6}, 2.1423417</w:t>
-      </w:r>
-      <w:r>
-        <w:t xml:space="preserve">10^{-6}, 2.0349687</w:t>
-      </w:r>
-      <w:r>
-        <w:t xml:space="preserve">10^{-6}, 7.4738903</w:t>
-      </w:r>
-      <w:r>
-        <w:t xml:space="preserve">10^{-6}, 3.4674645</w:t>
-      </w:r>
-      <w:r>
-        <w:t xml:space="preserve">10^{-6}, 9.80745</w:t>
-      </w:r>
-      <w:r>
-        <w:t xml:space="preserve">10^{-6}, 5.0368771</w:t>
-      </w:r>
-      <w:r>
-        <w:t xml:space="preserve">10^{-6}, 9.5101921</w:t>
-      </w:r>
-      <w:r>
-        <w:t xml:space="preserve">10^{-6}, 9.0677384</w:t>
-      </w:r>
-      <w:r>
-        <w:t xml:space="preserve">10^{-6}, 1.2177606</w:t>
-      </w:r>
-      <w:r>
-        <w:t xml:space="preserve">10^{-5}, 3.6023834</w:t>
-      </w:r>
-      <w:r>
-        <w:t xml:space="preserve">10^{-6}, 3.5795837</w:t>
-      </w:r>
-      <w:r>
-        <w:t xml:space="preserve">10^{-6}, 2.1193831</w:t>
-      </w:r>
-      <w:r>
-        <w:t xml:space="preserve">10^{-6}, 7.5286257</w:t>
-      </w:r>
-      <w:r>
-        <w:t xml:space="preserve">10^{-6}, 6.68966</w:t>
-      </w:r>
-      <w:r>
-        <w:t xml:space="preserve">10^{-6}, 4.4053813</w:t>
-      </w:r>
-      <w:r>
-        <w:t xml:space="preserve">10^{-6}, 4.4998605</w:t>
-      </w:r>
-      <w:r>
-        <w:t xml:space="preserve">10^{-6}, 4.1430973</w:t>
-      </w:r>
-      <w:r>
-        <w:t xml:space="preserve">10^{-6}, 6.0011214</w:t>
-      </w:r>
-      <w:r>
-        <w:t xml:space="preserve">10^{-6}, 6.9746206</w:t>
-      </w:r>
-      <w:r>
-        <w:t xml:space="preserve">10^{-6}, 4.1297572</w:t>
-      </w:r>
-      <w:r>
-        <w:t xml:space="preserve">10^{-6}, 9.7630683</w:t>
-      </w:r>
-      <w:r>
-        <w:t xml:space="preserve">10^{-7}, 1.0098967</w:t>
-      </w:r>
-      <w:r>
-        <w:t xml:space="preserve">10^{-5}, 6.0592223</w:t>
-      </w:r>
-      <w:r>
-        <w:t xml:space="preserve">10^{-6}, 9.4845451</w:t>
-      </w:r>
-      <w:r>
-        <w:t xml:space="preserve">10^{-6}, 5.6804755</w:t>
-      </w:r>
-      <w:r>
-        <w:t xml:space="preserve">10^{-6}, 2.3915112</w:t>
-      </w:r>
-      <w:r>
-        <w:t xml:space="preserve">10^{-6}, 1.753738</w:t>
-      </w:r>
-      <w:r>
-        <w:t xml:space="preserve">10^{-6}, 1.0535376</w:t>
-      </w:r>
-      <w:r>
-        <w:t xml:space="preserve">10^{-5}, 9.4845446</w:t>
-      </w:r>
-      <w:r>
-        <w:t xml:space="preserve">10^{-6}, 1.3905815</w:t>
-      </w:r>
-      <w:r>
-        <w:t xml:space="preserve">10^{-5}, 3.0438147</w:t>
-      </w:r>
-      <w:r>
-        <w:t xml:space="preserve">10^{-6}, 1.2278843</w:t>
-      </w:r>
-      <w:r>
-        <w:t xml:space="preserve">10^{-6}, 6.0204892</w:t>
-      </w:r>
-      <w:r>
-        <w:t xml:space="preserve">10^{-6}, 8.616395</w:t>
-      </w:r>
-      <w:r>
-        <w:t xml:space="preserve">10^{-6}, 1.1762327</w:t>
-      </w:r>
-      <w:r>
-        <w:t xml:space="preserve">10^{-6}, 2.1355092</w:t>
-      </w:r>
-      <w:r>
-        <w:t xml:space="preserve">10^{-6}, 6.2314092</w:t>
-      </w:r>
-      <w:r>
-        <w:t xml:space="preserve">10^{-6}, 3.0503676</w:t>
-      </w:r>
-      <w:r>
-        <w:t xml:space="preserve">10^{-6}, 8.9511033</w:t>
-      </w:r>
-      <w:r>
-        <w:t xml:space="preserve">10^{-6}, 3.209581</w:t>
-      </w:r>
-      <w:r>
-        <w:t xml:space="preserve">10^{-6}, 6.6659059</w:t>
-      </w:r>
-      <w:r>
-        <w:t xml:space="preserve">10^{-6}, 1.1891654</w:t>
-      </w:r>
-      <w:r>
-        <w:t xml:space="preserve">10^{-5}, 4.4142579</w:t>
-      </w:r>
-      <w:r>
-        <w:t xml:space="preserve">10^{-6}, 7.7372075</w:t>
-      </w:r>
-      <w:r>
-        <w:t xml:space="preserve">10^{-6}, 2.4135631</w:t>
-      </w:r>
-      <w:r>
-        <w:t xml:space="preserve">10^{-6}, 6.1037214</w:t>
-      </w:r>
-      <w:r>
-        <w:t xml:space="preserve">10^{-6}, 4.7287514</w:t>
-      </w:r>
-      <w:r>
-        <w:t xml:space="preserve">10^{-6}, 8.5383812</w:t>
-      </w:r>
-      <w:r>
-        <w:t xml:space="preserve">10^{-6}, 6.1016954</w:t>
-      </w:r>
-      <w:r>
-        <w:t xml:space="preserve">10^{-6}, 5.9106465</w:t>
-      </w:r>
-      <w:r>
-        <w:t xml:space="preserve">10^{-6}, 4.6559312</w:t>
-      </w:r>
-      <w:r>
-        <w:t xml:space="preserve">10^{-6}, 4.808182</w:t>
-      </w:r>
-      <w:r>
-        <w:t xml:space="preserve">10^{-6}, 2.7950012</w:t>
-      </w:r>
-      <w:r>
-        <w:t xml:space="preserve">10^{-6}, 4.7062765</w:t>
-      </w:r>
-      <w:r>
-        <w:t xml:space="preserve">10^{-6}, 1.8012479</w:t>
-      </w:r>
-      <w:r>
-        <w:t xml:space="preserve">10^{-6}, 6.3322385</w:t>
-      </w:r>
-      <w:r>
-        <w:t xml:space="preserve">10^{-9}, 1.1010365</w:t>
-      </w:r>
-      <w:r>
-        <w:t xml:space="preserve">10^{-5}, 3.1981081</w:t>
-      </w:r>
-      <w:r>
-        <w:t xml:space="preserve">10^{-6}, 8.5769771</w:t>
-      </w:r>
-      <w:r>
-        <w:t xml:space="preserve">10^{-6}, 1.6853864</w:t>
-      </w:r>
-      <w:r>
-        <w:t xml:space="preserve">10^{-6}, 7.6457228</w:t>
-      </w:r>
-      <w:r>
-        <w:t xml:space="preserve">10^{-6}, 7.63723</w:t>
-      </w:r>
-      <w:r>
-        <w:t xml:space="preserve">10^{-6}, 4.8809569</w:t>
-      </w:r>
-      <w:r>
-        <w:t xml:space="preserve">10^{-6}, 8.5991063</w:t>
-      </w:r>
-      <w:r>
-        <w:t xml:space="preserve">10^{-6}, 3.9681594</w:t>
-      </w:r>
-      <w:r>
-        <w:t xml:space="preserve">10^{-6}, 5.2526978</w:t>
-      </w:r>
-      <w:r>
-        <w:t xml:space="preserve">10^{-6}, 3.1404896</w:t>
-      </w:r>
-      <w:r>
-        <w:t xml:space="preserve">10^{-6}, 9.7526537</w:t>
-      </w:r>
-      <w:r>
-        <w:t xml:space="preserve">10^{-6}, 4.9731621</w:t>
-      </w:r>
-      <w:r>
-        <w:t xml:space="preserve">10^{-6}, 6.2960716</w:t>
-      </w:r>
-      <w:r>
-        <w:t xml:space="preserve">10^{-6}, 5.8468722</w:t>
-      </w:r>
-      <w:r>
-        <w:t xml:space="preserve">10^{-7}, 6.5683398</w:t>
-      </w:r>
-      <w:r>
-        <w:t xml:space="preserve">10^{-6}, 9.6523202</w:t>
-      </w:r>
-      <w:r>
-        <w:t xml:space="preserve">10^{-6}, 3.7408152</w:t>
-      </w:r>
-      <w:r>
-        <w:t xml:space="preserve">10^{-6}, 6.3850901</w:t>
-      </w:r>
-      <w:r>
-        <w:t xml:space="preserve">10^{-6}, 8.2460941</w:t>
-      </w:r>
-      <w:r>
-        <w:t xml:space="preserve">10^{-6}, 4.4033145</w:t>
-      </w:r>
-      <w:r>
-        <w:t xml:space="preserve">10^{-6}, 2.1879118</w:t>
-      </w:r>
-      <w:r>
-        <w:t xml:space="preserve">10^{-6}, 5.3447759</w:t>
-      </w:r>
-      <w:r>
-        <w:t xml:space="preserve">10^{-6}, 3.0273434</w:t>
-      </w:r>
-      <w:r>
-        <w:t xml:space="preserve">10^{-6}, 3.489322</w:t>
-      </w:r>
-      <w:r>
-        <w:t xml:space="preserve">10^{-7}, 8.1569875</w:t>
-      </w:r>
-      <w:r>
-        <w:t xml:space="preserve">10^{-6}, 5.6530678</w:t>
-      </w:r>
-      <w:r>
-        <w:t xml:space="preserve">10^{-6}, 2.2798228</w:t>
-      </w:r>
-      <w:r>
-        <w:t xml:space="preserve">10^{-6}, 4.2686417</w:t>
-      </w:r>
-      <w:r>
-        <w:t xml:space="preserve">10^{-6}, 6.5160472</w:t>
-      </w:r>
-      <w:r>
-        <w:t xml:space="preserve">10^{-6}, 5.7949871</w:t>
-      </w:r>
-      <w:r>
-        <w:t xml:space="preserve">10^{-6}, 7.212438</w:t>
-      </w:r>
-      <w:r>
-        <w:t xml:space="preserve">10^{-6}, 8.134115</w:t>
-      </w:r>
-      <w:r>
-        <w:t xml:space="preserve">10^{-6}, 7.3459279</w:t>
-      </w:r>
-      <w:r>
-        <w:t xml:space="preserve">10^{-6}, 1.1053214</w:t>
-      </w:r>
-      <w:r>
-        <w:t xml:space="preserve">10^{-5}, 5.5630517</w:t>
-      </w:r>
-      <w:r>
-        <w:t xml:space="preserve">10^{-6}, -2.5071715</w:t>
-      </w:r>
-      <w:r>
-        <w:t xml:space="preserve">10^{-6}, 2.1813901</w:t>
-      </w:r>
-      <w:r>
-        <w:t xml:space="preserve">10^{-6}, 4.9232634</w:t>
-      </w:r>
-      <w:r>
-        <w:t xml:space="preserve">10^{-6}, 7.3724744</w:t>
-      </w:r>
-      <w:r>
-        <w:t xml:space="preserve">10^{-6}, 1.2100252</w:t>
-      </w:r>
-      <w:r>
-        <w:t xml:space="preserve">10^{-5}, 3.3092145</w:t>
-      </w:r>
-      <w:r>
-        <w:t xml:space="preserve">10^{-6}, 7.8452096</w:t>
-      </w:r>
-      <w:r>
-        <w:t xml:space="preserve">10^{-6}, 7.0068017</w:t>
-      </w:r>
-      <w:r>
-        <w:t xml:space="preserve">10^{-6}, 3.2958347</w:t>
-      </w:r>
-      <w:r>
-        <w:t xml:space="preserve">10^{-6}, 5.1844099</w:t>
-      </w:r>
-      <w:r>
-        <w:t xml:space="preserve">10^{-6}, 9.2621195</w:t>
-      </w:r>
-      <w:r>
-        <w:t xml:space="preserve">10^{-6}, 5.2831065</w:t>
-      </w:r>
-      <w:r>
-        <w:t xml:space="preserve">10^{-6}, 5.0386179</w:t>
-      </w:r>
-      <w:r>
-        <w:t xml:space="preserve">10^{-6}, 6.8450997</w:t>
-      </w:r>
-      <w:r>
-        <w:t xml:space="preserve">10^{-6}, 3.9529529</w:t>
-      </w:r>
-      <w:r>
-        <w:t xml:space="preserve">10^{-6}, 5.4337683</w:t>
-      </w:r>
-      <w:r>
-        <w:t xml:space="preserve">10^{-6}, 3.3953913</w:t>
-      </w:r>
-      <w:r>
-        <w:t xml:space="preserve">10^{-6}, 5.4706955</w:t>
-      </w:r>
-      <w:r>
-        <w:t xml:space="preserve">10^{-6}, 2.3457063</w:t>
-      </w:r>
-      <w:r>
-        <w:t xml:space="preserve">10^{-6}, 5.6815701</w:t>
-      </w:r>
-      <w:r>
-        <w:t xml:space="preserve">10^{-6}, 6.9515644</w:t>
-      </w:r>
-      <w:r>
-        <w:t xml:space="preserve">10^{-6}, 5.4205728</w:t>
-      </w:r>
-      <w:r>
-        <w:t xml:space="preserve">10^{-6}, 8.151772</w:t>
-      </w:r>
-      <w:r>
-        <w:t xml:space="preserve">10^{-6}, 8.1114114</w:t>
-      </w:r>
-      <w:r>
-        <w:t xml:space="preserve">10^{-6}, 4.8069408</w:t>
-      </w:r>
-      <w:r>
-        <w:t xml:space="preserve">10^{-6}, 5.87551</w:t>
-      </w:r>
-      <w:r>
-        <w:t xml:space="preserve">10^{-6}, 4.3109427</w:t>
-      </w:r>
-      <w:r>
-        <w:t xml:space="preserve">10^{-6}, 3.5467059</w:t>
-      </w:r>
-      <w:r>
-        <w:t xml:space="preserve">10^{-6}, 6.7634077</w:t>
-      </w:r>
-      <w:r>
-        <w:t xml:space="preserve">10^{-6}, 3.4290865</w:t>
-      </w:r>
-      <w:r>
-        <w:t xml:space="preserve">10^{-6}, 4.6185864</w:t>
-      </w:r>
-      <w:r>
-        <w:t xml:space="preserve">10^{-6}, 9.0601449</w:t>
-      </w:r>
-      <w:r>
-        <w:t xml:space="preserve">10^{-6}, 3.3864631</w:t>
-      </w:r>
-      <w:r>
-        <w:t xml:space="preserve">10^{-6}, 1.3485678</w:t>
-      </w:r>
-      <w:r>
-        <w:t xml:space="preserve">10^{-6}, 5.1230174</w:t>
-      </w:r>
-      <w:r>
-        <w:t xml:space="preserve">10^{-6}, 5.60282</w:t>
-      </w:r>
-      <w:r>
-        <w:t xml:space="preserve">10^{-6}, 2.314581</w:t>
-      </w:r>
-      <w:r>
-        <w:t xml:space="preserve">10^{-6}, 6.9490419</w:t>
-      </w:r>
-      <w:r>
-        <w:t xml:space="preserve">10^{-6}, 4.5919836</w:t>
-      </w:r>
-      <w:r>
-        <w:t xml:space="preserve">10^{-6}, 4.0760089</w:t>
-      </w:r>
-      <w:r>
-        <w:t xml:space="preserve">10^{-6}, 8.5020018</w:t>
-      </w:r>
-      <w:r>
-        <w:t xml:space="preserve">10^{-6}, 6.5495141</w:t>
-      </w:r>
-      <w:r>
-        <w:t xml:space="preserve">10^{-6}, 7.0256556</w:t>
-      </w:r>
-      <w:r>
-        <w:t xml:space="preserve">10^{-6}, 7.0684105</w:t>
-      </w:r>
-      <w:r>
-        <w:t xml:space="preserve">10^{-6}, 3.1725043</w:t>
-      </w:r>
-      <w:r>
-        <w:t xml:space="preserve">10^{-6}, 4.6023223</w:t>
-      </w:r>
-      <w:r>
-        <w:t xml:space="preserve">10^{-6}, 3.1730403</w:t>
-      </w:r>
-      <w:r>
-        <w:t xml:space="preserve">10^{-6}, 8.6672109</w:t>
-      </w:r>
-      <w:r>
-        <w:t xml:space="preserve">10^{-7}, 8.5102211</w:t>
-      </w:r>
-      <w:r>
-        <w:t xml:space="preserve">10^{-6}, 8.11121</w:t>
-      </w:r>
-      <w:r>
-        <w:t xml:space="preserve">10^{-6}, 2.3116794</w:t>
-      </w:r>
-      <w:r>
-        <w:t xml:space="preserve">10^{-6}, 6.5377826</w:t>
+        <w:t xml:space="preserve">The</w:t>
+      </w:r>
+      <w:r>
+        <w:t xml:space="preserve"> </w:t>
+      </w:r>
+      <m:oMath>
+        <m:r>
+          <m:t>r</m:t>
+        </m:r>
+        <m:r>
+          <m:t>(</m:t>
+        </m:r>
+        <m:r>
+          <m:t>v</m:t>
+        </m:r>
+        <m:r>
+          <m:t>)</m:t>
+        </m:r>
+      </m:oMath>
+      <w:r>
+        <w:t xml:space="preserve"> </w:t>
+      </w:r>
+      <w:r>
+        <w:t xml:space="preserve">function replicated using bayesian regression for third order polynomial is similar to the one estimated in the original paper using OL based Linear Regression model. The original paper produced a mean of 0.1732, –0.0005 and 0.000004 for V, V^2 and V^3 coeffiecients respectively and the replicated bayesian model produced similar means of 0.184479,-7.5805131</w:t>
+      </w:r>
+      <w:r>
+        <w:t xml:space="preserve">10^{-4} and 5.8311288</w:t>
       </w:r>
       <w:r>
         <w:t xml:space="preserve">10^{-6} as seen in Table 3.</w:t>
@@ -2665,18 +1730,18 @@
       <w:pPr>
         <w:pStyle w:val="Heading1"/>
       </w:pPr>
-      <w:bookmarkStart w:id="33" w:name="conclusion"/>
+      <w:bookmarkStart w:id="35" w:name="conclusion"/>
       <w:r>
         <w:t xml:space="preserve">Conclusion</w:t>
       </w:r>
-      <w:bookmarkEnd w:id="33"/>
+      <w:bookmarkEnd w:id="35"/>
     </w:p>
     <w:p>
       <w:pPr>
         <w:pStyle w:val="FirstParagraph"/>
       </w:pPr>
       <w:r>
-        <w:t xml:space="preserve">We have discussed in the paper</w:t>
+        <w:t xml:space="preserve">By introducing new models and removing outliers from the Allgheny residential data,we were able to successfully replicate the following key claims from the paper</w:t>
       </w:r>
       <w:r>
         <w:t xml:space="preserve"> </w:t>
@@ -2702,7 +1767,7 @@
         <w:t xml:space="preserve"> </w:t>
       </w:r>
       <w:r>
-        <w:t xml:space="preserve">about how to estimate the production function for housing. In order to do so, we have worked on calculating the estimation functions and supply functions. We encountered a bit of blockage in calculating the ordinary differential equations since the original paper by</w:t>
+        <w:t xml:space="preserve">1) by considering price and quantities as latent variables, the observed variation in land prices and housing values per unit of land is sufficient to identify the housing supply function per unit of land and 2) Given the supply function, the underlying production function for houing can be estimated, without strong functional form assumptions. While the team faced some difficlties during the replication process due to a couple of outdated pacakges, the codes and the data from the original paper performed as intended and made our replication study a lot easier. Compared to the models used in</w:t>
       </w:r>
       <w:r>
         <w:t xml:space="preserve"> </w:t>
@@ -2728,68 +1793,6 @@
         <w:t xml:space="preserve"> </w:t>
       </w:r>
       <w:r>
-        <w:t xml:space="preserve">calculated it using the now-obsolete</w:t>
-      </w:r>
-      <w:r>
-        <w:t xml:space="preserve"> </w:t>
-      </w:r>
-      <w:r>
-        <w:t xml:space="preserve">‘</w:t>
-      </w:r>
-      <w:r>
-        <w:t xml:space="preserve">odesolve</w:t>
-      </w:r>
-      <w:r>
-        <w:t xml:space="preserve">’</w:t>
-      </w:r>
-      <w:r>
-        <w:t xml:space="preserve"> </w:t>
-      </w:r>
-      <w:r>
-        <w:t xml:space="preserve">package. We were successful in replacing its dependencies with the</w:t>
-      </w:r>
-      <w:r>
-        <w:t xml:space="preserve"> </w:t>
-      </w:r>
-      <w:r>
-        <w:t xml:space="preserve">‘</w:t>
-      </w:r>
-      <w:r>
-        <w:t xml:space="preserve">deSolve</w:t>
-      </w:r>
-      <w:r>
-        <w:t xml:space="preserve">’</w:t>
-      </w:r>
-      <w:r>
-        <w:t xml:space="preserve"> </w:t>
-      </w:r>
-      <w:r>
-        <w:t xml:space="preserve">package. Since price and quantities for house are rarely observed individually, we treated these two metrics as latent variables. Thus, we were able to calculate the production function without resorting to strong functional form assumptions. Of the three main functions: estimation, supply and production, we have replicated the first two functions with different linear model and loss functions. Compared to the four models used in</w:t>
-      </w:r>
-      <w:r>
-        <w:t xml:space="preserve"> </w:t>
-      </w:r>
-      <w:r>
-        <w:t xml:space="preserve">(Epple, Gordon, and Sieg</w:t>
-      </w:r>
-      <w:r>
-        <w:t xml:space="preserve"> </w:t>
-      </w:r>
-      <w:hyperlink w:anchor="ref-epple2010new">
-        <w:r>
-          <w:rPr>
-            <w:rStyle w:val="Hyperlink"/>
-          </w:rPr>
-          <w:t xml:space="preserve">2010</w:t>
-        </w:r>
-      </w:hyperlink>
-      <w:r>
-        <w:t xml:space="preserve">)</w:t>
-      </w:r>
-      <w:r>
-        <w:t xml:space="preserve"> </w:t>
-      </w:r>
-      <w:r>
         <w:t xml:space="preserve">for estimating the</w:t>
       </w:r>
       <w:r>
@@ -2810,18 +1813,18 @@
         </m:r>
       </m:oMath>
       <w:r>
-        <w:t xml:space="preserve">, our Gaussian Generalized Log Linear Model and Gradient Descent Log Linear Model had similar performance. The result is illustrated in Table 1. The main insight behind the approach is that the observed variation in land prices and housing values per unit of land is sufficient to identify the housing supply function per unit of land. For estimating the supplyfunctions, we have replicated the results using Gaussian Generalized Log Linear Model.Given the supply function per unit of land it is straightforward to recover the underlying production function.The production functions for housing plays an important role in conducting applied general equilibrium policy analysis. Many urban policies—such as school voucher programs, property tax reforms, urban development policies are likely to affect the demand for housing and residential sorting patterns.</w:t>
+        <w:t xml:space="preserve">, our Gaussian Generalized Log Linear Model and Gradient Descent Log Linear Model had similar performances and the Generalized log linear model had similar supply and production function estimates.</w:t>
       </w:r>
     </w:p>
     <w:p>
       <w:pPr>
         <w:pStyle w:val="Heading1"/>
       </w:pPr>
-      <w:bookmarkStart w:id="34" w:name="references"/>
+      <w:bookmarkStart w:id="36" w:name="references"/>
       <w:r>
         <w:t xml:space="preserve">References</w:t>
       </w:r>
-      <w:bookmarkEnd w:id="34"/>
+      <w:bookmarkEnd w:id="36"/>
     </w:p>
     <w:p>
       <w:pPr>
@@ -2831,8 +1834,8 @@
         <w:t xml:space="preserve">1.@epple2010new</w:t>
       </w:r>
     </w:p>
-    <w:bookmarkStart w:id="36" w:name="refs"/>
-    <w:bookmarkStart w:id="35" w:name="ref-epple2010new"/>
+    <w:bookmarkStart w:id="38" w:name="refs"/>
+    <w:bookmarkStart w:id="37" w:name="ref-epple2010new"/>
     <w:p>
       <w:pPr>
         <w:pStyle w:val="Bibliography"/>
@@ -2856,8 +1859,8 @@
         <w:t xml:space="preserve">100 (3): 905–24.</w:t>
       </w:r>
     </w:p>
-    <w:bookmarkEnd w:id="35"/>
-    <w:bookmarkEnd w:id="36"/>
+    <w:bookmarkEnd w:id="37"/>
+    <w:bookmarkEnd w:id="38"/>
     <w:sectPr/>
   </w:body>
 </w:document>

</xml_diff>

<commit_message>
Added fig.path and formatted the contents
</commit_message>
<xml_diff>
--- a/Analysis/paper.docx
+++ b/Analysis/paper.docx
@@ -143,7 +143,7 @@
         <w:pStyle w:val="Date"/>
       </w:pPr>
       <w:r>
-        <w:t xml:space="preserve">25</w:t>
+        <w:t xml:space="preserve">28</w:t>
       </w:r>
       <w:r>
         <w:t xml:space="preserve"> </w:t>
@@ -272,7 +272,30 @@
         <w:pStyle w:val="FirstParagraph"/>
       </w:pPr>
       <w:r>
-        <w:t xml:space="preserve">The current methodology provided by the author for estimating house price supply function uses parametric models. The author in the paper aims to establish a function</w:t>
+        <w:t xml:space="preserve">The authors in the paper</w:t>
+      </w:r>
+      <w:r>
+        <w:t xml:space="preserve">(Epple, Gordon, and Sieg</w:t>
+      </w:r>
+      <w:r>
+        <w:t xml:space="preserve"> </w:t>
+      </w:r>
+      <w:hyperlink w:anchor="ref-epple2010new">
+        <w:r>
+          <w:rPr>
+            <w:rStyle w:val="Hyperlink"/>
+          </w:rPr>
+          <w:t xml:space="preserve">2010</w:t>
+        </w:r>
+      </w:hyperlink>
+      <w:r>
+        <w:t xml:space="preserve">)</w:t>
+      </w:r>
+      <w:r>
+        <w:t xml:space="preserve"> </w:t>
+      </w:r>
+      <w:r>
+        <w:t xml:space="preserve">proposed a flexible estimation procedure based on duality theory to estimate the production functions with minimal functional form assumptions. The underlying assumption is that the production function exhibits constant returns to scale and that there exists a monotonic relationship that captures a relationship</w:t>
       </w:r>
       <w:r>
         <w:t xml:space="preserve"> </w:t>
@@ -295,7 +318,27 @@
         <w:t xml:space="preserve"> </w:t>
       </w:r>
       <w:r>
-        <w:t xml:space="preserve">which relates land price</w:t>
+        <w:t xml:space="preserve">at equilibrium between the value of housing per unit of land</w:t>
+      </w:r>
+      <w:r>
+        <w:t xml:space="preserve"> </w:t>
+      </w:r>
+      <m:oMath>
+        <m:r>
+          <m:t>(</m:t>
+        </m:r>
+        <m:r>
+          <m:t>ν</m:t>
+        </m:r>
+        <m:r>
+          <m:t>)</m:t>
+        </m:r>
+      </m:oMath>
+      <w:r>
+        <w:t xml:space="preserve"> </w:t>
+      </w:r>
+      <w:r>
+        <w:t xml:space="preserve">and the price of land</w:t>
       </w:r>
       <w:r>
         <w:t xml:space="preserve"> </w:t>
@@ -321,16 +364,16 @@
         </m:r>
       </m:oMath>
       <w:r>
-        <w:t xml:space="preserve"> </w:t>
-      </w:r>
-      <w:r>
-        <w:t xml:space="preserve">and home value per unit land</w:t>
+        <w:t xml:space="preserve">. Thus estimating the function</w:t>
       </w:r>
       <w:r>
         <w:t xml:space="preserve"> </w:t>
       </w:r>
       <m:oMath>
         <m:r>
+          <m:t>r</m:t>
+        </m:r>
+        <m:r>
           <m:t>(</m:t>
         </m:r>
         <m:r>
@@ -341,7 +384,10 @@
         </m:r>
       </m:oMath>
       <w:r>
-        <w:t xml:space="preserve">. The parametric functions used for the purpose is OLS with different variations in it. The paper has used multiple transformation on data to produce linear, log linear and polynomial linear models to best identify the relation.</w:t>
+        <w:t xml:space="preserve"> </w:t>
+      </w:r>
+      <w:r>
+        <w:t xml:space="preserve">becomes the first step in the process. The parametric functions used for the purpose is OLS and the paper has used multiple transformations on data to produce linear, log linear and polynomial(quadratic and cubic) models to best identify the relationship.</w:t>
       </w:r>
     </w:p>
     <w:p>
@@ -372,13 +418,7 @@
         <w:t xml:space="preserve"> </w:t>
       </w:r>
       <w:r>
-        <w:t xml:space="preserve">forms the root of further analysis and calculation, it is imperative that we replicate the study of these models to test the robustness and the assumptions behind the models.</w:t>
-      </w:r>
-      <w:r>
-        <w:t xml:space="preserve"> </w:t>
-      </w:r>
-      <w:r>
-        <w:t xml:space="preserve">We decided to split the method of implementation in two direction. The first method is to use a different model for replication and the other is changing the loss function used in the model.</w:t>
+        <w:t xml:space="preserve">forms the base of further analysis and calculation, we decided to replicate the study of these models to test the robustness and the assumptions behind the models. For this purpose, we followed a two-variant approach. The first variant is to use a different model for replication and the second is to use a different loss function to calculate the estimates in the model.</w:t>
       </w:r>
     </w:p>
     <w:p>
@@ -386,15 +426,7 @@
         <w:pStyle w:val="BodyText"/>
       </w:pPr>
       <w:r>
-        <w:t xml:space="preserve">For the first case of different model, we decided to use Generalized Linear Model with different distribution families. Using different families allows us to verify the condition of normality of error in the models used by authors. We noticed that the gaussian distribution family with log independent and dependent variable produced a line that fitted the best with the data and the corresponding coefficients were very similar to the log linear model used by the author.</w:t>
-      </w:r>
-    </w:p>
-    <w:p>
-      <w:pPr>
-        <w:pStyle w:val="BodyText"/>
-      </w:pPr>
-      <w:r>
-        <w:t xml:space="preserve">In the case of different loss function, we wrote a function code to implement log linear regression with gradient descent loss function. The gradient descent loss function provides a more flexible approach because of the presence of hyperparameters</w:t>
+        <w:t xml:space="preserve">For the first case, we decided to use Generalized Linear Model with different distribution families. Using different families allows us to verify the condition of normality of error in the models used by authors. We noticed that the gaussian distribution family with log independent and dependent variable produced a line that fitted the best with the data and the corresponding coefficients were very similar to the log linear model used in the paper.For the loss function, we wrote a function to implement log linear regression with gradient descent loss function. The gradient descent loss function provides a more flexible approach because of the presence of hyperparameters</w:t>
       </w:r>
       <w:r>
         <w:t xml:space="preserve"> </w:t>
@@ -421,163 +453,7 @@
         <w:t xml:space="preserve">number of iteration</w:t>
       </w:r>
       <w:r>
-        <w:t xml:space="preserve">. The author of the paper has not explored this methodology, therefore we had no information about the value of hyperparameters</w:t>
-      </w:r>
-      <w:r>
-        <w:t xml:space="preserve"> </w:t>
-      </w:r>
-      <w:r>
-        <w:rPr>
-          <w:i/>
-        </w:rPr>
-        <w:t xml:space="preserve">learning rate</w:t>
-      </w:r>
-      <w:r>
-        <w:t xml:space="preserve"> </w:t>
-      </w:r>
-      <w:r>
-        <w:t xml:space="preserve">and</w:t>
-      </w:r>
-      <w:r>
-        <w:t xml:space="preserve"> </w:t>
-      </w:r>
-      <w:r>
-        <w:rPr>
-          <w:i/>
-        </w:rPr>
-        <w:t xml:space="preserve">number of iteration</w:t>
-      </w:r>
-      <w:r>
-        <w:t xml:space="preserve">, therefore we ran a simulation study to determine the hyperparameters that delivered values of coefficients very similar to that of the models used by the author</w:t>
-      </w:r>
-    </w:p>
-    <w:p>
-      <w:pPr>
-        <w:pStyle w:val="BodyText"/>
-      </w:pPr>
-      <w:r>
-        <w:t xml:space="preserve">The paper uses linear function in estimating the coefficients of alpha, beta and gamma in the HNIP estimator. The linear model is realized using Ordinary Least Squares (OLS) method. The estimator is replicated by replacing the OLS based linear function with a bayesian regression function. Bayesian linear regression is used because it is more flexible to further model development and can directly model posteriors of derived/calculated quantities.</w:t>
-      </w:r>
-      <w:r>
-        <w:t xml:space="preserve"> </w:t>
-      </w:r>
-      <w:r>
-        <w:t xml:space="preserve">“</w:t>
-      </w:r>
-      <w:r>
-        <w:t xml:space="preserve">Bolstad</w:t>
-      </w:r>
-      <w:r>
-        <w:t xml:space="preserve">”</w:t>
-      </w:r>
-      <w:r>
-        <w:t xml:space="preserve"> </w:t>
-      </w:r>
-      <w:r>
-        <w:t xml:space="preserve">package provides a bayes.lm function which has been used to complete the replication. Upon analysis, we can conclude that the replicated estimator produced coefficients that are similiar to the actual paper.</w:t>
-      </w:r>
-    </w:p>
-    <w:p>
-      <w:pPr>
-        <w:pStyle w:val="BodyText"/>
-      </w:pPr>
-      <w:r>
-        <w:t xml:space="preserve">The paper uses Ordinary Differential Equations for calculating the supply functions,</w:t>
-      </w:r>
-      <w:r>
-        <w:t xml:space="preserve"> </w:t>
-      </w:r>
-      <m:oMath>
-        <m:r>
-          <m:t>s</m:t>
-        </m:r>
-        <m:r>
-          <m:t>(</m:t>
-        </m:r>
-        <m:r>
-          <m:t>p</m:t>
-        </m:r>
-        <m:r>
-          <m:t>)</m:t>
-        </m:r>
-      </m:oMath>
-      <w:r>
-        <w:t xml:space="preserve">. For this package</w:t>
-      </w:r>
-      <w:r>
-        <w:t xml:space="preserve"> </w:t>
-      </w:r>
-      <w:r>
-        <w:t xml:space="preserve">‘</w:t>
-      </w:r>
-      <w:r>
-        <w:t xml:space="preserve">odesolve</w:t>
-      </w:r>
-      <w:r>
-        <w:t xml:space="preserve">’</w:t>
-      </w:r>
-      <w:r>
-        <w:t xml:space="preserve"> </w:t>
-      </w:r>
-      <w:r>
-        <w:t xml:space="preserve">has been used in the base paper. Package</w:t>
-      </w:r>
-      <w:r>
-        <w:t xml:space="preserve"> </w:t>
-      </w:r>
-      <w:r>
-        <w:t xml:space="preserve">‘</w:t>
-      </w:r>
-      <w:r>
-        <w:t xml:space="preserve">odesolve</w:t>
-      </w:r>
-      <w:r>
-        <w:t xml:space="preserve">’</w:t>
-      </w:r>
-      <w:r>
-        <w:t xml:space="preserve"> </w:t>
-      </w:r>
-      <w:r>
-        <w:t xml:space="preserve">has been removed from the CRAN repository. The more recent package</w:t>
-      </w:r>
-      <w:r>
-        <w:t xml:space="preserve"> </w:t>
-      </w:r>
-      <w:r>
-        <w:t xml:space="preserve">‘</w:t>
-      </w:r>
-      <w:r>
-        <w:t xml:space="preserve">deSolve</w:t>
-      </w:r>
-      <w:r>
-        <w:t xml:space="preserve">’</w:t>
-      </w:r>
-      <w:r>
-        <w:t xml:space="preserve"> </w:t>
-      </w:r>
-      <w:r>
-        <w:t xml:space="preserve">completely supersedes odesolve and we have installed the same.</w:t>
-      </w:r>
-    </w:p>
-    <w:p>
-      <w:pPr>
-        <w:pStyle w:val="Heading2"/>
-      </w:pPr>
-      <w:bookmarkStart w:id="22" w:name="data"/>
-      <w:r>
-        <w:t xml:space="preserve">Data</w:t>
-      </w:r>
-      <w:bookmarkEnd w:id="22"/>
-    </w:p>
-    <w:p>
-      <w:pPr>
-        <w:pStyle w:val="FirstParagraph"/>
-      </w:pPr>
-      <w:r>
-        <w:t xml:space="preserve">The dataset used by the paper</w:t>
-      </w:r>
-      <w:r>
-        <w:t xml:space="preserve"> </w:t>
+        <w:t xml:space="preserve">. Since the approach is not used in the paper, we ran a simulation study in order to determine the hyperparameters that delivered values of coefficients very similar to that of the models in the paper</w:t>
       </w:r>
       <w:r>
         <w:t xml:space="preserve">(Epple, Gordon, and Sieg</w:t>
@@ -596,6 +472,302 @@
       <w:r>
         <w:t xml:space="preserve">)</w:t>
       </w:r>
+    </w:p>
+    <w:p>
+      <w:pPr>
+        <w:pStyle w:val="BodyText"/>
+      </w:pPr>
+      <w:r>
+        <w:t xml:space="preserve">Based on the equilibrium relationship</w:t>
+      </w:r>
+      <w:r>
+        <w:t xml:space="preserve"> </w:t>
+      </w:r>
+      <m:oMath>
+        <m:r>
+          <m:t>r</m:t>
+        </m:r>
+        <m:r>
+          <m:t>(</m:t>
+        </m:r>
+        <m:r>
+          <m:t>ν</m:t>
+        </m:r>
+        <m:r>
+          <m:t>)</m:t>
+        </m:r>
+      </m:oMath>
+      <w:r>
+        <w:t xml:space="preserve">,the authors proposed that there exists a differential equation that characterizes the normalized housing supply function</w:t>
+      </w:r>
+      <w:r>
+        <w:t xml:space="preserve"> </w:t>
+      </w:r>
+      <m:oMath>
+        <m:r>
+          <m:t>s</m:t>
+        </m:r>
+        <m:r>
+          <m:t>(</m:t>
+        </m:r>
+        <m:r>
+          <m:t>p</m:t>
+        </m:r>
+        <m:r>
+          <m:t>)</m:t>
+        </m:r>
+      </m:oMath>
+      <w:r>
+        <w:t xml:space="preserve">. For this purpose, the base paper used Ordinary Differential Equations (using</w:t>
+      </w:r>
+      <w:r>
+        <w:t xml:space="preserve"> </w:t>
+      </w:r>
+      <w:r>
+        <w:t xml:space="preserve">‘</w:t>
+      </w:r>
+      <w:r>
+        <w:t xml:space="preserve">odesolve</w:t>
+      </w:r>
+      <w:r>
+        <w:t xml:space="preserve">’</w:t>
+      </w:r>
+      <w:r>
+        <w:t xml:space="preserve"> </w:t>
+      </w:r>
+      <w:r>
+        <w:t xml:space="preserve">package) for calculating the supply function,</w:t>
+      </w:r>
+      <w:r>
+        <w:t xml:space="preserve"> </w:t>
+      </w:r>
+      <m:oMath>
+        <m:r>
+          <m:t>s</m:t>
+        </m:r>
+        <m:r>
+          <m:t>(</m:t>
+        </m:r>
+        <m:r>
+          <m:t>p</m:t>
+        </m:r>
+        <m:r>
+          <m:t>)</m:t>
+        </m:r>
+      </m:oMath>
+      <w:r>
+        <w:t xml:space="preserve"> </w:t>
+      </w:r>
+      <w:r>
+        <w:t xml:space="preserve">for parametric, semi-nonparametric and nonparametric estimates of</w:t>
+      </w:r>
+      <w:r>
+        <w:t xml:space="preserve"> </w:t>
+      </w:r>
+      <m:oMath>
+        <m:r>
+          <m:t>r</m:t>
+        </m:r>
+        <m:r>
+          <m:t>(</m:t>
+        </m:r>
+        <m:r>
+          <m:t>ν</m:t>
+        </m:r>
+        <m:r>
+          <m:t>)</m:t>
+        </m:r>
+      </m:oMath>
+      <w:r>
+        <w:t xml:space="preserve">. However, since</w:t>
+      </w:r>
+      <w:r>
+        <w:t xml:space="preserve"> </w:t>
+      </w:r>
+      <w:r>
+        <w:t xml:space="preserve">‘</w:t>
+      </w:r>
+      <w:r>
+        <w:t xml:space="preserve">odesolve</w:t>
+      </w:r>
+      <w:r>
+        <w:t xml:space="preserve">’</w:t>
+      </w:r>
+      <w:r>
+        <w:t xml:space="preserve"> </w:t>
+      </w:r>
+      <w:r>
+        <w:t xml:space="preserve">has been removed from the CRAN repository and the more recent package</w:t>
+      </w:r>
+      <w:r>
+        <w:t xml:space="preserve"> </w:t>
+      </w:r>
+      <w:r>
+        <w:t xml:space="preserve">‘</w:t>
+      </w:r>
+      <w:r>
+        <w:t xml:space="preserve">deSolve</w:t>
+      </w:r>
+      <w:r>
+        <w:t xml:space="preserve">’</w:t>
+      </w:r>
+      <w:r>
+        <w:t xml:space="preserve"> </w:t>
+      </w:r>
+      <w:r>
+        <w:t xml:space="preserve">completely supersedes it, we have used</w:t>
+      </w:r>
+      <w:r>
+        <w:t xml:space="preserve"> </w:t>
+      </w:r>
+      <w:r>
+        <w:t xml:space="preserve">‘</w:t>
+      </w:r>
+      <w:r>
+        <w:t xml:space="preserve">deSolve</w:t>
+      </w:r>
+      <w:r>
+        <w:t xml:space="preserve">’</w:t>
+      </w:r>
+      <w:r>
+        <w:t xml:space="preserve"> </w:t>
+      </w:r>
+      <w:r>
+        <w:t xml:space="preserve">for our replication.</w:t>
+      </w:r>
+    </w:p>
+    <w:p>
+      <w:pPr>
+        <w:pStyle w:val="BodyText"/>
+      </w:pPr>
+      <w:r>
+        <w:t xml:space="preserve">The paper</w:t>
+      </w:r>
+      <w:r>
+        <w:t xml:space="preserve">(Epple, Gordon, and Sieg</w:t>
+      </w:r>
+      <w:r>
+        <w:t xml:space="preserve"> </w:t>
+      </w:r>
+      <w:hyperlink w:anchor="ref-epple2010new">
+        <w:r>
+          <w:rPr>
+            <w:rStyle w:val="Hyperlink"/>
+          </w:rPr>
+          <w:t xml:space="preserve">2010</w:t>
+        </w:r>
+      </w:hyperlink>
+      <w:r>
+        <w:t xml:space="preserve">)</w:t>
+      </w:r>
+      <w:r>
+        <w:t xml:space="preserve"> </w:t>
+      </w:r>
+      <w:r>
+        <w:t xml:space="preserve">also estimated</w:t>
+      </w:r>
+      <w:r>
+        <w:t xml:space="preserve"> </w:t>
+      </w:r>
+      <m:oMath>
+        <m:r>
+          <m:t>r</m:t>
+        </m:r>
+        <m:r>
+          <m:t>(</m:t>
+        </m:r>
+        <m:r>
+          <m:t>ν</m:t>
+        </m:r>
+        <m:r>
+          <m:t>)</m:t>
+        </m:r>
+      </m:oMath>
+      <w:r>
+        <w:t xml:space="preserve"> </w:t>
+      </w:r>
+      <w:r>
+        <w:t xml:space="preserve">using instrumental variable estimator suggested by Hausmann, Newey, Ichimura, and Powell (1991)</w:t>
+      </w:r>
+      <w:r>
+        <w:t xml:space="preserve"> </w:t>
+      </w:r>
+      <w:r>
+        <w:t xml:space="preserve">(Hausman et al.</w:t>
+      </w:r>
+      <w:r>
+        <w:t xml:space="preserve"> </w:t>
+      </w:r>
+      <w:hyperlink w:anchor="ref-hausman1991identification">
+        <w:r>
+          <w:rPr>
+            <w:rStyle w:val="Hyperlink"/>
+          </w:rPr>
+          <w:t xml:space="preserve">1991</w:t>
+        </w:r>
+      </w:hyperlink>
+      <w:r>
+        <w:t xml:space="preserve">)</w:t>
+      </w:r>
+      <w:r>
+        <w:t xml:space="preserve">. In this approach,the estimates for higher order polynomials are realized using a linear model. For our replication,we replaced the OLS based HNIP estimator with a bayesian regression function. Bayesian model is used as it is more flexible to further model development and can directly model posteriors of derived/calculated quantities.</w:t>
+      </w:r>
+      <w:r>
+        <w:t xml:space="preserve"> </w:t>
+      </w:r>
+      <w:r>
+        <w:t xml:space="preserve">‘</w:t>
+      </w:r>
+      <w:r>
+        <w:t xml:space="preserve">Bolstad</w:t>
+      </w:r>
+      <w:r>
+        <w:t xml:space="preserve">’</w:t>
+      </w:r>
+      <w:r>
+        <w:t xml:space="preserve"> </w:t>
+      </w:r>
+      <w:r>
+        <w:t xml:space="preserve">package provides a bayes.lm function which has been used to get the estimates for the cubic model. Upon analysis, we can conclude that the replicated estimator produced coefficients that are similar to the actual paper.</w:t>
+      </w:r>
+    </w:p>
+    <w:p>
+      <w:pPr>
+        <w:pStyle w:val="Heading2"/>
+      </w:pPr>
+      <w:bookmarkStart w:id="22" w:name="data"/>
+      <w:r>
+        <w:t xml:space="preserve">Data</w:t>
+      </w:r>
+      <w:bookmarkEnd w:id="22"/>
+    </w:p>
+    <w:p>
+      <w:pPr>
+        <w:pStyle w:val="FirstParagraph"/>
+      </w:pPr>
+      <w:r>
+        <w:t xml:space="preserve">The dataset used by the paper</w:t>
+      </w:r>
+      <w:r>
+        <w:t xml:space="preserve"> </w:t>
+      </w:r>
+      <w:r>
+        <w:t xml:space="preserve">(Epple, Gordon, and Sieg</w:t>
+      </w:r>
+      <w:r>
+        <w:t xml:space="preserve"> </w:t>
+      </w:r>
+      <w:hyperlink w:anchor="ref-epple2010new">
+        <w:r>
+          <w:rPr>
+            <w:rStyle w:val="Hyperlink"/>
+          </w:rPr>
+          <w:t xml:space="preserve">2010</w:t>
+        </w:r>
+      </w:hyperlink>
+      <w:r>
+        <w:t xml:space="preserve">)</w:t>
+      </w:r>
       <w:r>
         <w:t xml:space="preserve"> </w:t>
       </w:r>
@@ -740,7 +912,30 @@
         <w:br/>
       </w:r>
       <w:r>
-        <w:t xml:space="preserve">5. Replicated the instrumental variable estimator model(suggested by Hausman, Newey, Ichimura, and Powell (Journal of Econometrics, 1991) estimates based on least squares using Bayesian regression</w:t>
+        <w:t xml:space="preserve">5. Replicated the instrumental variable estimator model(suggested by Hausman, Newey, Ichimura, and Powell (Journal of Econometrics, 1991)</w:t>
+      </w:r>
+      <w:r>
+        <w:t xml:space="preserve">(Hausman et al.</w:t>
+      </w:r>
+      <w:r>
+        <w:t xml:space="preserve"> </w:t>
+      </w:r>
+      <w:hyperlink w:anchor="ref-hausman1991identification">
+        <w:r>
+          <w:rPr>
+            <w:rStyle w:val="Hyperlink"/>
+          </w:rPr>
+          <w:t xml:space="preserve">1991</w:t>
+        </w:r>
+      </w:hyperlink>
+      <w:r>
+        <w:t xml:space="preserve">)</w:t>
+      </w:r>
+      <w:r>
+        <w:t xml:space="preserve"> </w:t>
+      </w:r>
+      <w:r>
+        <w:t xml:space="preserve">for third order polynomial using Bayesian regression.</w:t>
       </w:r>
     </w:p>
     <w:p>
@@ -752,314 +947,6 @@
         <w:t xml:space="preserve">Regression estimates and plots</w:t>
       </w:r>
       <w:bookmarkEnd w:id="24"/>
-    </w:p>
-    <w:p>
-      <w:pPr>
-        <w:pStyle w:val="FirstParagraph"/>
-      </w:pPr>
-      <w:r>
-        <w:t xml:space="preserve">The original paper estimates the r(v) functions using OLS for log-linear, linear, quadratic and cubic models. We obtained similar results using gaussian log-linear model and gradient descent log linear model in addition to the four models. For both of these two models, they fit the main features of the residential data substantially well and their performance is similar to the earlier four models. All the p-values were calculated using heteroskedasticity-robust standard errors and they were significant at 1% level.</w:t>
-      </w:r>
-    </w:p>
-    <w:p>
-      <w:pPr>
-        <w:pStyle w:val="SourceCode"/>
-      </w:pPr>
-      <w:r>
-        <w:rPr>
-          <w:rStyle w:val="VerbatimChar"/>
-        </w:rPr>
-        <w:t xml:space="preserve">#&gt; </w:t>
-      </w:r>
-      <w:r>
-        <w:br/>
-      </w:r>
-      <w:r>
-        <w:rPr>
-          <w:rStyle w:val="VerbatimChar"/>
-        </w:rPr>
-        <w:t xml:space="preserve">#&gt; Table 2 - Estimates of Equilibrium locus</w:t>
-      </w:r>
-      <w:r>
-        <w:br/>
-      </w:r>
-      <w:r>
-        <w:rPr>
-          <w:rStyle w:val="VerbatimChar"/>
-        </w:rPr>
-        <w:t xml:space="preserve">#&gt; =============================================================================</w:t>
-      </w:r>
-      <w:r>
-        <w:br/>
-      </w:r>
-      <w:r>
-        <w:rPr>
-          <w:rStyle w:val="VerbatimChar"/>
-        </w:rPr>
-        <w:t xml:space="preserve">#&gt;                                   OLS and GLM estimates                      </w:t>
-      </w:r>
-      <w:r>
-        <w:br/>
-      </w:r>
-      <w:r>
-        <w:rPr>
-          <w:rStyle w:val="VerbatimChar"/>
-        </w:rPr>
-        <w:t xml:space="preserve">#&gt;              ----------------------------------------------------------------</w:t>
-      </w:r>
-      <w:r>
-        <w:br/>
-      </w:r>
-      <w:r>
-        <w:rPr>
-          <w:rStyle w:val="VerbatimChar"/>
-        </w:rPr>
-        <w:t xml:space="preserve">#&gt;              Log-Linear  Linear  Quadratic    Cubic    Generalized-Log-Linear</w:t>
-      </w:r>
-      <w:r>
-        <w:br/>
-      </w:r>
-      <w:r>
-        <w:rPr>
-          <w:rStyle w:val="VerbatimChar"/>
-        </w:rPr>
-        <w:t xml:space="preserve">#&gt; -----------------------------------------------------------------------------</w:t>
-      </w:r>
-      <w:r>
-        <w:br/>
-      </w:r>
-      <w:r>
-        <w:rPr>
-          <w:rStyle w:val="VerbatimChar"/>
-        </w:rPr>
-        <w:t xml:space="preserve">#&gt; logv          0.919***                                        0.919***       </w:t>
-      </w:r>
-      <w:r>
-        <w:br/>
-      </w:r>
-      <w:r>
-        <w:rPr>
-          <w:rStyle w:val="VerbatimChar"/>
-        </w:rPr>
-        <w:t xml:space="preserve">#&gt;               (0.005)                                         (0.005)        </w:t>
-      </w:r>
-      <w:r>
-        <w:br/>
-      </w:r>
-      <w:r>
-        <w:rPr>
-          <w:rStyle w:val="VerbatimChar"/>
-        </w:rPr>
-        <w:t xml:space="preserve">#&gt;                                                                              </w:t>
-      </w:r>
-      <w:r>
-        <w:br/>
-      </w:r>
-      <w:r>
-        <w:rPr>
-          <w:rStyle w:val="VerbatimChar"/>
-        </w:rPr>
-        <w:t xml:space="preserve">#&gt; v                       0.153***  0.163***   0.172***                        </w:t>
-      </w:r>
-      <w:r>
-        <w:br/>
-      </w:r>
-      <w:r>
-        <w:rPr>
-          <w:rStyle w:val="VerbatimChar"/>
-        </w:rPr>
-        <w:t xml:space="preserve">#&gt;                         (0.001)   (0.001)    (0.002)                         </w:t>
-      </w:r>
-      <w:r>
-        <w:br/>
-      </w:r>
-      <w:r>
-        <w:rPr>
-          <w:rStyle w:val="VerbatimChar"/>
-        </w:rPr>
-        <w:t xml:space="preserve">#&gt;                                                                              </w:t>
-      </w:r>
-      <w:r>
-        <w:br/>
-      </w:r>
-      <w:r>
-        <w:rPr>
-          <w:rStyle w:val="VerbatimChar"/>
-        </w:rPr>
-        <w:t xml:space="preserve">#&gt; v2                               -0.0001*** -0.001***                        </w:t>
-      </w:r>
-      <w:r>
-        <w:br/>
-      </w:r>
-      <w:r>
-        <w:rPr>
-          <w:rStyle w:val="VerbatimChar"/>
-        </w:rPr>
-        <w:t xml:space="preserve">#&gt;                                  (0.00002)   (0.0001)                        </w:t>
-      </w:r>
-      <w:r>
-        <w:br/>
-      </w:r>
-      <w:r>
-        <w:rPr>
-          <w:rStyle w:val="VerbatimChar"/>
-        </w:rPr>
-        <w:t xml:space="preserve">#&gt;                                                                              </w:t>
-      </w:r>
-      <w:r>
-        <w:br/>
-      </w:r>
-      <w:r>
-        <w:rPr>
-          <w:rStyle w:val="VerbatimChar"/>
-        </w:rPr>
-        <w:t xml:space="preserve">#&gt; v3                                          0.00000***                       </w:t>
-      </w:r>
-      <w:r>
-        <w:br/>
-      </w:r>
-      <w:r>
-        <w:rPr>
-          <w:rStyle w:val="VerbatimChar"/>
-        </w:rPr>
-        <w:t xml:space="preserve">#&gt;                                             (0.00000)                        </w:t>
-      </w:r>
-      <w:r>
-        <w:br/>
-      </w:r>
-      <w:r>
-        <w:rPr>
-          <w:rStyle w:val="VerbatimChar"/>
-        </w:rPr>
-        <w:t xml:space="preserve">#&gt;                                                                              </w:t>
-      </w:r>
-      <w:r>
-        <w:br/>
-      </w:r>
-      <w:r>
-        <w:rPr>
-          <w:rStyle w:val="VerbatimChar"/>
-        </w:rPr>
-        <w:t xml:space="preserve">#&gt; Constant     -1.632***                                       -1.632***       </w:t>
-      </w:r>
-      <w:r>
-        <w:br/>
-      </w:r>
-      <w:r>
-        <w:rPr>
-          <w:rStyle w:val="VerbatimChar"/>
-        </w:rPr>
-        <w:t xml:space="preserve">#&gt;               (0.014)                                         (0.014)        </w:t>
-      </w:r>
-      <w:r>
-        <w:br/>
-      </w:r>
-      <w:r>
-        <w:rPr>
-          <w:rStyle w:val="VerbatimChar"/>
-        </w:rPr>
-        <w:t xml:space="preserve">#&gt;                                                                              </w:t>
-      </w:r>
-      <w:r>
-        <w:br/>
-      </w:r>
-      <w:r>
-        <w:rPr>
-          <w:rStyle w:val="VerbatimChar"/>
-        </w:rPr>
-        <w:t xml:space="preserve">#&gt; -----------------------------------------------------------------------------</w:t>
-      </w:r>
-      <w:r>
-        <w:br/>
-      </w:r>
-      <w:r>
-        <w:rPr>
-          <w:rStyle w:val="VerbatimChar"/>
-        </w:rPr>
-        <w:t xml:space="preserve">#&gt; Observations   6,234     6,234     6,234      6,234            6,234         </w:t>
-      </w:r>
-      <w:r>
-        <w:br/>
-      </w:r>
-      <w:r>
-        <w:rPr>
-          <w:rStyle w:val="VerbatimChar"/>
-        </w:rPr>
-        <w:t xml:space="preserve">#&gt; =============================================================================</w:t>
-      </w:r>
-      <w:r>
-        <w:br/>
-      </w:r>
-      <w:r>
-        <w:rPr>
-          <w:rStyle w:val="VerbatimChar"/>
-        </w:rPr>
-        <w:t xml:space="preserve">#&gt; Note:                                             *p&lt;0.1; **p&lt;0.05; ***p&lt;0.01</w:t>
-      </w:r>
-      <w:r>
-        <w:br/>
-      </w:r>
-      <w:r>
-        <w:rPr>
-          <w:rStyle w:val="VerbatimChar"/>
-        </w:rPr>
-        <w:t xml:space="preserve">#&gt;          Gradient_descent.Log.linear</w:t>
-      </w:r>
-      <w:r>
-        <w:br/>
-      </w:r>
-      <w:r>
-        <w:rPr>
-          <w:rStyle w:val="VerbatimChar"/>
-        </w:rPr>
-        <w:t xml:space="preserve">#&gt; Constant                   -1.631195</w:t>
-      </w:r>
-      <w:r>
-        <w:br/>
-      </w:r>
-      <w:r>
-        <w:rPr>
-          <w:rStyle w:val="VerbatimChar"/>
-        </w:rPr>
-        <w:t xml:space="preserve">#&gt; log(v)                      0.918491</w:t>
-      </w:r>
-    </w:p>
-    <w:p>
-      <w:pPr>
-        <w:pStyle w:val="FirstParagraph"/>
-      </w:pPr>
-      <w:r>
-        <w:t xml:space="preserve">As observed in Table 2, while the base paper had slope to be</w:t>
-      </w:r>
-      <w:r>
-        <w:t xml:space="preserve"> </w:t>
-      </w:r>
-      <m:oMath>
-        <m:r>
-          <m:t>l</m:t>
-        </m:r>
-        <m:r>
-          <m:t>o</m:t>
-        </m:r>
-        <m:r>
-          <m:t>g</m:t>
-        </m:r>
-        <m:r>
-          <m:t>(</m:t>
-        </m:r>
-        <m:r>
-          <m:t>v</m:t>
-        </m:r>
-        <m:r>
-          <m:t>)</m:t>
-        </m:r>
-      </m:oMath>
-      <w:r>
-        <w:t xml:space="preserve"> </w:t>
-      </w:r>
-      <w:r>
-        <w:t xml:space="preserve">as 0.909 and the intercept coefficient as -1.605 for the log-linear model, we obtained similar results with (0.919,-1.632) and (0.918,-1.631) as (slope, intercept) for our GLM model and gradient descent models respectively.</w:t>
-      </w:r>
     </w:p>
     <w:p>
       <w:pPr>
@@ -1068,14 +955,14 @@
       <w:r>
         <w:drawing>
           <wp:inline>
-            <wp:extent cx="4620126" cy="3696101"/>
+            <wp:extent cx="5334000" cy="4242213"/>
             <wp:effectExtent b="0" l="0" r="0" t="0"/>
-            <wp:docPr descr="Figure 1: Plot of fitted models" title="" id="1" name="Picture"/>
+            <wp:docPr descr="Figure 1: Estimates of equilibrium locus(Epple, Gordon, and Sieg 2010)" title="" id="1" name="Picture"/>
             <a:graphic>
               <a:graphicData uri="http://schemas.openxmlformats.org/drawingml/2006/picture">
                 <pic:pic>
                   <pic:nvPicPr>
-                    <pic:cNvPr descr="../figuresplot-the-fitted-models-1.png" id="0" name="Picture"/>
+                    <pic:cNvPr descr="Estimate_coeff_table.png" id="0" name="Picture"/>
                     <pic:cNvPicPr>
                       <a:picLocks noChangeArrowheads="1" noChangeAspect="1"/>
                     </pic:cNvPicPr>
@@ -1089,7 +976,7 @@
                   <pic:spPr bwMode="auto">
                     <a:xfrm>
                       <a:off x="0" y="0"/>
-                      <a:ext cx="4620126" cy="3696101"/>
+                      <a:ext cx="5334000" cy="4242213"/>
                     </a:xfrm>
                     <a:prstGeom prst="rect">
                       <a:avLst/>
@@ -1113,7 +1000,24 @@
         <w:pStyle w:val="ImageCaption"/>
       </w:pPr>
       <w:r>
-        <w:t xml:space="preserve">Figure 1: Plot of fitted models</w:t>
+        <w:t xml:space="preserve">Figure 1: Estimates of equilibrium locus</w:t>
+      </w:r>
+      <w:r>
+        <w:t xml:space="preserve">(Epple, Gordon, and Sieg</w:t>
+      </w:r>
+      <w:r>
+        <w:t xml:space="preserve"> </w:t>
+      </w:r>
+      <w:hyperlink w:anchor="ref-epple2010new">
+        <w:r>
+          <w:rPr>
+            <w:rStyle w:val="Hyperlink"/>
+          </w:rPr>
+          <w:t xml:space="preserve">2010</w:t>
+        </w:r>
+      </w:hyperlink>
+      <w:r>
+        <w:t xml:space="preserve">)</w:t>
       </w:r>
     </w:p>
     <w:p>
@@ -1121,7 +1025,307 @@
         <w:pStyle w:val="BodyText"/>
       </w:pPr>
       <w:r>
-        <w:t xml:space="preserve">For effective comparison of all the six models used, we have also enclosed a plot as seen in Figure</w:t>
+        <w:t xml:space="preserve">The original paper estimates the r(v) functions using OLS for log-linear, linear, quadratic and cubic models. We obtained similar results using gaussian log-linear model and gradient descent log linear model in addition to the four models. For both of these two models, they fit the main features of the residential data substantially well and their performance is similar to the earlier four models. All the p-values were calculated using heteroskedasticity-robust standard errors and they were significant at 1% level.</w:t>
+      </w:r>
+    </w:p>
+    <w:p>
+      <w:pPr>
+        <w:pStyle w:val="SourceCode"/>
+      </w:pPr>
+      <w:r>
+        <w:rPr>
+          <w:rStyle w:val="VerbatimChar"/>
+        </w:rPr>
+        <w:t xml:space="preserve">#&gt; </w:t>
+      </w:r>
+      <w:r>
+        <w:br/>
+      </w:r>
+      <w:r>
+        <w:rPr>
+          <w:rStyle w:val="VerbatimChar"/>
+        </w:rPr>
+        <w:t xml:space="preserve">#&gt; Table 2 - Estimates of Equilibrium locus</w:t>
+      </w:r>
+      <w:r>
+        <w:br/>
+      </w:r>
+      <w:r>
+        <w:rPr>
+          <w:rStyle w:val="VerbatimChar"/>
+        </w:rPr>
+        <w:t xml:space="preserve">#&gt; =============================================================================</w:t>
+      </w:r>
+      <w:r>
+        <w:br/>
+      </w:r>
+      <w:r>
+        <w:rPr>
+          <w:rStyle w:val="VerbatimChar"/>
+        </w:rPr>
+        <w:t xml:space="preserve">#&gt;                                   OLS and GLM estimates                      </w:t>
+      </w:r>
+      <w:r>
+        <w:br/>
+      </w:r>
+      <w:r>
+        <w:rPr>
+          <w:rStyle w:val="VerbatimChar"/>
+        </w:rPr>
+        <w:t xml:space="preserve">#&gt;              ----------------------------------------------------------------</w:t>
+      </w:r>
+      <w:r>
+        <w:br/>
+      </w:r>
+      <w:r>
+        <w:rPr>
+          <w:rStyle w:val="VerbatimChar"/>
+        </w:rPr>
+        <w:t xml:space="preserve">#&gt;              Log-Linear  Linear  Quadratic    Cubic    Generalized-Log-Linear</w:t>
+      </w:r>
+      <w:r>
+        <w:br/>
+      </w:r>
+      <w:r>
+        <w:rPr>
+          <w:rStyle w:val="VerbatimChar"/>
+        </w:rPr>
+        <w:t xml:space="preserve">#&gt; -----------------------------------------------------------------------------</w:t>
+      </w:r>
+      <w:r>
+        <w:br/>
+      </w:r>
+      <w:r>
+        <w:rPr>
+          <w:rStyle w:val="VerbatimChar"/>
+        </w:rPr>
+        <w:t xml:space="preserve">#&gt; logv          0.919***                                        0.919***       </w:t>
+      </w:r>
+      <w:r>
+        <w:br/>
+      </w:r>
+      <w:r>
+        <w:rPr>
+          <w:rStyle w:val="VerbatimChar"/>
+        </w:rPr>
+        <w:t xml:space="preserve">#&gt;               (0.005)                                         (0.005)        </w:t>
+      </w:r>
+      <w:r>
+        <w:br/>
+      </w:r>
+      <w:r>
+        <w:rPr>
+          <w:rStyle w:val="VerbatimChar"/>
+        </w:rPr>
+        <w:t xml:space="preserve">#&gt;                                                                              </w:t>
+      </w:r>
+      <w:r>
+        <w:br/>
+      </w:r>
+      <w:r>
+        <w:rPr>
+          <w:rStyle w:val="VerbatimChar"/>
+        </w:rPr>
+        <w:t xml:space="preserve">#&gt; v                       0.153***  0.163***   0.172***                        </w:t>
+      </w:r>
+      <w:r>
+        <w:br/>
+      </w:r>
+      <w:r>
+        <w:rPr>
+          <w:rStyle w:val="VerbatimChar"/>
+        </w:rPr>
+        <w:t xml:space="preserve">#&gt;                         (0.001)   (0.001)    (0.002)                         </w:t>
+      </w:r>
+      <w:r>
+        <w:br/>
+      </w:r>
+      <w:r>
+        <w:rPr>
+          <w:rStyle w:val="VerbatimChar"/>
+        </w:rPr>
+        <w:t xml:space="preserve">#&gt;                                                                              </w:t>
+      </w:r>
+      <w:r>
+        <w:br/>
+      </w:r>
+      <w:r>
+        <w:rPr>
+          <w:rStyle w:val="VerbatimChar"/>
+        </w:rPr>
+        <w:t xml:space="preserve">#&gt; v2                               -0.0001*** -0.001***                        </w:t>
+      </w:r>
+      <w:r>
+        <w:br/>
+      </w:r>
+      <w:r>
+        <w:rPr>
+          <w:rStyle w:val="VerbatimChar"/>
+        </w:rPr>
+        <w:t xml:space="preserve">#&gt;                                  (0.00002)   (0.0001)                        </w:t>
+      </w:r>
+      <w:r>
+        <w:br/>
+      </w:r>
+      <w:r>
+        <w:rPr>
+          <w:rStyle w:val="VerbatimChar"/>
+        </w:rPr>
+        <w:t xml:space="preserve">#&gt;                                                                              </w:t>
+      </w:r>
+      <w:r>
+        <w:br/>
+      </w:r>
+      <w:r>
+        <w:rPr>
+          <w:rStyle w:val="VerbatimChar"/>
+        </w:rPr>
+        <w:t xml:space="preserve">#&gt; v3                                          0.00000***                       </w:t>
+      </w:r>
+      <w:r>
+        <w:br/>
+      </w:r>
+      <w:r>
+        <w:rPr>
+          <w:rStyle w:val="VerbatimChar"/>
+        </w:rPr>
+        <w:t xml:space="preserve">#&gt;                                             (0.00000)                        </w:t>
+      </w:r>
+      <w:r>
+        <w:br/>
+      </w:r>
+      <w:r>
+        <w:rPr>
+          <w:rStyle w:val="VerbatimChar"/>
+        </w:rPr>
+        <w:t xml:space="preserve">#&gt;                                                                              </w:t>
+      </w:r>
+      <w:r>
+        <w:br/>
+      </w:r>
+      <w:r>
+        <w:rPr>
+          <w:rStyle w:val="VerbatimChar"/>
+        </w:rPr>
+        <w:t xml:space="preserve">#&gt; Constant     -1.632***                                       -1.632***       </w:t>
+      </w:r>
+      <w:r>
+        <w:br/>
+      </w:r>
+      <w:r>
+        <w:rPr>
+          <w:rStyle w:val="VerbatimChar"/>
+        </w:rPr>
+        <w:t xml:space="preserve">#&gt;               (0.014)                                         (0.014)        </w:t>
+      </w:r>
+      <w:r>
+        <w:br/>
+      </w:r>
+      <w:r>
+        <w:rPr>
+          <w:rStyle w:val="VerbatimChar"/>
+        </w:rPr>
+        <w:t xml:space="preserve">#&gt;                                                                              </w:t>
+      </w:r>
+      <w:r>
+        <w:br/>
+      </w:r>
+      <w:r>
+        <w:rPr>
+          <w:rStyle w:val="VerbatimChar"/>
+        </w:rPr>
+        <w:t xml:space="preserve">#&gt; -----------------------------------------------------------------------------</w:t>
+      </w:r>
+      <w:r>
+        <w:br/>
+      </w:r>
+      <w:r>
+        <w:rPr>
+          <w:rStyle w:val="VerbatimChar"/>
+        </w:rPr>
+        <w:t xml:space="preserve">#&gt; Observations   6,234     6,234     6,234      6,234            6,234         </w:t>
+      </w:r>
+      <w:r>
+        <w:br/>
+      </w:r>
+      <w:r>
+        <w:rPr>
+          <w:rStyle w:val="VerbatimChar"/>
+        </w:rPr>
+        <w:t xml:space="preserve">#&gt; =============================================================================</w:t>
+      </w:r>
+      <w:r>
+        <w:br/>
+      </w:r>
+      <w:r>
+        <w:rPr>
+          <w:rStyle w:val="VerbatimChar"/>
+        </w:rPr>
+        <w:t xml:space="preserve">#&gt; Note:                                             *p&lt;0.1; **p&lt;0.05; ***p&lt;0.01</w:t>
+      </w:r>
+      <w:r>
+        <w:br/>
+      </w:r>
+      <w:r>
+        <w:rPr>
+          <w:rStyle w:val="VerbatimChar"/>
+        </w:rPr>
+        <w:t xml:space="preserve">#&gt;          Gradient_descent.Log.linear</w:t>
+      </w:r>
+      <w:r>
+        <w:br/>
+      </w:r>
+      <w:r>
+        <w:rPr>
+          <w:rStyle w:val="VerbatimChar"/>
+        </w:rPr>
+        <w:t xml:space="preserve">#&gt; Constant                   -1.631195</w:t>
+      </w:r>
+      <w:r>
+        <w:br/>
+      </w:r>
+      <w:r>
+        <w:rPr>
+          <w:rStyle w:val="VerbatimChar"/>
+        </w:rPr>
+        <w:t xml:space="preserve">#&gt; log(v)                      0.918491</w:t>
+      </w:r>
+    </w:p>
+    <w:p>
+      <w:pPr>
+        <w:pStyle w:val="FirstParagraph"/>
+      </w:pPr>
+      <w:r>
+        <w:t xml:space="preserve">As observed in Table 2, while the base paper had slope to be</w:t>
+      </w:r>
+      <w:r>
+        <w:t xml:space="preserve"> </w:t>
+      </w:r>
+      <m:oMath>
+        <m:r>
+          <m:t>l</m:t>
+        </m:r>
+        <m:r>
+          <m:t>o</m:t>
+        </m:r>
+        <m:r>
+          <m:t>g</m:t>
+        </m:r>
+        <m:r>
+          <m:t>(</m:t>
+        </m:r>
+        <m:r>
+          <m:t>v</m:t>
+        </m:r>
+        <m:r>
+          <m:t>)</m:t>
+        </m:r>
+      </m:oMath>
+      <w:r>
+        <w:t xml:space="preserve"> </w:t>
+      </w:r>
+      <w:r>
+        <w:t xml:space="preserve">as 0.909 and the intercept coefficient as -1.605 for the log-linear model in Figure</w:t>
       </w:r>
       <w:r>
         <w:t xml:space="preserve"> </w:t>
@@ -1130,41 +1334,8 @@
         <w:t xml:space="preserve">1</w:t>
       </w:r>
       <w:r>
-        <w:t xml:space="preserve">. We find all the models to fit the data very well. We were able to establish the monotonicity condition of</w:t>
-      </w:r>
-      <w:r>
-        <w:t xml:space="preserve"> </w:t>
-      </w:r>
-      <m:oMath>
-        <m:r>
-          <m:t>r</m:t>
-        </m:r>
-        <m:r>
-          <m:t>(</m:t>
-        </m:r>
-        <m:r>
-          <m:t>v</m:t>
-        </m:r>
-        <m:r>
-          <m:t>)</m:t>
-        </m:r>
-      </m:oMath>
-      <w:r>
-        <w:t xml:space="preserve"> </w:t>
-      </w:r>
-      <w:r>
-        <w:t xml:space="preserve">to be satisfied for the two replication models as well under all the polynomial estimation cases for the range of values of v observed in the data.</w:t>
-      </w:r>
-    </w:p>
-    <w:p>
-      <w:pPr>
-        <w:pStyle w:val="Heading3"/>
-      </w:pPr>
-      <w:bookmarkStart w:id="26" w:name="supply-and-production-function-plots"/>
-      <w:r>
-        <w:t xml:space="preserve">Supply and production function plots</w:t>
-      </w:r>
-      <w:bookmarkEnd w:id="26"/>
+        <w:t xml:space="preserve">, we obtained similar results with (0.919,-1.632) and (0.918,-1.631) as (slope, intercept) for our GLM model and gradient descent models respectively.</w:t>
+      </w:r>
     </w:p>
     <w:p>
       <w:pPr>
@@ -1173,20 +1344,20 @@
       <w:r>
         <w:drawing>
           <wp:inline>
-            <wp:extent cx="4620126" cy="3696101"/>
+            <wp:extent cx="5334000" cy="3429000"/>
             <wp:effectExtent b="0" l="0" r="0" t="0"/>
-            <wp:docPr descr="Figure 2: Supply functions by model" title="" id="1" name="Picture"/>
+            <wp:docPr descr="Figure 2: Plot of fitted models" title="" id="1" name="Picture"/>
             <a:graphic>
               <a:graphicData uri="http://schemas.openxmlformats.org/drawingml/2006/picture">
                 <pic:pic>
                   <pic:nvPicPr>
-                    <pic:cNvPr descr="../figuresderive-supply-functions-for-each-model-1.png" id="0" name="Picture"/>
+                    <pic:cNvPr descr="figuresplot-the-fitted-models-1.png" id="0" name="Picture"/>
                     <pic:cNvPicPr>
                       <a:picLocks noChangeArrowheads="1" noChangeAspect="1"/>
                     </pic:cNvPicPr>
                   </pic:nvPicPr>
                   <pic:blipFill>
-                    <a:blip r:embed="rId27"/>
+                    <a:blip r:embed="rId26"/>
                     <a:stretch>
                       <a:fillRect/>
                     </a:stretch>
@@ -1194,7 +1365,7 @@
                   <pic:spPr bwMode="auto">
                     <a:xfrm>
                       <a:off x="0" y="0"/>
-                      <a:ext cx="4620126" cy="3696101"/>
+                      <a:ext cx="5334000" cy="3429000"/>
                     </a:xfrm>
                     <a:prstGeom prst="rect">
                       <a:avLst/>
@@ -1218,7 +1389,7 @@
         <w:pStyle w:val="ImageCaption"/>
       </w:pPr>
       <w:r>
-        <w:t xml:space="preserve">Figure 2: Supply functions by model</w:t>
+        <w:t xml:space="preserve">Figure 2: Plot of fitted models</w:t>
       </w:r>
     </w:p>
     <w:p>
@@ -1226,7 +1397,7 @@
         <w:pStyle w:val="BodyText"/>
       </w:pPr>
       <w:r>
-        <w:t xml:space="preserve">As seen in Figure</w:t>
+        <w:t xml:space="preserve">For effective comparison of all the six models used, we have also enclosed a plot as seen in Figure</w:t>
       </w:r>
       <w:r>
         <w:t xml:space="preserve"> </w:t>
@@ -1235,8 +1406,41 @@
         <w:t xml:space="preserve">2</w:t>
       </w:r>
       <w:r>
-        <w:t xml:space="preserve">, we find that the supply functions are relatively similar for all the original models and we were able to replicate similar results for the GLM log-linear model.</w:t>
-      </w:r>
+        <w:t xml:space="preserve">. We find all the models to fit the data very well. We were able to establish the monotonicity condition of</w:t>
+      </w:r>
+      <w:r>
+        <w:t xml:space="preserve"> </w:t>
+      </w:r>
+      <m:oMath>
+        <m:r>
+          <m:t>r</m:t>
+        </m:r>
+        <m:r>
+          <m:t>(</m:t>
+        </m:r>
+        <m:r>
+          <m:t>v</m:t>
+        </m:r>
+        <m:r>
+          <m:t>)</m:t>
+        </m:r>
+      </m:oMath>
+      <w:r>
+        <w:t xml:space="preserve"> </w:t>
+      </w:r>
+      <w:r>
+        <w:t xml:space="preserve">to be satisfied for the two replication models as well under all the polynomial estimation cases for the range of values of v observed in the data.</w:t>
+      </w:r>
+    </w:p>
+    <w:p>
+      <w:pPr>
+        <w:pStyle w:val="Heading3"/>
+      </w:pPr>
+      <w:bookmarkStart w:id="27" w:name="supply-and-production-function-plots"/>
+      <w:r>
+        <w:t xml:space="preserve">Supply and production function plots</w:t>
+      </w:r>
+      <w:bookmarkEnd w:id="27"/>
     </w:p>
     <w:p>
       <w:pPr>
@@ -1245,14 +1449,14 @@
       <w:r>
         <w:drawing>
           <wp:inline>
-            <wp:extent cx="4620126" cy="3696101"/>
+            <wp:extent cx="5334000" cy="3429000"/>
             <wp:effectExtent b="0" l="0" r="0" t="0"/>
-            <wp:docPr descr="Figure 3: Production functions by model" title="" id="1" name="Picture"/>
+            <wp:docPr descr="Figure 3: Supply functions by model" title="" id="1" name="Picture"/>
             <a:graphic>
               <a:graphicData uri="http://schemas.openxmlformats.org/drawingml/2006/picture">
                 <pic:pic>
                   <pic:nvPicPr>
-                    <pic:cNvPr descr="../figuresproduction-function-estimation-1.png" id="0" name="Picture"/>
+                    <pic:cNvPr descr="figuresderive-supply-functions-for-each-model-1.png" id="0" name="Picture"/>
                     <pic:cNvPicPr>
                       <a:picLocks noChangeArrowheads="1" noChangeAspect="1"/>
                     </pic:cNvPicPr>
@@ -1266,7 +1470,7 @@
                   <pic:spPr bwMode="auto">
                     <a:xfrm>
                       <a:off x="0" y="0"/>
-                      <a:ext cx="4620126" cy="3696101"/>
+                      <a:ext cx="5334000" cy="3429000"/>
                     </a:xfrm>
                     <a:prstGeom prst="rect">
                       <a:avLst/>
@@ -1290,35 +1494,8 @@
         <w:pStyle w:val="ImageCaption"/>
       </w:pPr>
       <w:r>
-        <w:t xml:space="preserve">Figure 3: Production functions by model</w:t>
-      </w:r>
-    </w:p>
-    <w:p>
-      <w:pPr>
-        <w:pStyle w:val="BodyText"/>
-      </w:pPr>
-      <w:r>
-        <w:t xml:space="preserve">Similarly,as seen in Figure</w:t>
-      </w:r>
-      <w:r>
-        <w:t xml:space="preserve"> </w:t>
-      </w:r>
-      <w:r>
-        <w:t xml:space="preserve">3</w:t>
-      </w:r>
-      <w:r>
-        <w:t xml:space="preserve">, we find that the production functions are similar for all the original models and we were able to replicate similar results for the GLM log-linear model.</w:t>
-      </w:r>
-    </w:p>
-    <w:p>
-      <w:pPr>
-        <w:pStyle w:val="Heading3"/>
-      </w:pPr>
-      <w:bookmarkStart w:id="29" w:name="Xfc26bf1edf12914abf449c90c88fa4d33a17ede"/>
-      <w:r>
-        <w:t xml:space="preserve">Replication of supply and production functions with 95% confidence band for GLM Log-linear model</w:t>
-      </w:r>
-      <w:bookmarkEnd w:id="29"/>
+        <w:t xml:space="preserve">Figure 3: Supply functions by model</w:t>
+      </w:r>
     </w:p>
     <w:p>
       <w:pPr>
@@ -1327,20 +1504,20 @@
       <w:r>
         <w:drawing>
           <wp:inline>
-            <wp:extent cx="4620126" cy="3696101"/>
+            <wp:extent cx="5334000" cy="3429000"/>
             <wp:effectExtent b="0" l="0" r="0" t="0"/>
-            <wp:docPr descr="Figure 4: Generalized log-linear supply function with 95 % confidence band" title="" id="1" name="Picture"/>
+            <wp:docPr descr="Figure 4: Production functions by model" title="" id="1" name="Picture"/>
             <a:graphic>
               <a:graphicData uri="http://schemas.openxmlformats.org/drawingml/2006/picture">
                 <pic:pic>
                   <pic:nvPicPr>
-                    <pic:cNvPr descr="../figuresglm-supply-func-confidence-band-1.png" id="0" name="Picture"/>
+                    <pic:cNvPr descr="figuresproduction-function-estimation-1.png" id="0" name="Picture"/>
                     <pic:cNvPicPr>
                       <a:picLocks noChangeArrowheads="1" noChangeAspect="1"/>
                     </pic:cNvPicPr>
                   </pic:nvPicPr>
                   <pic:blipFill>
-                    <a:blip r:embed="rId30"/>
+                    <a:blip r:embed="rId29"/>
                     <a:stretch>
                       <a:fillRect/>
                     </a:stretch>
@@ -1348,7 +1525,7 @@
                   <pic:spPr bwMode="auto">
                     <a:xfrm>
                       <a:off x="0" y="0"/>
-                      <a:ext cx="4620126" cy="3696101"/>
+                      <a:ext cx="5334000" cy="3429000"/>
                     </a:xfrm>
                     <a:prstGeom prst="rect">
                       <a:avLst/>
@@ -1372,8 +1549,47 @@
         <w:pStyle w:val="ImageCaption"/>
       </w:pPr>
       <w:r>
-        <w:t xml:space="preserve">Figure 4: Generalized log-linear supply function with 95 % confidence band</w:t>
-      </w:r>
+        <w:t xml:space="preserve">Figure 4: Production functions by model</w:t>
+      </w:r>
+    </w:p>
+    <w:p>
+      <w:pPr>
+        <w:pStyle w:val="BodyText"/>
+      </w:pPr>
+      <w:r>
+        <w:t xml:space="preserve">As seen in Figures</w:t>
+      </w:r>
+      <w:r>
+        <w:t xml:space="preserve"> </w:t>
+      </w:r>
+      <w:r>
+        <w:t xml:space="preserve">3</w:t>
+      </w:r>
+      <w:r>
+        <w:t xml:space="preserve"> </w:t>
+      </w:r>
+      <w:r>
+        <w:t xml:space="preserve">and</w:t>
+      </w:r>
+      <w:r>
+        <w:t xml:space="preserve"> </w:t>
+      </w:r>
+      <w:r>
+        <w:t xml:space="preserve">4</w:t>
+      </w:r>
+      <w:r>
+        <w:t xml:space="preserve">, we find that the supply functions and the corresponding production functions of all the base models as well as the GLM log-linear model have similar shapes.</w:t>
+      </w:r>
+    </w:p>
+    <w:p>
+      <w:pPr>
+        <w:pStyle w:val="Heading3"/>
+      </w:pPr>
+      <w:bookmarkStart w:id="30" w:name="Xfaf6e197f6d9ed1818f62b901d589cdfbdeeff6"/>
+      <w:r>
+        <w:t xml:space="preserve">Supply and production functions with 95% confidence band for GLM Log-linear model</w:t>
+      </w:r>
+      <w:bookmarkEnd w:id="30"/>
     </w:p>
     <w:p>
       <w:pPr>
@@ -1382,14 +1598,14 @@
       <w:r>
         <w:drawing>
           <wp:inline>
-            <wp:extent cx="4620126" cy="3696101"/>
+            <wp:extent cx="4286250" cy="3308145"/>
             <wp:effectExtent b="0" l="0" r="0" t="0"/>
-            <wp:docPr descr="Figure 5: Generalized log-linear supply function with 95 % confidence band" title="" id="1" name="Picture"/>
+            <wp:docPr descr="Figure 5: Log-Linear supply function with 95 % confidence band(Epple, Gordon, and Sieg 2010)" title="" id="1" name="Picture"/>
             <a:graphic>
               <a:graphicData uri="http://schemas.openxmlformats.org/drawingml/2006/picture">
                 <pic:pic>
                   <pic:nvPicPr>
-                    <pic:cNvPr descr="../figuresglm-production-func-confidence-band-1.png" id="0" name="Picture"/>
+                    <pic:cNvPr descr="Log_linear_supply_func_plot.png" id="0" name="Picture"/>
                     <pic:cNvPicPr>
                       <a:picLocks noChangeArrowheads="1" noChangeAspect="1"/>
                     </pic:cNvPicPr>
@@ -1403,7 +1619,7 @@
                   <pic:spPr bwMode="auto">
                     <a:xfrm>
                       <a:off x="0" y="0"/>
-                      <a:ext cx="4620126" cy="3696101"/>
+                      <a:ext cx="4286250" cy="3308145"/>
                     </a:xfrm>
                     <a:prstGeom prst="rect">
                       <a:avLst/>
@@ -1427,7 +1643,24 @@
         <w:pStyle w:val="ImageCaption"/>
       </w:pPr>
       <w:r>
-        <w:t xml:space="preserve">Figure 5: Generalized log-linear supply function with 95 % confidence band</w:t>
+        <w:t xml:space="preserve">Figure 5: Log-Linear supply function with 95 % confidence band</w:t>
+      </w:r>
+      <w:r>
+        <w:t xml:space="preserve">(Epple, Gordon, and Sieg</w:t>
+      </w:r>
+      <w:r>
+        <w:t xml:space="preserve"> </w:t>
+      </w:r>
+      <w:hyperlink w:anchor="ref-epple2010new">
+        <w:r>
+          <w:rPr>
+            <w:rStyle w:val="Hyperlink"/>
+          </w:rPr>
+          <w:t xml:space="preserve">2010</w:t>
+        </w:r>
+      </w:hyperlink>
+      <w:r>
+        <w:t xml:space="preserve">)</w:t>
       </w:r>
     </w:p>
     <w:p>
@@ -1437,14 +1670,14 @@
       <w:r>
         <w:drawing>
           <wp:inline>
-            <wp:extent cx="5334000" cy="4120381"/>
+            <wp:extent cx="4286250" cy="3452225"/>
             <wp:effectExtent b="0" l="0" r="0" t="0"/>
-            <wp:docPr descr="Figure 6: Log-Linear supply function with 95 % confidence band" title="" id="1" name="Picture"/>
+            <wp:docPr descr="Figure 6: Log-Linear production function with 95 % confidence band(Epple, Gordon, and Sieg 2010)" title="" id="1" name="Picture"/>
             <a:graphic>
               <a:graphicData uri="http://schemas.openxmlformats.org/drawingml/2006/picture">
                 <pic:pic>
                   <pic:nvPicPr>
-                    <pic:cNvPr descr="Log_linear_supply_func_plot.png" id="0" name="Picture"/>
+                    <pic:cNvPr descr="log_linear_production_function_plot.png" id="0" name="Picture"/>
                     <pic:cNvPicPr>
                       <a:picLocks noChangeArrowheads="1" noChangeAspect="1"/>
                     </pic:cNvPicPr>
@@ -1458,7 +1691,7 @@
                   <pic:spPr bwMode="auto">
                     <a:xfrm>
                       <a:off x="0" y="0"/>
-                      <a:ext cx="5334000" cy="4120381"/>
+                      <a:ext cx="4286250" cy="3452225"/>
                     </a:xfrm>
                     <a:prstGeom prst="rect">
                       <a:avLst/>
@@ -1482,7 +1715,32 @@
         <w:pStyle w:val="ImageCaption"/>
       </w:pPr>
       <w:r>
-        <w:t xml:space="preserve">Figure 6: Log-Linear supply function with 95 % confidence band</w:t>
+        <w:t xml:space="preserve">Figure 6: Log-Linear production function with 95 % confidence band</w:t>
+      </w:r>
+      <w:r>
+        <w:t xml:space="preserve">(Epple, Gordon, and Sieg</w:t>
+      </w:r>
+      <w:r>
+        <w:t xml:space="preserve"> </w:t>
+      </w:r>
+      <w:hyperlink w:anchor="ref-epple2010new">
+        <w:r>
+          <w:rPr>
+            <w:rStyle w:val="Hyperlink"/>
+          </w:rPr>
+          <w:t xml:space="preserve">2010</w:t>
+        </w:r>
+      </w:hyperlink>
+      <w:r>
+        <w:t xml:space="preserve">)</w:t>
+      </w:r>
+    </w:p>
+    <w:p>
+      <w:pPr>
+        <w:pStyle w:val="BodyText"/>
+      </w:pPr>
+      <w:r>
+        <w:t xml:space="preserve">Using simulation, standard errors are calculated based on which the corresponding 95% confidence interval bands are estimated for the supply and production functions of GLM Log-Linear model.</w:t>
       </w:r>
     </w:p>
     <w:p>
@@ -1492,14 +1750,14 @@
       <w:r>
         <w:drawing>
           <wp:inline>
-            <wp:extent cx="5334000" cy="4296103"/>
+            <wp:extent cx="5334000" cy="3429000"/>
             <wp:effectExtent b="0" l="0" r="0" t="0"/>
-            <wp:docPr descr="Figure 7: Log-Linear supply function with 95 % confidence band" title="" id="1" name="Picture"/>
+            <wp:docPr descr="Figure 7: Generalized log-linear supply function with 95 % confidence band" title="" id="1" name="Picture"/>
             <a:graphic>
               <a:graphicData uri="http://schemas.openxmlformats.org/drawingml/2006/picture">
                 <pic:pic>
                   <pic:nvPicPr>
-                    <pic:cNvPr descr="log_linear_production_function_plot.png" id="0" name="Picture"/>
+                    <pic:cNvPr descr="figuresglm-supply-func-confidence-band-1.png" id="0" name="Picture"/>
                     <pic:cNvPicPr>
                       <a:picLocks noChangeArrowheads="1" noChangeAspect="1"/>
                     </pic:cNvPicPr>
@@ -1513,7 +1771,7 @@
                   <pic:spPr bwMode="auto">
                     <a:xfrm>
                       <a:off x="0" y="0"/>
-                      <a:ext cx="5334000" cy="4296103"/>
+                      <a:ext cx="5334000" cy="3429000"/>
                     </a:xfrm>
                     <a:prstGeom prst="rect">
                       <a:avLst/>
@@ -1537,7 +1795,62 @@
         <w:pStyle w:val="ImageCaption"/>
       </w:pPr>
       <w:r>
-        <w:t xml:space="preserve">Figure 7: Log-Linear supply function with 95 % confidence band</w:t>
+        <w:t xml:space="preserve">Figure 7: Generalized log-linear supply function with 95 % confidence band</w:t>
+      </w:r>
+    </w:p>
+    <w:p>
+      <w:pPr>
+        <w:pStyle w:val="CaptionedFigure"/>
+      </w:pPr>
+      <w:r>
+        <w:drawing>
+          <wp:inline>
+            <wp:extent cx="5334000" cy="3429000"/>
+            <wp:effectExtent b="0" l="0" r="0" t="0"/>
+            <wp:docPr descr="Figure 8: Generalized log-linear production function with 95 % confidence band" title="" id="1" name="Picture"/>
+            <a:graphic>
+              <a:graphicData uri="http://schemas.openxmlformats.org/drawingml/2006/picture">
+                <pic:pic>
+                  <pic:nvPicPr>
+                    <pic:cNvPr descr="figuresglm-production-func-confidence-band-1.png" id="0" name="Picture"/>
+                    <pic:cNvPicPr>
+                      <a:picLocks noChangeArrowheads="1" noChangeAspect="1"/>
+                    </pic:cNvPicPr>
+                  </pic:nvPicPr>
+                  <pic:blipFill>
+                    <a:blip r:embed="rId34"/>
+                    <a:stretch>
+                      <a:fillRect/>
+                    </a:stretch>
+                  </pic:blipFill>
+                  <pic:spPr bwMode="auto">
+                    <a:xfrm>
+                      <a:off x="0" y="0"/>
+                      <a:ext cx="5334000" cy="3429000"/>
+                    </a:xfrm>
+                    <a:prstGeom prst="rect">
+                      <a:avLst/>
+                    </a:prstGeom>
+                    <a:noFill/>
+                    <a:ln w="9525">
+                      <a:noFill/>
+                      <a:headEnd/>
+                      <a:tailEnd/>
+                    </a:ln>
+                  </pic:spPr>
+                </pic:pic>
+              </a:graphicData>
+            </a:graphic>
+          </wp:inline>
+        </w:drawing>
+      </w:r>
+    </w:p>
+    <w:p>
+      <w:pPr>
+        <w:pStyle w:val="ImageCaption"/>
+      </w:pPr>
+      <w:r>
+        <w:t xml:space="preserve">Figure 8: Generalized log-linear production function with 95 % confidence band</w:t>
       </w:r>
     </w:p>
     <w:p>
@@ -1545,13 +1858,13 @@
         <w:pStyle w:val="BodyText"/>
       </w:pPr>
       <w:r>
-        <w:t xml:space="preserve">We were also able to replicate the supply and production functions with a 95% confidence interval band for GLM log-linear model as seen in Figures</w:t>
-      </w:r>
-      <w:r>
-        <w:t xml:space="preserve"> </w:t>
-      </w:r>
-      <w:r>
-        <w:t xml:space="preserve">4</w:t>
+        <w:t xml:space="preserve">As observed, we were able to replicate the supply and production functions with a 95% confidence interval band for GLM log-linear model as seen in Figures</w:t>
+      </w:r>
+      <w:r>
+        <w:t xml:space="preserve"> </w:t>
+      </w:r>
+      <w:r>
+        <w:t xml:space="preserve">7</w:t>
       </w:r>
       <w:r>
         <w:t xml:space="preserve"> </w:t>
@@ -1563,13 +1876,25 @@
         <w:t xml:space="preserve"> </w:t>
       </w:r>
       <w:r>
+        <w:t xml:space="preserve">8</w:t>
+      </w:r>
+      <w:r>
+        <w:t xml:space="preserve"> </w:t>
+      </w:r>
+      <w:r>
+        <w:t xml:space="preserve">and are similar to the plots produced in the original paper, as seen in Figures</w:t>
+      </w:r>
+      <w:r>
+        <w:t xml:space="preserve"> </w:t>
+      </w:r>
+      <w:r>
         <w:t xml:space="preserve">5</w:t>
       </w:r>
       <w:r>
         <w:t xml:space="preserve"> </w:t>
       </w:r>
       <w:r>
-        <w:t xml:space="preserve">and the plots are similar to the plots produced in the original paper, as seen in Figures</w:t>
+        <w:t xml:space="preserve">and</w:t>
       </w:r>
       <w:r>
         <w:t xml:space="preserve"> </w:t>
@@ -1581,18 +1906,6 @@
         <w:t xml:space="preserve"> </w:t>
       </w:r>
       <w:r>
-        <w:t xml:space="preserve">and</w:t>
-      </w:r>
-      <w:r>
-        <w:t xml:space="preserve"> </w:t>
-      </w:r>
-      <w:r>
-        <w:t xml:space="preserve">7</w:t>
-      </w:r>
-      <w:r>
-        <w:t xml:space="preserve"> </w:t>
-      </w:r>
-      <w:r>
         <w:t xml:space="preserve">.</w:t>
       </w:r>
     </w:p>
@@ -1600,11 +1913,11 @@
       <w:pPr>
         <w:pStyle w:val="Heading3"/>
       </w:pPr>
-      <w:bookmarkStart w:id="34" w:name="X863fe8e23823c94689149727e53fa12a5292f77"/>
+      <w:bookmarkStart w:id="35" w:name="X863fe8e23823c94689149727e53fa12a5292f77"/>
       <w:r>
         <w:t xml:space="preserve">Replication of non-linear regressor estimation using HNIP</w:t>
       </w:r>
-      <w:bookmarkEnd w:id="34"/>
+      <w:bookmarkEnd w:id="35"/>
     </w:p>
     <w:p>
       <w:pPr>
@@ -1659,16 +1972,16 @@
         <w:rPr>
           <w:rStyle w:val="VerbatimChar"/>
         </w:rPr>
-        <w:t xml:space="preserve">#&gt; v   0.184479  0.012970</w:t>
-      </w:r>
-      <w:r>
-        <w:br/>
-      </w:r>
-      <w:r>
-        <w:rPr>
-          <w:rStyle w:val="VerbatimChar"/>
-        </w:rPr>
-        <w:t xml:space="preserve">#&gt; v2 -0.000758  0.000264</w:t>
+        <w:t xml:space="preserve">#&gt; v   0.185192  0.014448</w:t>
+      </w:r>
+      <w:r>
+        <w:br/>
+      </w:r>
+      <w:r>
+        <w:rPr>
+          <w:rStyle w:val="VerbatimChar"/>
+        </w:rPr>
+        <w:t xml:space="preserve">#&gt; v2 -0.000801  0.000298</w:t>
       </w:r>
       <w:r>
         <w:br/>
@@ -1717,10 +2030,10 @@
         <w:t xml:space="preserve"> </w:t>
       </w:r>
       <w:r>
-        <w:t xml:space="preserve">function replicated using bayesian regression for third order polynomial is similar to the one estimated in the original paper using OL based Linear Regression model. The original paper produced a mean of 0.1732, –0.0005 and 0.000004 for V, V^2 and V^3 coeffiecients respectively and the replicated bayesian model produced similar means of 0.184479,-7.5805131</w:t>
-      </w:r>
-      <w:r>
-        <w:t xml:space="preserve">10^{-4} and 5.8311288</w:t>
+        <w:t xml:space="preserve">function replicated using bayesian regression for third order polynomial is similar to the one estimated in the original paper using OLS based Linear Regression model. The original paper produced a mean of 0.1732, –0.0005 and 0.000004 for V, V^2 and V^3 coefficients respectively and the replicated bayesian model produced similar means of 0.185192,-8.01</w:t>
+      </w:r>
+      <w:r>
+        <w:t xml:space="preserve">10^{-4} and 6</w:t>
       </w:r>
       <w:r>
         <w:t xml:space="preserve">10^{-6} as seen in Table 3.</w:t>
@@ -1730,18 +2043,18 @@
       <w:pPr>
         <w:pStyle w:val="Heading1"/>
       </w:pPr>
-      <w:bookmarkStart w:id="35" w:name="conclusion"/>
+      <w:bookmarkStart w:id="36" w:name="conclusion"/>
       <w:r>
         <w:t xml:space="preserve">Conclusion</w:t>
       </w:r>
-      <w:bookmarkEnd w:id="35"/>
+      <w:bookmarkEnd w:id="36"/>
     </w:p>
     <w:p>
       <w:pPr>
         <w:pStyle w:val="FirstParagraph"/>
       </w:pPr>
       <w:r>
-        <w:t xml:space="preserve">By introducing new models and removing outliers from the Allgheny residential data,we were able to successfully replicate the following key claims from the paper</w:t>
+        <w:t xml:space="preserve">By introducing new models and removing outliers from the Allegheny residential data,we were able to successfully replicate the following key claims from the paper</w:t>
       </w:r>
       <w:r>
         <w:t xml:space="preserve"> </w:t>
@@ -1767,7 +2080,7 @@
         <w:t xml:space="preserve"> </w:t>
       </w:r>
       <w:r>
-        <w:t xml:space="preserve">1) by considering price and quantities as latent variables, the observed variation in land prices and housing values per unit of land is sufficient to identify the housing supply function per unit of land and 2) Given the supply function, the underlying production function for houing can be estimated, without strong functional form assumptions. While the team faced some difficlties during the replication process due to a couple of outdated pacakges, the codes and the data from the original paper performed as intended and made our replication study a lot easier. Compared to the models used in</w:t>
+        <w:t xml:space="preserve">1) by considering price and quantities as latent variables, the observed variation in land prices and housing values per unit of land is sufficient to identify the housing supply function per unit of land and 2) Given the supply function, the underlying production function for housing can be estimated, without strong functional form assumptions. While the team faced some difficulties during the replication process due to a couple of outdated packages, the codes and the data from the original paper performed as intended and made our replication study a lot easier. Compared to the models used in</w:t>
       </w:r>
       <w:r>
         <w:t xml:space="preserve"> </w:t>
@@ -1820,22 +2133,14 @@
       <w:pPr>
         <w:pStyle w:val="Heading1"/>
       </w:pPr>
-      <w:bookmarkStart w:id="36" w:name="references"/>
+      <w:bookmarkStart w:id="37" w:name="references"/>
       <w:r>
         <w:t xml:space="preserve">References</w:t>
       </w:r>
-      <w:bookmarkEnd w:id="36"/>
-    </w:p>
-    <w:p>
-      <w:pPr>
-        <w:pStyle w:val="FirstParagraph"/>
-      </w:pPr>
-      <w:r>
-        <w:t xml:space="preserve">1.@epple2010new</w:t>
-      </w:r>
-    </w:p>
-    <w:bookmarkStart w:id="38" w:name="refs"/>
-    <w:bookmarkStart w:id="37" w:name="ref-epple2010new"/>
+      <w:bookmarkEnd w:id="37"/>
+    </w:p>
+    <w:bookmarkStart w:id="40" w:name="refs"/>
+    <w:bookmarkStart w:id="38" w:name="ref-epple2010new"/>
     <w:p>
       <w:pPr>
         <w:pStyle w:val="Bibliography"/>
@@ -1859,8 +2164,33 @@
         <w:t xml:space="preserve">100 (3): 905–24.</w:t>
       </w:r>
     </w:p>
-    <w:bookmarkEnd w:id="37"/>
     <w:bookmarkEnd w:id="38"/>
+    <w:bookmarkStart w:id="39" w:name="ref-hausman1991identification"/>
+    <w:p>
+      <w:pPr>
+        <w:pStyle w:val="Bibliography"/>
+      </w:pPr>
+      <w:r>
+        <w:t xml:space="preserve">Hausman, Jerry A, Whitney K Newey, Hidehiko Ichimura, and James L Powell. 1991. “Identification and Estimation of Polynomial Errors-in-Variables Models.”</w:t>
+      </w:r>
+      <w:r>
+        <w:t xml:space="preserve"> </w:t>
+      </w:r>
+      <w:r>
+        <w:rPr>
+          <w:i/>
+        </w:rPr>
+        <w:t xml:space="preserve">Journal of Econometrics</w:t>
+      </w:r>
+      <w:r>
+        <w:t xml:space="preserve"> </w:t>
+      </w:r>
+      <w:r>
+        <w:t xml:space="preserve">50 (3): 273–95.</w:t>
+      </w:r>
+    </w:p>
+    <w:bookmarkEnd w:id="39"/>
+    <w:bookmarkEnd w:id="40"/>
     <w:sectPr/>
   </w:body>
 </w:document>

</xml_diff>